<commit_message>
Change gitignore and gitattributes and github docs
</commit_message>
<xml_diff>
--- a/05-unity-basics/4-github-and-unity.docx
+++ b/05-unity-basics/4-github-and-unity.docx
@@ -1,10 +1,10 @@
 
 <file path=word/document.xml><?xml version="1.0" encoding="utf-8"?>
-<w:document xmlns:wpc="http://schemas.microsoft.com/office/word/2010/wordprocessingCanvas" xmlns:mc="http://schemas.openxmlformats.org/markup-compatibility/2006" xmlns:o="urn:schemas-microsoft-com:office:office" xmlns:r="http://schemas.openxmlformats.org/officeDocument/2006/relationships" xmlns:m="http://schemas.openxmlformats.org/officeDocument/2006/math" xmlns:v="urn:schemas-microsoft-com:vml" xmlns:wp14="http://schemas.microsoft.com/office/word/2010/wordprocessingDrawing" xmlns:wp="http://schemas.openxmlformats.org/drawingml/2006/wordprocessingDrawing" xmlns:w10="urn:schemas-microsoft-com:office:word" xmlns:w="http://schemas.openxmlformats.org/wordprocessingml/2006/main" xmlns:w14="http://schemas.microsoft.com/office/word/2010/wordml" xmlns:wpg="http://schemas.microsoft.com/office/word/2010/wordprocessingGroup" xmlns:wpi="http://schemas.microsoft.com/office/word/2010/wordprocessingInk" xmlns:wne="http://schemas.microsoft.com/office/word/2006/wordml" xmlns:wps="http://schemas.microsoft.com/office/word/2010/wordprocessingShape" mc:Ignorable="w14 wp14">
+<w:document xmlns:wpc="http://schemas.microsoft.com/office/word/2010/wordprocessingCanvas" xmlns:cx="http://schemas.microsoft.com/office/drawing/2014/chartex" xmlns:cx1="http://schemas.microsoft.com/office/drawing/2015/9/8/chartex" xmlns:cx2="http://schemas.microsoft.com/office/drawing/2015/10/21/chartex" xmlns:cx3="http://schemas.microsoft.com/office/drawing/2016/5/9/chartex" xmlns:cx4="http://schemas.microsoft.com/office/drawing/2016/5/10/chartex" xmlns:cx5="http://schemas.microsoft.com/office/drawing/2016/5/11/chartex" xmlns:cx6="http://schemas.microsoft.com/office/drawing/2016/5/12/chartex" xmlns:cx7="http://schemas.microsoft.com/office/drawing/2016/5/13/chartex" xmlns:cx8="http://schemas.microsoft.com/office/drawing/2016/5/14/chartex" xmlns:mc="http://schemas.openxmlformats.org/markup-compatibility/2006" xmlns:aink="http://schemas.microsoft.com/office/drawing/2016/ink" xmlns:am3d="http://schemas.microsoft.com/office/drawing/2017/model3d" xmlns:o="urn:schemas-microsoft-com:office:office" xmlns:r="http://schemas.openxmlformats.org/officeDocument/2006/relationships" xmlns:m="http://schemas.openxmlformats.org/officeDocument/2006/math" xmlns:v="urn:schemas-microsoft-com:vml" xmlns:wp14="http://schemas.microsoft.com/office/word/2010/wordprocessingDrawing" xmlns:wp="http://schemas.openxmlformats.org/drawingml/2006/wordprocessingDrawing" xmlns:w10="urn:schemas-microsoft-com:office:word" xmlns:w="http://schemas.openxmlformats.org/wordprocessingml/2006/main" xmlns:w14="http://schemas.microsoft.com/office/word/2010/wordml" xmlns:w15="http://schemas.microsoft.com/office/word/2012/wordml" xmlns:w16cid="http://schemas.microsoft.com/office/word/2016/wordml/cid" xmlns:w16se="http://schemas.microsoft.com/office/word/2015/wordml/symex" xmlns:wpg="http://schemas.microsoft.com/office/word/2010/wordprocessingGroup" xmlns:wpi="http://schemas.microsoft.com/office/word/2010/wordprocessingInk" xmlns:wne="http://schemas.microsoft.com/office/word/2006/wordml" xmlns:wps="http://schemas.microsoft.com/office/word/2010/wordprocessingShape" mc:Ignorable="w14 w15 w16se w16cid wp14">
   <w:body>
     <w:p>
       <w:pPr>
-        <w:pStyle w:val="a3"/>
+        <w:pStyle w:val="Title"/>
         <w:rPr>
           <w:b/>
           <w:bCs/>
@@ -44,7 +44,7 @@
                     </pic:cNvPicPr>
                   </pic:nvPicPr>
                   <pic:blipFill>
-                    <a:blip r:embed="rId9">
+                    <a:blip r:embed="rId8">
                       <a:duotone>
                         <a:schemeClr val="accent1">
                           <a:shade val="45000"/>
@@ -99,28 +99,158 @@
     </w:p>
     <w:p>
       <w:pPr>
-        <w:pStyle w:val="2"/>
-        <w:rPr>
-          <w:rFonts w:cs="Courier New"/>
-          <w:rtl/>
-        </w:rPr>
-      </w:pPr>
-      <w:r>
-        <w:rPr>
-          <w:rFonts w:cs="Courier New"/>
+        <w:pStyle w:val="Heading2"/>
+        <w:rPr>
+          <w:rtl/>
+        </w:rPr>
+      </w:pPr>
+      <w:r>
+        <w:rPr>
+          <w:rtl/>
+        </w:rPr>
+        <w:t>תקציר למי שמכיר גיטהאב מקורסים קודמים</w:t>
+      </w:r>
+    </w:p>
+    <w:p>
+      <w:pPr>
+        <w:rPr>
+          <w:rtl/>
+        </w:rPr>
+      </w:pPr>
+      <w:r>
+        <w:rPr>
+          <w:rFonts w:hint="cs"/>
+          <w:rtl/>
+        </w:rPr>
+        <w:t xml:space="preserve">פרוייקטים ביוניטי הם מאד כבדים, וכוללים המון קבצים זמניים שהעורך יוצר. אין טעם להעלות את כולם לגיטהאב </w:t>
+      </w:r>
+      <w:r>
+        <w:rPr>
+          <w:rtl/>
+        </w:rPr>
+        <w:t>–</w:t>
+      </w:r>
+      <w:r>
+        <w:rPr>
+          <w:rFonts w:hint="cs"/>
+          <w:rtl/>
+        </w:rPr>
+        <w:t xml:space="preserve"> צריך להעלות רק את קבצי-המקור. כדי לעשות זאת, צריך לשים בשורש של הפרוייקט שלכם שני קבצים:</w:t>
+      </w:r>
+    </w:p>
+    <w:p>
+      <w:pPr>
+        <w:rPr>
+          <w:b/>
+          <w:bCs/>
+        </w:rPr>
+      </w:pPr>
+      <w:r>
+        <w:rPr>
+          <w:b/>
+          <w:bCs/>
+        </w:rPr>
+        <w:t>.gita</w:t>
+      </w:r>
+      <w:bookmarkStart w:id="0" w:name="_GoBack"/>
+      <w:bookmarkEnd w:id="0"/>
+      <w:r>
+        <w:rPr>
+          <w:b/>
+          <w:bCs/>
+        </w:rPr>
+        <w:t>ttributes</w:t>
+      </w:r>
+    </w:p>
+    <w:p>
+      <w:pPr>
+        <w:rPr>
+          <w:b/>
+          <w:bCs/>
+        </w:rPr>
+      </w:pPr>
+      <w:r>
+        <w:rPr>
+          <w:b/>
+          <w:bCs/>
+        </w:rPr>
+        <w:t>.gitignore</w:t>
+      </w:r>
+    </w:p>
+    <w:p>
+      <w:pPr>
+        <w:rPr>
+          <w:rtl/>
+        </w:rPr>
+      </w:pPr>
+      <w:r>
+        <w:rPr>
+          <w:rFonts w:hint="cs"/>
+          <w:rtl/>
+        </w:rPr>
+        <w:t>(שימו לב ששמות הקבצים מתחילים בנקודה).</w:t>
+      </w:r>
+    </w:p>
+    <w:p>
+      <w:pPr>
+        <w:rPr>
+          <w:rFonts w:hint="cs"/>
+          <w:rtl/>
+        </w:rPr>
+      </w:pPr>
+      <w:r>
+        <w:rPr>
+          <w:rFonts w:hint="cs"/>
+          <w:rtl/>
+        </w:rPr>
+        <w:t xml:space="preserve">אפשר למצוא את הקבצים המתאימים בקובץ זיפ בתיקיה הנוכחית - </w:t>
+      </w:r>
+      <w:r>
+        <w:t>gitignore-and-gitattributes</w:t>
+      </w:r>
+      <w:r>
+        <w:t>.zip</w:t>
+      </w:r>
+      <w:r>
+        <w:rPr>
+          <w:rFonts w:hint="cs"/>
+          <w:rtl/>
+        </w:rPr>
+        <w:t xml:space="preserve"> </w:t>
+      </w:r>
+      <w:r>
+        <w:rPr>
+          <w:rtl/>
+        </w:rPr>
+        <w:t>–</w:t>
+      </w:r>
+      <w:r>
+        <w:rPr>
+          <w:rFonts w:hint="cs"/>
+          <w:rtl/>
+        </w:rPr>
+        <w:t xml:space="preserve"> פשוט תשימו אותם בשורש של כל פרוייקט יוניטי שאתם יוצרים, לפני שאתם מעלים לגיטהאב.</w:t>
+      </w:r>
+    </w:p>
+    <w:p>
+      <w:pPr>
+        <w:pStyle w:val="Heading2"/>
+        <w:rPr>
+          <w:rtl/>
+        </w:rPr>
+      </w:pPr>
+      <w:r>
+        <w:rPr>
           <w:rtl/>
         </w:rPr>
         <w:br/>
       </w:r>
       <w:r>
-        <w:rPr>
-          <w:rFonts w:cs="Courier New"/>
-        </w:rPr>
         <w:t>GitHub</w:t>
       </w:r>
       <w:r>
         <w:rPr>
-          <w:rFonts w:cs="Courier New" w:hint="cs"/>
+          <w:rFonts w:hint="cs"/>
           <w:rtl/>
         </w:rPr>
         <w:t>?-</w:t>
@@ -328,73 +458,123 @@
           <w:rFonts w:asciiTheme="minorBidi" w:hAnsiTheme="minorBidi" w:hint="cs"/>
           <w:rtl/>
         </w:rPr>
-        <w:t xml:space="preserve"> שימושיות כמו למשל היכולת ליצור ענפים חדשים- אם אנחנו רוצים לקחת את הפרויקט שעשינו עד כה ולנסות לעשות לו איזשהו </w:t>
-      </w:r>
-      <w:proofErr w:type="spellStart"/>
+        <w:t xml:space="preserve"> שימושיות כמו למשל היכולת ליצור ענפים חדשים- אם אנחנו רוצים לקחת את הפרויקט שעשינו עד כה ולנסות לעשות לו איזשהו פיווט (</w:t>
+      </w:r>
+      <w:r>
+        <w:rPr>
+          <w:rFonts w:asciiTheme="minorBidi" w:hAnsiTheme="minorBidi"/>
+        </w:rPr>
+        <w:t>pivot</w:t>
+      </w:r>
       <w:r>
         <w:rPr>
           <w:rFonts w:asciiTheme="minorBidi" w:hAnsiTheme="minorBidi" w:hint="cs"/>
           <w:rtl/>
         </w:rPr>
-        <w:t>פיווט</w:t>
-      </w:r>
-      <w:proofErr w:type="spellEnd"/>
+        <w:t>) ,כלומר לנסות לקחת אותו למקום אחר, אבל מבלי לפגוע במה שעשינו עד עכשיו.</w:t>
+      </w:r>
+      <w:r>
+        <w:rPr>
+          <w:rFonts w:asciiTheme="minorBidi" w:hAnsiTheme="minorBidi"/>
+          <w:rtl/>
+        </w:rPr>
+        <w:br/>
+      </w:r>
       <w:r>
         <w:rPr>
           <w:rFonts w:asciiTheme="minorBidi" w:hAnsiTheme="minorBidi" w:hint="cs"/>
           <w:rtl/>
         </w:rPr>
-        <w:t xml:space="preserve"> (</w:t>
+        <w:t>ניתן לעשות זאת ע"י יצירת ענף (</w:t>
       </w:r>
       <w:r>
         <w:rPr>
           <w:rFonts w:asciiTheme="minorBidi" w:hAnsiTheme="minorBidi"/>
         </w:rPr>
-        <w:t>pivot</w:t>
+        <w:t>(branch</w:t>
       </w:r>
       <w:r>
         <w:rPr>
           <w:rFonts w:asciiTheme="minorBidi" w:hAnsiTheme="minorBidi" w:hint="cs"/>
           <w:rtl/>
         </w:rPr>
-        <w:t>) ,כלומר לנסות לקחת אותו למקום אחר, אבל מבלי לפגוע במה שעשינו עד עכשיו.</w:t>
-      </w:r>
-      <w:r>
-        <w:rPr>
-          <w:rFonts w:asciiTheme="minorBidi" w:hAnsiTheme="minorBidi"/>
+        <w:t xml:space="preserve"> חדש לפרויקט, ואז נעבוד על אותו ענף, ובקלות ניתן לחזור לאותו לפרויקט הישן שעבדנו עליו ע"י החלפת ענפים.</w:t>
+      </w:r>
+    </w:p>
+    <w:p>
+      <w:pPr>
+        <w:pStyle w:val="Heading2"/>
+        <w:rPr>
+          <w:rtl/>
+        </w:rPr>
+      </w:pPr>
+      <w:r>
+        <w:rPr>
           <w:rtl/>
         </w:rPr>
         <w:br/>
       </w:r>
       <w:r>
-        <w:rPr>
-          <w:rFonts w:asciiTheme="minorBidi" w:hAnsiTheme="minorBidi" w:hint="cs"/>
-          <w:rtl/>
-        </w:rPr>
-        <w:t>ניתן לעשות זאת ע"י יצירת ענף (</w:t>
-      </w:r>
-      <w:r>
-        <w:rPr>
-          <w:rFonts w:asciiTheme="minorBidi" w:hAnsiTheme="minorBidi"/>
-        </w:rPr>
-        <w:t>(branch</w:t>
-      </w:r>
-      <w:r>
-        <w:rPr>
-          <w:rFonts w:asciiTheme="minorBidi" w:hAnsiTheme="minorBidi" w:hint="cs"/>
-          <w:rtl/>
-        </w:rPr>
-        <w:t xml:space="preserve"> חדש לפרויקט, ואז נעבוד על אותו ענף, ובקלות ניתן לחזור לאותו לפרויקט הישן שעבדנו עליו ע"י החלפת ענפים.</w:t>
-      </w:r>
-    </w:p>
-    <w:p>
-      <w:pPr>
-        <w:pStyle w:val="2"/>
-        <w:rPr>
-          <w:rFonts w:cs="Courier New"/>
-          <w:rtl/>
-        </w:rPr>
-      </w:pPr>
+        <w:t>GitHub Desktop</w:t>
+      </w:r>
+      <w:r>
+        <w:rPr>
+          <w:rFonts w:hint="cs"/>
+          <w:rtl/>
+        </w:rPr>
+        <w:t xml:space="preserve">- </w:t>
+      </w:r>
+    </w:p>
+    <w:p>
+      <w:pPr>
+        <w:rPr>
+          <w:rtl/>
+        </w:rPr>
+      </w:pPr>
+      <w:r>
+        <w:rPr>
+          <w:rFonts w:hint="cs"/>
+          <w:rtl/>
+        </w:rPr>
+        <w:t>תוכנה המאפשרת לנו לנהל את חשבון הגיטהאב שלנו מה-</w:t>
+      </w:r>
+      <w:r>
+        <w:t>Desktop</w:t>
+      </w:r>
+      <w:r>
+        <w:rPr>
+          <w:rFonts w:hint="cs"/>
+          <w:rtl/>
+        </w:rPr>
+        <w:t xml:space="preserve"> </w:t>
+      </w:r>
+      <w:r>
+        <w:rPr>
+          <w:rFonts w:hint="cs"/>
+          <w:rtl/>
+        </w:rPr>
+        <w:t>. היא מקלה עלינו בעיקר בלשלוח מסמכים לאתר לא ע"י גרירה ב-</w:t>
+      </w:r>
+      <w:r>
+        <w:t>update</w:t>
+      </w:r>
+      <w:r>
+        <w:rPr>
+          <w:rFonts w:hint="cs"/>
+          <w:rtl/>
+        </w:rPr>
+        <w:t xml:space="preserve"> , או שימוש בחלון הפקודה של </w:t>
+      </w:r>
+      <w:r>
+        <w:t>GitHub</w:t>
+      </w:r>
+      <w:r>
+        <w:rPr>
+          <w:rFonts w:hint="cs"/>
+          <w:rtl/>
+        </w:rPr>
+        <w:t xml:space="preserve"> שלא נראה הכי ידידותי בהתחלה. </w:t>
+      </w:r>
       <w:r>
         <w:rPr>
           <w:rtl/>
@@ -403,49 +583,79 @@
       </w:r>
       <w:r>
         <w:rPr>
-          <w:rFonts w:cs="Courier New"/>
-        </w:rPr>
+          <w:rFonts w:hint="cs"/>
+          <w:rtl/>
+        </w:rPr>
+        <w:t>התוכנה מספקת ממשק משתמש נח ומובן יחסית להעלאת פרויקטים, החלפת ענפים, והחלפת מסמכים עדכניים ב</w:t>
+      </w:r>
+      <w:r>
+        <w:t>commits</w:t>
+      </w:r>
+      <w:r>
+        <w:rPr>
+          <w:rFonts w:hint="cs"/>
+          <w:rtl/>
+        </w:rPr>
+        <w:t xml:space="preserve"> ישנים.</w:t>
+      </w:r>
+      <w:r>
+        <w:rPr>
+          <w:rtl/>
+        </w:rPr>
+        <w:br/>
+      </w:r>
+      <w:r>
+        <w:rPr>
+          <w:rFonts w:hint="cs"/>
+          <w:rtl/>
+        </w:rPr>
+        <w:t xml:space="preserve">למען הנוחות אנחנו נשתמש ב- </w:t>
+      </w:r>
+      <w:r>
         <w:t>GitHub Desktop</w:t>
       </w:r>
       <w:r>
         <w:rPr>
-          <w:rFonts w:cs="Courier New" w:hint="cs"/>
-          <w:rtl/>
-        </w:rPr>
-        <w:t xml:space="preserve">- </w:t>
-      </w:r>
-    </w:p>
-    <w:p>
-      <w:pPr>
-        <w:rPr>
-          <w:rtl/>
-        </w:rPr>
-      </w:pPr>
-      <w:r>
-        <w:rPr>
-          <w:rFonts w:hint="cs"/>
-          <w:rtl/>
-        </w:rPr>
-        <w:t xml:space="preserve">תוכנה המאפשרת לנו לנהל את חשבון </w:t>
-      </w:r>
-      <w:proofErr w:type="spellStart"/>
-      <w:r>
-        <w:rPr>
-          <w:rFonts w:hint="cs"/>
-          <w:rtl/>
-        </w:rPr>
-        <w:t>הגיטהאב</w:t>
-      </w:r>
-      <w:proofErr w:type="spellEnd"/>
-      <w:r>
-        <w:rPr>
-          <w:rFonts w:hint="cs"/>
-          <w:rtl/>
-        </w:rPr>
-        <w:t xml:space="preserve"> שלנו מה-</w:t>
-      </w:r>
-      <w:r>
-        <w:t>Desktop</w:t>
+          <w:rFonts w:hint="cs"/>
+          <w:rtl/>
+        </w:rPr>
+        <w:t xml:space="preserve">, על אף שקיימות דרכים אחרות לקשר בין </w:t>
+      </w:r>
+      <w:r>
+        <w:t>unity</w:t>
+      </w:r>
+      <w:r>
+        <w:rPr>
+          <w:rFonts w:hint="cs"/>
+          <w:rtl/>
+        </w:rPr>
+        <w:t xml:space="preserve"> ל-</w:t>
+      </w:r>
+      <w:r>
+        <w:t>GitHub</w:t>
+      </w:r>
+      <w:r>
+        <w:rPr>
+          <w:rFonts w:hint="cs"/>
+          <w:rtl/>
+        </w:rPr>
+        <w:t xml:space="preserve"> משום ש:</w:t>
+      </w:r>
+      <w:r>
+        <w:rPr>
+          <w:rtl/>
+        </w:rPr>
+        <w:br/>
+      </w:r>
+      <w:r>
+        <w:rPr>
+          <w:rFonts w:hint="cs"/>
+          <w:rtl/>
+        </w:rPr>
+        <w:t>א. קיימים הרבה מדריכים שימושיים ל</w:t>
+      </w:r>
+      <w:r>
+        <w:t>GitHub desktop</w:t>
       </w:r>
       <w:r>
         <w:rPr>
@@ -456,33 +666,6 @@
       </w:r>
       <w:r>
         <w:rPr>
-          <w:rFonts w:hint="cs"/>
-          <w:rtl/>
-        </w:rPr>
-        <w:t>. היא מקלה עלינו בעיקר בלשלוח מסמכים לאתר לא ע"י גרירה ב-</w:t>
-      </w:r>
-      <w:r>
-        <w:t>update</w:t>
-      </w:r>
-      <w:r>
-        <w:rPr>
-          <w:rFonts w:hint="cs"/>
-          <w:rtl/>
-        </w:rPr>
-        <w:t xml:space="preserve"> , או שימוש בחלון הפקודה של </w:t>
-      </w:r>
-      <w:r>
-        <w:t>GitHub</w:t>
-      </w:r>
-      <w:r>
-        <w:rPr>
-          <w:rFonts w:hint="cs"/>
-          <w:rtl/>
-        </w:rPr>
-        <w:t xml:space="preserve"> שלא נראה הכי ידידותי בהתחלה. </w:t>
-      </w:r>
-      <w:r>
-        <w:rPr>
           <w:rtl/>
         </w:rPr>
         <w:br/>
@@ -492,17 +675,34 @@
           <w:rFonts w:hint="cs"/>
           <w:rtl/>
         </w:rPr>
-        <w:t>התוכנה מספקת ממשק משתמש נח ומובן יחסית להעלאת פרויקטים, החלפת ענפים, והחלפת מסמכים עדכניים ב</w:t>
-      </w:r>
-      <w:r>
-        <w:t>commits</w:t>
-      </w:r>
-      <w:r>
-        <w:rPr>
-          <w:rFonts w:hint="cs"/>
-          <w:rtl/>
-        </w:rPr>
-        <w:t xml:space="preserve"> ישנים.</w:t>
+        <w:t>ב. רוב ה</w:t>
+      </w:r>
+      <w:r>
+        <w:rPr>
+          <w:rFonts w:hint="cs"/>
+          <w:rtl/>
+        </w:rPr>
+        <w:t>-</w:t>
+      </w:r>
+      <w:r>
+        <w:t>assets</w:t>
+      </w:r>
+      <w:r>
+        <w:rPr>
+          <w:rFonts w:hint="cs"/>
+          <w:rtl/>
+        </w:rPr>
+        <w:t xml:space="preserve"> של </w:t>
+      </w:r>
+      <w:r>
+        <w:t>unity</w:t>
+      </w:r>
+      <w:r>
+        <w:rPr>
+          <w:rFonts w:hint="cs"/>
+          <w:rtl/>
+        </w:rPr>
+        <w:t xml:space="preserve"> שקשורים לגיטהאב לא הכי עדכניים וגורמים לבעיות בזמן העברה של הנתונים.</w:t>
       </w:r>
       <w:r>
         <w:rPr>
@@ -515,37 +715,7 @@
           <w:rFonts w:hint="cs"/>
           <w:rtl/>
         </w:rPr>
-        <w:t xml:space="preserve">למען הנוחות אנחנו נשתמש ב- </w:t>
-      </w:r>
-      <w:r>
-        <w:t>GitHub Desktop</w:t>
-      </w:r>
-      <w:r>
-        <w:rPr>
-          <w:rFonts w:hint="cs"/>
-          <w:rtl/>
-        </w:rPr>
-        <w:t xml:space="preserve">, על אף שקיימות דרכים אחרות לקשר בין </w:t>
-      </w:r>
-      <w:r>
-        <w:t>unity</w:t>
-      </w:r>
-      <w:r>
-        <w:rPr>
-          <w:rFonts w:hint="cs"/>
-          <w:rtl/>
-        </w:rPr>
-        <w:t xml:space="preserve"> ל-</w:t>
-      </w:r>
-      <w:r>
-        <w:t>GitHub</w:t>
-      </w:r>
-      <w:r>
-        <w:rPr>
-          <w:rFonts w:hint="cs"/>
-          <w:rtl/>
-        </w:rPr>
-        <w:t xml:space="preserve"> משום ש:</w:t>
+        <w:t xml:space="preserve">ג. הכי קרוב לממשק משתמש של האתר. </w:t>
       </w:r>
       <w:r>
         <w:rPr>
@@ -558,7 +728,7 @@
           <w:rFonts w:hint="cs"/>
           <w:rtl/>
         </w:rPr>
-        <w:t>א. קיימים הרבה מדריכים שימושיים ל</w:t>
+        <w:t>אז לפני שנמשיך במדריך ,אני ממליץ למי שאין עדיין את ה-</w:t>
       </w:r>
       <w:r>
         <w:t>GitHub desktop</w:t>
@@ -568,82 +738,6 @@
           <w:rFonts w:hint="cs"/>
           <w:rtl/>
         </w:rPr>
-        <w:t xml:space="preserve"> </w:t>
-      </w:r>
-      <w:r>
-        <w:rPr>
-          <w:rtl/>
-        </w:rPr>
-        <w:br/>
-      </w:r>
-      <w:r>
-        <w:rPr>
-          <w:rFonts w:hint="cs"/>
-          <w:rtl/>
-        </w:rPr>
-        <w:t>ב. רוב ה</w:t>
-      </w:r>
-      <w:r>
-        <w:rPr>
-          <w:rFonts w:hint="cs"/>
-          <w:rtl/>
-        </w:rPr>
-        <w:t>-</w:t>
-      </w:r>
-      <w:r>
-        <w:t>assets</w:t>
-      </w:r>
-      <w:r>
-        <w:rPr>
-          <w:rFonts w:hint="cs"/>
-          <w:rtl/>
-        </w:rPr>
-        <w:t xml:space="preserve"> של </w:t>
-      </w:r>
-      <w:r>
-        <w:t>unity</w:t>
-      </w:r>
-      <w:r>
-        <w:rPr>
-          <w:rFonts w:hint="cs"/>
-          <w:rtl/>
-        </w:rPr>
-        <w:t xml:space="preserve"> שקשורים לגיטהאב לא הכי עדכניים וגורמים לבעיות בזמן העברה של הנתונים.</w:t>
-      </w:r>
-      <w:r>
-        <w:rPr>
-          <w:rtl/>
-        </w:rPr>
-        <w:br/>
-      </w:r>
-      <w:r>
-        <w:rPr>
-          <w:rFonts w:hint="cs"/>
-          <w:rtl/>
-        </w:rPr>
-        <w:t xml:space="preserve">ג. הכי קרוב לממשק משתמש של האתר. </w:t>
-      </w:r>
-      <w:r>
-        <w:rPr>
-          <w:rtl/>
-        </w:rPr>
-        <w:br/>
-      </w:r>
-      <w:r>
-        <w:rPr>
-          <w:rFonts w:hint="cs"/>
-          <w:rtl/>
-        </w:rPr>
-        <w:t>אז לפני שנמשיך במדריך ,אני ממליץ למי שאין עדיין את ה-</w:t>
-      </w:r>
-      <w:r>
-        <w:t>GitHub desktop</w:t>
-      </w:r>
-      <w:r>
-        <w:rPr>
-          <w:rFonts w:hint="cs"/>
-          <w:rtl/>
-        </w:rPr>
         <w:t xml:space="preserve"> להוריד אותו מהאתר:  </w:t>
       </w:r>
     </w:p>
@@ -654,7 +748,7 @@
           <w:rtl/>
         </w:rPr>
       </w:pPr>
-      <w:hyperlink r:id="rId10" w:history="1">
+      <w:hyperlink r:id="rId9" w:history="1">
         <w:r>
           <w:rPr>
             <w:rStyle w:val="Hyperlink"/>
@@ -680,28 +774,24 @@
     </w:p>
     <w:p>
       <w:pPr>
-        <w:pStyle w:val="2"/>
-        <w:rPr>
-          <w:rFonts w:cs="Courier New"/>
-          <w:rtl/>
-        </w:rPr>
-      </w:pPr>
-      <w:r>
-        <w:rPr>
-          <w:rFonts w:cs="Courier New" w:hint="cs"/>
+        <w:pStyle w:val="Heading2"/>
+        <w:rPr>
+          <w:rtl/>
+        </w:rPr>
+      </w:pPr>
+      <w:r>
+        <w:rPr>
+          <w:rFonts w:hint="cs"/>
           <w:rtl/>
         </w:rPr>
         <w:t>שימוש בגיטהאב לפרויקטים ב</w:t>
       </w:r>
       <w:r>
-        <w:rPr>
-          <w:rFonts w:cs="Courier New"/>
-        </w:rPr>
         <w:t>unity</w:t>
       </w:r>
       <w:r>
         <w:rPr>
-          <w:rFonts w:cs="Courier New" w:hint="cs"/>
+          <w:rFonts w:hint="cs"/>
           <w:rtl/>
         </w:rPr>
         <w:t>-</w:t>
@@ -777,11 +867,9 @@
         </w:rPr>
         <w:t xml:space="preserve">נלך לתחתית העמוד, נראה שיש </w:t>
       </w:r>
-      <w:proofErr w:type="spellStart"/>
       <w:r>
         <w:t>Add.gitignore</w:t>
       </w:r>
-      <w:proofErr w:type="spellEnd"/>
       <w:r>
         <w:rPr>
           <w:rFonts w:hint="cs"/>
@@ -789,39 +877,19 @@
         </w:rPr>
         <w:t xml:space="preserve"> , </w:t>
       </w:r>
-      <w:proofErr w:type="spellStart"/>
       <w:r>
         <w:t>gitignore</w:t>
       </w:r>
-      <w:proofErr w:type="spellEnd"/>
-      <w:r>
-        <w:rPr>
-          <w:rFonts w:hint="cs"/>
-          <w:rtl/>
-        </w:rPr>
-        <w:t xml:space="preserve"> הוא לעשה קובץ שאנחנו מגדירים מראש שנותן לנו את האפשרות לסנן בהעלאה קבצים שלא נצרכים לנו. מסתבר </w:t>
-      </w:r>
-      <w:proofErr w:type="spellStart"/>
-      <w:r>
-        <w:rPr>
-          <w:rFonts w:hint="cs"/>
-          <w:rtl/>
-        </w:rPr>
-        <w:t>שלגיטהאב</w:t>
-      </w:r>
-      <w:proofErr w:type="spellEnd"/>
-      <w:r>
-        <w:rPr>
-          <w:rFonts w:hint="cs"/>
-          <w:rtl/>
-        </w:rPr>
-        <w:t xml:space="preserve"> יש גם </w:t>
-      </w:r>
-      <w:proofErr w:type="spellStart"/>
+      <w:r>
+        <w:rPr>
+          <w:rFonts w:hint="cs"/>
+          <w:rtl/>
+        </w:rPr>
+        <w:t xml:space="preserve"> הוא לעשה קובץ שאנחנו מגדירים מראש שנותן לנו את האפשרות לסנן בהעלאה קבצים שלא נצרכים לנו. מסתבר שלגיטהאב יש גם </w:t>
+      </w:r>
       <w:r>
         <w:t>gitignore</w:t>
       </w:r>
-      <w:proofErr w:type="spellEnd"/>
       <w:r>
         <w:rPr>
           <w:rFonts w:hint="cs"/>
@@ -837,16 +905,7 @@
           <w:rFonts w:hint="cs"/>
           <w:rtl/>
         </w:rPr>
-        <w:t xml:space="preserve">, שמסנן קבצי מטה-דאטה שהמנוע מייצר אבל </w:t>
-      </w:r>
-      <w:bookmarkStart w:id="0" w:name="_GoBack"/>
-      <w:bookmarkEnd w:id="0"/>
-      <w:r>
-        <w:rPr>
-          <w:rFonts w:hint="cs"/>
-          <w:rtl/>
-        </w:rPr>
-        <w:t xml:space="preserve">לא ממש מועילים למשהו. </w:t>
+        <w:t xml:space="preserve">, שמסנן קבצי מטה-דאטה שהמנוע מייצר אבל לא ממש מועילים למשהו. </w:t>
       </w:r>
       <w:r>
         <w:rPr>
@@ -864,11 +923,9 @@
       <w:r>
         <w:t xml:space="preserve"> </w:t>
       </w:r>
-      <w:proofErr w:type="spellStart"/>
       <w:r>
         <w:t>Add.gitignore</w:t>
       </w:r>
-      <w:proofErr w:type="spellEnd"/>
       <w:r>
         <w:rPr>
           <w:rFonts w:hint="cs"/>
@@ -897,7 +954,6 @@
         <w:rPr>
           <w:noProof/>
         </w:rPr>
-        <w:lastRenderedPageBreak/>
         <w:drawing>
           <wp:anchor distT="0" distB="0" distL="114300" distR="114300" simplePos="0" relativeHeight="251660288" behindDoc="1" locked="0" layoutInCell="1" allowOverlap="1" wp14:anchorId="12B3C8BF" wp14:editId="16290E59">
             <wp:simplePos x="0" y="0"/>
@@ -942,7 +998,7 @@
                     </pic:cNvPicPr>
                   </pic:nvPicPr>
                   <pic:blipFill>
-                    <a:blip r:embed="rId11">
+                    <a:blip r:embed="rId10">
                       <a:extLst>
                         <a:ext uri="{28A0092B-C50C-407E-A947-70E740481C1C}">
                           <a14:useLocalDpi xmlns:a14="http://schemas.microsoft.com/office/drawing/2010/main" val="0"/>
@@ -1033,7 +1089,7 @@
                     </pic:cNvPicPr>
                   </pic:nvPicPr>
                   <pic:blipFill>
-                    <a:blip r:embed="rId12">
+                    <a:blip r:embed="rId11">
                       <a:extLst>
                         <a:ext uri="{28A0092B-C50C-407E-A947-70E740481C1C}">
                           <a14:useLocalDpi xmlns:a14="http://schemas.microsoft.com/office/drawing/2010/main" val="0"/>
@@ -1314,7 +1370,7 @@
                     </pic:cNvPicPr>
                   </pic:nvPicPr>
                   <pic:blipFill>
-                    <a:blip r:embed="rId13">
+                    <a:blip r:embed="rId12">
                       <a:extLst>
                         <a:ext uri="{28A0092B-C50C-407E-A947-70E740481C1C}">
                           <a14:useLocalDpi xmlns:a14="http://schemas.microsoft.com/office/drawing/2010/main" val="0"/>
@@ -1416,27 +1472,113 @@
         </w:rPr>
         <w:t xml:space="preserve"> , ונכניס את ה-</w:t>
       </w:r>
-      <w:proofErr w:type="spellStart"/>
-      <w:r>
-        <w:t>url</w:t>
-      </w:r>
-      <w:proofErr w:type="spellEnd"/>
-      <w:r>
+      <w:r>
+        <w:t xml:space="preserve">url </w:t>
+      </w:r>
+      <w:r>
+        <w:rPr>
+          <w:rFonts w:hint="cs"/>
+          <w:rtl/>
+        </w:rPr>
+        <w:t xml:space="preserve"> של</w:t>
+      </w:r>
+      <w:r>
+        <w:rPr>
+          <w:rFonts w:hint="cs"/>
+          <w:rtl/>
+        </w:rPr>
+        <w:t xml:space="preserve"> אותו</w:t>
+      </w:r>
+      <w:r>
+        <w:rPr>
+          <w:rFonts w:hint="cs"/>
+          <w:rtl/>
+        </w:rPr>
         <w:t xml:space="preserve"> </w:t>
       </w:r>
       <w:r>
-        <w:rPr>
-          <w:rFonts w:hint="cs"/>
-          <w:rtl/>
-        </w:rPr>
-        <w:t xml:space="preserve"> של</w:t>
-      </w:r>
-      <w:r>
-        <w:rPr>
-          <w:rFonts w:hint="cs"/>
-          <w:rtl/>
-        </w:rPr>
-        <w:t xml:space="preserve"> אותו</w:t>
+        <w:t>repository</w:t>
+      </w:r>
+      <w:r>
+        <w:rPr>
+          <w:rFonts w:hint="cs"/>
+          <w:rtl/>
+        </w:rPr>
+        <w:t>.</w:t>
+      </w:r>
+      <w:r>
+        <w:rPr>
+          <w:rtl/>
+        </w:rPr>
+        <w:br/>
+      </w:r>
+      <w:r>
+        <w:rPr>
+          <w:rFonts w:hint="cs"/>
+          <w:rtl/>
+        </w:rPr>
+        <w:lastRenderedPageBreak/>
+        <w:t>נבחר היכן אנחנו רוצים שזה ישב על המחשב שלנו(באיזו תיקייה), ו-</w:t>
+      </w:r>
+      <w:r>
+        <w:t>clone</w:t>
+      </w:r>
+      <w:r>
+        <w:rPr>
+          <w:rFonts w:hint="cs"/>
+          <w:rtl/>
+        </w:rPr>
+        <w:t>.</w:t>
+      </w:r>
+      <w:r>
+        <w:rPr>
+          <w:rtl/>
+        </w:rPr>
+        <w:br/>
+      </w:r>
+      <w:r>
+        <w:rPr>
+          <w:rFonts w:hint="cs"/>
+          <w:rtl/>
+        </w:rPr>
+        <w:t>ניצור פרויקט חדש ב-</w:t>
+      </w:r>
+      <w:r>
+        <w:t>unity</w:t>
+      </w:r>
+      <w:r>
+        <w:rPr>
+          <w:rFonts w:hint="cs"/>
+          <w:rtl/>
+        </w:rPr>
+        <w:t>, אם נשים לב מתחת לבחירת השם לפרויקט ניתן לבחור באיזו תיקייה במחשב נרצה לשים את המשחק שלנו. נבחר את אותה תיקייה</w:t>
+      </w:r>
+      <w:r>
+        <w:rPr>
+          <w:rFonts w:hint="cs"/>
+          <w:rtl/>
+        </w:rPr>
+        <w:t xml:space="preserve"> של ה-</w:t>
+      </w:r>
+      <w:r>
+        <w:t>repository</w:t>
+      </w:r>
+      <w:r>
+        <w:rPr>
+          <w:rFonts w:hint="cs"/>
+          <w:rtl/>
+        </w:rPr>
+        <w:t xml:space="preserve"> שהרגע ייבאנו</w:t>
+      </w:r>
+      <w:r>
+        <w:rPr>
+          <w:rFonts w:hint="cs"/>
+          <w:rtl/>
+        </w:rPr>
+        <w:t xml:space="preserve"> דרך ה-</w:t>
+      </w:r>
+      <w:r>
+        <w:t>GitHub Desktop</w:t>
       </w:r>
       <w:r>
         <w:rPr>
@@ -1446,6 +1588,43 @@
         <w:t xml:space="preserve"> </w:t>
       </w:r>
       <w:r>
+        <w:rPr>
+          <w:rFonts w:hint="cs"/>
+          <w:rtl/>
+        </w:rPr>
+        <w:t>.</w:t>
+      </w:r>
+      <w:r>
+        <w:rPr>
+          <w:rtl/>
+        </w:rPr>
+        <w:br/>
+      </w:r>
+      <w:r>
+        <w:rPr>
+          <w:rFonts w:hint="cs"/>
+          <w:rtl/>
+        </w:rPr>
+        <w:t xml:space="preserve">במידה ואנחנו רוצים לשמור פרויקט שכבר התחלנו לעבוד עליו </w:t>
+      </w:r>
+      <w:r>
+        <w:rPr>
+          <w:rFonts w:hint="cs"/>
+          <w:rtl/>
+        </w:rPr>
+        <w:t xml:space="preserve">נעתיק את התיקייה של הפרויקט </w:t>
+      </w:r>
+      <w:r>
+        <w:t>unity</w:t>
+      </w:r>
+      <w:r>
+        <w:rPr>
+          <w:rFonts w:hint="cs"/>
+          <w:rtl/>
+        </w:rPr>
+        <w:t xml:space="preserve">  לתיקיה של ה-</w:t>
+      </w:r>
+      <w:r>
         <w:t>repository</w:t>
       </w:r>
       <w:r>
@@ -1453,7 +1632,58 @@
           <w:rFonts w:hint="cs"/>
           <w:rtl/>
         </w:rPr>
-        <w:t>.</w:t>
+        <w:t xml:space="preserve"> ,  וב-</w:t>
+      </w:r>
+      <w:r>
+        <w:t>unity hub</w:t>
+      </w:r>
+      <w:r>
+        <w:rPr>
+          <w:rFonts w:hint="cs"/>
+          <w:rtl/>
+        </w:rPr>
+        <w:t xml:space="preserve"> כנראה לא יפתח לנו</w:t>
+      </w:r>
+      <w:r>
+        <w:rPr>
+          <w:rFonts w:hint="cs"/>
+          <w:rtl/>
+        </w:rPr>
+        <w:t xml:space="preserve"> הפרויקט אם נלחץ עליו</w:t>
+      </w:r>
+      <w:r>
+        <w:rPr>
+          <w:rFonts w:hint="cs"/>
+          <w:rtl/>
+        </w:rPr>
+        <w:t xml:space="preserve">(כי שינינו את המיקום שלו), לכן נבחר </w:t>
+      </w:r>
+      <w:r>
+        <w:rPr>
+          <w:rFonts w:hint="cs"/>
+          <w:rtl/>
+        </w:rPr>
+        <w:t>ב-</w:t>
+      </w:r>
+      <w:r>
+        <w:t>Add</w:t>
+      </w:r>
+      <w:r>
+        <w:rPr>
+          <w:rFonts w:hint="cs"/>
+          <w:rtl/>
+        </w:rPr>
+        <w:t xml:space="preserve"> -&gt; התיקייה של הפרויקט </w:t>
+      </w:r>
+      <w:r>
+        <w:t>unity</w:t>
+      </w:r>
+      <w:r>
+        <w:rPr>
+          <w:rFonts w:hint="cs"/>
+          <w:rtl/>
+        </w:rPr>
+        <w:t xml:space="preserve"> שהעברנו. </w:t>
       </w:r>
       <w:r>
         <w:rPr>
@@ -1466,17 +1696,44 @@
           <w:rFonts w:hint="cs"/>
           <w:rtl/>
         </w:rPr>
-        <w:t>נבחר היכן אנחנו רוצים שזה ישב על המחשב שלנו(באיזו תיקייה), ו-</w:t>
-      </w:r>
-      <w:r>
-        <w:t>clone</w:t>
-      </w:r>
-      <w:r>
-        <w:rPr>
-          <w:rFonts w:hint="cs"/>
-          <w:rtl/>
-        </w:rPr>
-        <w:t>.</w:t>
+        <w:t>אם נחזור ל</w:t>
+      </w:r>
+      <w:r>
+        <w:t>github desktop</w:t>
+      </w:r>
+      <w:r>
+        <w:rPr>
+          <w:rFonts w:hint="cs"/>
+          <w:rtl/>
+        </w:rPr>
+        <w:t xml:space="preserve"> נראה שהוא מראה לנו את כל השינויים שחלו בתיקייה של ה</w:t>
+      </w:r>
+      <w:r>
+        <w:t>repository</w:t>
+      </w:r>
+      <w:r>
+        <w:rPr>
+          <w:rFonts w:hint="cs"/>
+          <w:rtl/>
+        </w:rPr>
+        <w:t xml:space="preserve"> מאז ה-</w:t>
+      </w:r>
+      <w:r>
+        <w:t xml:space="preserve">commit </w:t>
+      </w:r>
+      <w:r>
+        <w:rPr>
+          <w:rFonts w:hint="cs"/>
+          <w:rtl/>
+        </w:rPr>
+        <w:t>האחרון שעשינו:</w:t>
+      </w:r>
+      <w:r>
+        <w:rPr>
+          <w:rFonts w:hint="cs"/>
+          <w:rtl/>
+        </w:rPr>
+        <w:t xml:space="preserve"> </w:t>
       </w:r>
       <w:r>
         <w:rPr>
@@ -1489,63 +1746,6 @@
           <w:rFonts w:hint="cs"/>
           <w:rtl/>
         </w:rPr>
-        <w:t>ניצור פרויקט חדש ב-</w:t>
-      </w:r>
-      <w:r>
-        <w:t>unity</w:t>
-      </w:r>
-      <w:r>
-        <w:rPr>
-          <w:rFonts w:hint="cs"/>
-          <w:rtl/>
-        </w:rPr>
-        <w:t>, אם נשים לב מתחת לבחירת השם לפרויקט ניתן לבחור באיזו תיקייה במחשב נרצה לשים את המשחק שלנו. נבחר את אותה תיקייה</w:t>
-      </w:r>
-      <w:r>
-        <w:rPr>
-          <w:rFonts w:hint="cs"/>
-          <w:rtl/>
-        </w:rPr>
-        <w:t xml:space="preserve"> של ה-</w:t>
-      </w:r>
-      <w:r>
-        <w:t>repository</w:t>
-      </w:r>
-      <w:r>
-        <w:rPr>
-          <w:rFonts w:hint="cs"/>
-          <w:rtl/>
-        </w:rPr>
-        <w:t xml:space="preserve"> שהרגע ייבאנו</w:t>
-      </w:r>
-      <w:r>
-        <w:rPr>
-          <w:rFonts w:hint="cs"/>
-          <w:rtl/>
-        </w:rPr>
-        <w:t xml:space="preserve"> דרך ה-</w:t>
-      </w:r>
-      <w:r>
-        <w:t>GitHub Desktop</w:t>
-      </w:r>
-      <w:r>
-        <w:rPr>
-          <w:rFonts w:hint="cs"/>
-          <w:rtl/>
-        </w:rPr>
-        <w:t xml:space="preserve"> </w:t>
-      </w:r>
-      <w:r>
-        <w:rPr>
-          <w:rFonts w:hint="cs"/>
-          <w:rtl/>
-        </w:rPr>
-        <w:t>.</w:t>
-      </w:r>
-      <w:r>
-        <w:rPr>
-          <w:rtl/>
-        </w:rPr>
         <w:br/>
       </w:r>
       <w:r>
@@ -1553,90 +1753,6 @@
           <w:rFonts w:hint="cs"/>
           <w:rtl/>
         </w:rPr>
-        <w:t xml:space="preserve">במידה ואנחנו רוצים לשמור פרויקט שכבר התחלנו לעבוד עליו </w:t>
-      </w:r>
-      <w:r>
-        <w:rPr>
-          <w:rFonts w:hint="cs"/>
-          <w:rtl/>
-        </w:rPr>
-        <w:t xml:space="preserve">נעתיק את התיקייה של הפרויקט </w:t>
-      </w:r>
-      <w:r>
-        <w:t>unity</w:t>
-      </w:r>
-      <w:r>
-        <w:rPr>
-          <w:rFonts w:hint="cs"/>
-          <w:rtl/>
-        </w:rPr>
-        <w:t xml:space="preserve">  לתיקיה של ה-</w:t>
-      </w:r>
-      <w:r>
-        <w:t>repository</w:t>
-      </w:r>
-      <w:r>
-        <w:rPr>
-          <w:rFonts w:hint="cs"/>
-          <w:rtl/>
-        </w:rPr>
-        <w:t xml:space="preserve"> ,  וב-</w:t>
-      </w:r>
-      <w:r>
-        <w:t>unity hub</w:t>
-      </w:r>
-      <w:r>
-        <w:rPr>
-          <w:rFonts w:hint="cs"/>
-          <w:rtl/>
-        </w:rPr>
-        <w:t xml:space="preserve"> כנראה לא יפתח לנו</w:t>
-      </w:r>
-      <w:r>
-        <w:rPr>
-          <w:rFonts w:hint="cs"/>
-          <w:rtl/>
-        </w:rPr>
-        <w:t xml:space="preserve"> הפרויקט אם נלחץ עליו</w:t>
-      </w:r>
-      <w:r>
-        <w:rPr>
-          <w:rFonts w:hint="cs"/>
-          <w:rtl/>
-        </w:rPr>
-        <w:t xml:space="preserve">(כי שינינו את המיקום שלו), לכן נבחר </w:t>
-      </w:r>
-      <w:r>
-        <w:rPr>
-          <w:rFonts w:hint="cs"/>
-          <w:rtl/>
-        </w:rPr>
-        <w:t>ב-</w:t>
-      </w:r>
-      <w:r>
-        <w:t>Add</w:t>
-      </w:r>
-      <w:r>
-        <w:rPr>
-          <w:rFonts w:hint="cs"/>
-          <w:rtl/>
-        </w:rPr>
-        <w:t xml:space="preserve"> -&gt; התיקייה של הפרויקט </w:t>
-      </w:r>
-      <w:r>
-        <w:t>unity</w:t>
-      </w:r>
-      <w:r>
-        <w:rPr>
-          <w:rFonts w:hint="cs"/>
-          <w:rtl/>
-        </w:rPr>
-        <w:t xml:space="preserve"> שהעברנו. </w:t>
-      </w:r>
-      <w:r>
-        <w:rPr>
-          <w:rtl/>
-        </w:rPr>
         <w:br/>
       </w:r>
       <w:r>
@@ -1644,54 +1760,6 @@
           <w:rFonts w:hint="cs"/>
           <w:rtl/>
         </w:rPr>
-        <w:t>אם נחזור ל</w:t>
-      </w:r>
-      <w:proofErr w:type="spellStart"/>
-      <w:r>
-        <w:t>github</w:t>
-      </w:r>
-      <w:proofErr w:type="spellEnd"/>
-      <w:r>
-        <w:t xml:space="preserve"> desktop</w:t>
-      </w:r>
-      <w:r>
-        <w:rPr>
-          <w:rFonts w:hint="cs"/>
-          <w:rtl/>
-        </w:rPr>
-        <w:t xml:space="preserve"> נראה שהוא מראה לנו את כל השינויים שחלו בתיקייה של ה</w:t>
-      </w:r>
-      <w:r>
-        <w:t>repository</w:t>
-      </w:r>
-      <w:r>
-        <w:rPr>
-          <w:rFonts w:hint="cs"/>
-          <w:rtl/>
-        </w:rPr>
-        <w:t xml:space="preserve"> מאז ה-</w:t>
-      </w:r>
-      <w:r>
-        <w:t xml:space="preserve">commit </w:t>
-      </w:r>
-      <w:r>
-        <w:rPr>
-          <w:rFonts w:hint="cs"/>
-          <w:rtl/>
-        </w:rPr>
-        <w:t>האחרון שעשינו:</w:t>
-      </w:r>
-      <w:r>
-        <w:rPr>
-          <w:rFonts w:hint="cs"/>
-          <w:rtl/>
-        </w:rPr>
-        <w:t xml:space="preserve"> </w:t>
-      </w:r>
-      <w:r>
-        <w:rPr>
-          <w:rtl/>
-        </w:rPr>
         <w:br/>
       </w:r>
       <w:r>
@@ -1710,30 +1778,8 @@
       </w:r>
       <w:r>
         <w:rPr>
-          <w:rFonts w:hint="cs"/>
-          <w:rtl/>
-        </w:rPr>
-        <w:br/>
-      </w:r>
-      <w:r>
-        <w:rPr>
-          <w:rFonts w:hint="cs"/>
-          <w:rtl/>
-        </w:rPr>
-        <w:br/>
-      </w:r>
-      <w:r>
-        <w:rPr>
-          <w:rFonts w:hint="cs"/>
-          <w:rtl/>
-        </w:rPr>
-        <w:br/>
-      </w:r>
-      <w:r>
-        <w:rPr>
-          <w:rtl/>
-        </w:rPr>
-        <w:lastRenderedPageBreak/>
+          <w:rtl/>
+        </w:rPr>
         <w:br/>
       </w:r>
       <w:r>
@@ -1789,7 +1835,7 @@
                     </pic:cNvPicPr>
                   </pic:nvPicPr>
                   <pic:blipFill>
-                    <a:blip r:embed="rId14" cstate="print">
+                    <a:blip r:embed="rId13" cstate="print">
                       <a:extLst>
                         <a:ext uri="{28A0092B-C50C-407E-A947-70E740481C1C}">
                           <a14:useLocalDpi xmlns:a14="http://schemas.microsoft.com/office/drawing/2010/main" val="0"/>
@@ -1926,7 +1972,7 @@
                     </pic:cNvPicPr>
                   </pic:nvPicPr>
                   <pic:blipFill>
-                    <a:blip r:embed="rId15">
+                    <a:blip r:embed="rId14">
                       <a:extLst>
                         <a:ext uri="{28A0092B-C50C-407E-A947-70E740481C1C}">
                           <a14:useLocalDpi xmlns:a14="http://schemas.microsoft.com/office/drawing/2010/main" val="0"/>
@@ -2317,13 +2363,8 @@
         </w:rPr>
         <w:t xml:space="preserve"> שעשינו  מעודכן רק ב</w:t>
       </w:r>
-      <w:proofErr w:type="spellStart"/>
-      <w:r>
-        <w:t>git</w:t>
-      </w:r>
-      <w:proofErr w:type="spellEnd"/>
-      <w:r>
-        <w:t xml:space="preserve">- </w:t>
+      <w:r>
+        <w:t xml:space="preserve">git- </w:t>
       </w:r>
       <w:r>
         <w:rPr>
@@ -2439,11 +2480,9 @@
         </w:rPr>
         <w:t xml:space="preserve"> (או </w:t>
       </w:r>
-      <w:proofErr w:type="spellStart"/>
       <w:r>
         <w:t>ctrl+shift+P</w:t>
       </w:r>
-      <w:proofErr w:type="spellEnd"/>
       <w:r>
         <w:rPr>
           <w:rFonts w:hint="cs"/>
@@ -2470,8 +2509,8 @@
       </w:r>
     </w:p>
     <w:sectPr>
-      <w:headerReference w:type="default" r:id="rId16"/>
-      <w:footerReference w:type="default" r:id="rId17"/>
+      <w:headerReference w:type="default" r:id="rId15"/>
+      <w:footerReference w:type="default" r:id="rId16"/>
       <w:pgSz w:w="11906" w:h="16838"/>
       <w:pgMar w:top="720" w:right="720" w:bottom="720" w:left="720" w:header="708" w:footer="708" w:gutter="0"/>
       <w:cols w:space="708"/>
@@ -2484,7 +2523,7 @@
 </file>
 
 <file path=word/endnotes.xml><?xml version="1.0" encoding="utf-8"?>
-<w:endnotes xmlns:wpc="http://schemas.microsoft.com/office/word/2010/wordprocessingCanvas" xmlns:mc="http://schemas.openxmlformats.org/markup-compatibility/2006" xmlns:o="urn:schemas-microsoft-com:office:office" xmlns:r="http://schemas.openxmlformats.org/officeDocument/2006/relationships" xmlns:m="http://schemas.openxmlformats.org/officeDocument/2006/math" xmlns:v="urn:schemas-microsoft-com:vml" xmlns:wp14="http://schemas.microsoft.com/office/word/2010/wordprocessingDrawing" xmlns:wp="http://schemas.openxmlformats.org/drawingml/2006/wordprocessingDrawing" xmlns:w10="urn:schemas-microsoft-com:office:word" xmlns:w="http://schemas.openxmlformats.org/wordprocessingml/2006/main" xmlns:w14="http://schemas.microsoft.com/office/word/2010/wordml" xmlns:wpg="http://schemas.microsoft.com/office/word/2010/wordprocessingGroup" xmlns:wpi="http://schemas.microsoft.com/office/word/2010/wordprocessingInk" xmlns:wne="http://schemas.microsoft.com/office/word/2006/wordml" xmlns:wps="http://schemas.microsoft.com/office/word/2010/wordprocessingShape" mc:Ignorable="w14 wp14">
+<w:endnotes xmlns:wpc="http://schemas.microsoft.com/office/word/2010/wordprocessingCanvas" xmlns:cx="http://schemas.microsoft.com/office/drawing/2014/chartex" xmlns:cx1="http://schemas.microsoft.com/office/drawing/2015/9/8/chartex" xmlns:cx2="http://schemas.microsoft.com/office/drawing/2015/10/21/chartex" xmlns:cx3="http://schemas.microsoft.com/office/drawing/2016/5/9/chartex" xmlns:cx4="http://schemas.microsoft.com/office/drawing/2016/5/10/chartex" xmlns:cx5="http://schemas.microsoft.com/office/drawing/2016/5/11/chartex" xmlns:cx6="http://schemas.microsoft.com/office/drawing/2016/5/12/chartex" xmlns:cx7="http://schemas.microsoft.com/office/drawing/2016/5/13/chartex" xmlns:cx8="http://schemas.microsoft.com/office/drawing/2016/5/14/chartex" xmlns:mc="http://schemas.openxmlformats.org/markup-compatibility/2006" xmlns:aink="http://schemas.microsoft.com/office/drawing/2016/ink" xmlns:am3d="http://schemas.microsoft.com/office/drawing/2017/model3d" xmlns:o="urn:schemas-microsoft-com:office:office" xmlns:r="http://schemas.openxmlformats.org/officeDocument/2006/relationships" xmlns:m="http://schemas.openxmlformats.org/officeDocument/2006/math" xmlns:v="urn:schemas-microsoft-com:vml" xmlns:wp14="http://schemas.microsoft.com/office/word/2010/wordprocessingDrawing" xmlns:wp="http://schemas.openxmlformats.org/drawingml/2006/wordprocessingDrawing" xmlns:w10="urn:schemas-microsoft-com:office:word" xmlns:w="http://schemas.openxmlformats.org/wordprocessingml/2006/main" xmlns:w14="http://schemas.microsoft.com/office/word/2010/wordml" xmlns:w15="http://schemas.microsoft.com/office/word/2012/wordml" xmlns:w16cid="http://schemas.microsoft.com/office/word/2016/wordml/cid" xmlns:w16se="http://schemas.microsoft.com/office/word/2015/wordml/symex" xmlns:wpg="http://schemas.microsoft.com/office/word/2010/wordprocessingGroup" xmlns:wpi="http://schemas.microsoft.com/office/word/2010/wordprocessingInk" xmlns:wne="http://schemas.microsoft.com/office/word/2006/wordml" xmlns:wps="http://schemas.microsoft.com/office/word/2010/wordprocessingShape" mc:Ignorable="w14 w15 w16se w16cid wp14">
   <w:endnote w:type="separator" w:id="-1">
     <w:p>
       <w:pPr>
@@ -2509,10 +2548,10 @@
 </file>
 
 <file path=word/footer1.xml><?xml version="1.0" encoding="utf-8"?>
-<w:ftr xmlns:wpc="http://schemas.microsoft.com/office/word/2010/wordprocessingCanvas" xmlns:mc="http://schemas.openxmlformats.org/markup-compatibility/2006" xmlns:o="urn:schemas-microsoft-com:office:office" xmlns:r="http://schemas.openxmlformats.org/officeDocument/2006/relationships" xmlns:m="http://schemas.openxmlformats.org/officeDocument/2006/math" xmlns:v="urn:schemas-microsoft-com:vml" xmlns:wp14="http://schemas.microsoft.com/office/word/2010/wordprocessingDrawing" xmlns:wp="http://schemas.openxmlformats.org/drawingml/2006/wordprocessingDrawing" xmlns:w10="urn:schemas-microsoft-com:office:word" xmlns:w="http://schemas.openxmlformats.org/wordprocessingml/2006/main" xmlns:w14="http://schemas.microsoft.com/office/word/2010/wordml" xmlns:wpg="http://schemas.microsoft.com/office/word/2010/wordprocessingGroup" xmlns:wpi="http://schemas.microsoft.com/office/word/2010/wordprocessingInk" xmlns:wne="http://schemas.microsoft.com/office/word/2006/wordml" xmlns:wps="http://schemas.microsoft.com/office/word/2010/wordprocessingShape" mc:Ignorable="w14 wp14">
+<w:ftr xmlns:wpc="http://schemas.microsoft.com/office/word/2010/wordprocessingCanvas" xmlns:cx="http://schemas.microsoft.com/office/drawing/2014/chartex" xmlns:cx1="http://schemas.microsoft.com/office/drawing/2015/9/8/chartex" xmlns:cx2="http://schemas.microsoft.com/office/drawing/2015/10/21/chartex" xmlns:cx3="http://schemas.microsoft.com/office/drawing/2016/5/9/chartex" xmlns:cx4="http://schemas.microsoft.com/office/drawing/2016/5/10/chartex" xmlns:cx5="http://schemas.microsoft.com/office/drawing/2016/5/11/chartex" xmlns:cx6="http://schemas.microsoft.com/office/drawing/2016/5/12/chartex" xmlns:cx7="http://schemas.microsoft.com/office/drawing/2016/5/13/chartex" xmlns:cx8="http://schemas.microsoft.com/office/drawing/2016/5/14/chartex" xmlns:mc="http://schemas.openxmlformats.org/markup-compatibility/2006" xmlns:aink="http://schemas.microsoft.com/office/drawing/2016/ink" xmlns:am3d="http://schemas.microsoft.com/office/drawing/2017/model3d" xmlns:o="urn:schemas-microsoft-com:office:office" xmlns:r="http://schemas.openxmlformats.org/officeDocument/2006/relationships" xmlns:m="http://schemas.openxmlformats.org/officeDocument/2006/math" xmlns:v="urn:schemas-microsoft-com:vml" xmlns:wp14="http://schemas.microsoft.com/office/word/2010/wordprocessingDrawing" xmlns:wp="http://schemas.openxmlformats.org/drawingml/2006/wordprocessingDrawing" xmlns:w10="urn:schemas-microsoft-com:office:word" xmlns:w="http://schemas.openxmlformats.org/wordprocessingml/2006/main" xmlns:w14="http://schemas.microsoft.com/office/word/2010/wordml" xmlns:w15="http://schemas.microsoft.com/office/word/2012/wordml" xmlns:w16cid="http://schemas.microsoft.com/office/word/2016/wordml/cid" xmlns:w16se="http://schemas.microsoft.com/office/word/2015/wordml/symex" xmlns:wpg="http://schemas.microsoft.com/office/word/2010/wordprocessingGroup" xmlns:wpi="http://schemas.microsoft.com/office/word/2010/wordprocessingInk" xmlns:wne="http://schemas.microsoft.com/office/word/2006/wordml" xmlns:wps="http://schemas.microsoft.com/office/word/2010/wordprocessingShape" mc:Ignorable="w14 w15 w16se w16cid wp14">
   <w:p>
     <w:pPr>
-      <w:pStyle w:val="a9"/>
+      <w:pStyle w:val="Footer"/>
       <w:rPr>
         <w:color w:val="000000" w:themeColor="text1"/>
         <w:sz w:val="24"/>
@@ -2646,7 +2685,7 @@
                       <w:txbxContent>
                         <w:p>
                           <w:pPr>
-                            <w:pStyle w:val="a9"/>
+                            <w:pStyle w:val="Footer"/>
                             <w:jc w:val="right"/>
                             <w:rPr>
                               <w:rFonts w:asciiTheme="majorHAnsi" w:hAnsiTheme="majorHAnsi" w:cstheme="majorBidi"/>
@@ -2737,7 +2776,7 @@
         </mc:Choice>
         <mc:Fallback>
           <w:pict>
-            <v:shapetype id="_x0000_t202" coordsize="21600,21600" o:spt="202" path="m,l,21600r21600,l21600,xe">
+            <v:shapetype w14:anchorId="1D85D37B" id="_x0000_t202" coordsize="21600,21600" o:spt="202" path="m,l,21600r21600,l21600,xe">
               <v:stroke joinstyle="miter"/>
               <v:path gradientshapeok="t" o:connecttype="rect"/>
             </v:shapetype>
@@ -2746,7 +2785,7 @@
                 <w:txbxContent>
                   <w:p>
                     <w:pPr>
-                      <w:pStyle w:val="a9"/>
+                      <w:pStyle w:val="Footer"/>
                       <w:jc w:val="right"/>
                       <w:rPr>
                         <w:rFonts w:asciiTheme="majorHAnsi" w:hAnsiTheme="majorHAnsi" w:cstheme="majorBidi"/>
@@ -2826,7 +2865,7 @@
   </w:p>
   <w:p>
     <w:pPr>
-      <w:pStyle w:val="a9"/>
+      <w:pStyle w:val="Footer"/>
     </w:pPr>
     <w:r>
       <w:rPr>
@@ -2896,7 +2935,7 @@
         </mc:Choice>
         <mc:Fallback>
           <w:pict>
-            <v:rect id="מלבן 58" o:spid="_x0000_s1026" style="position:absolute;left:0;text-align:left;margin-left:0;margin-top:0;width:468pt;height:2.85pt;flip:x;z-index:-251656192;visibility:visible;mso-wrap-style:square;mso-width-percent:1000;mso-height-percent:0;mso-wrap-distance-left:9pt;mso-wrap-distance-top:7.2pt;mso-wrap-distance-right:9pt;mso-wrap-distance-bottom:7.2pt;mso-position-horizontal:center;mso-position-horizontal-relative:margin;mso-position-vertical:top;mso-position-vertical-relative:bottom-margin-area;mso-width-percent:1000;mso-height-percent:0;mso-width-relative:margin;mso-height-relative:margin;v-text-anchor:middle" o:gfxdata="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" fillcolor="#4f81bd [3204]" stroked="f" strokeweight="2pt">
+            <v:rect w14:anchorId="38EE7C8D" id="מלבן 58" o:spid="_x0000_s1026" style="position:absolute;margin-left:0;margin-top:0;width:468pt;height:2.85pt;flip:x;z-index:-251656192;visibility:visible;mso-wrap-style:square;mso-width-percent:1000;mso-height-percent:0;mso-wrap-distance-left:9pt;mso-wrap-distance-top:7.2pt;mso-wrap-distance-right:9pt;mso-wrap-distance-bottom:7.2pt;mso-position-horizontal:center;mso-position-horizontal-relative:margin;mso-position-vertical:top;mso-position-vertical-relative:bottom-margin-area;mso-width-percent:1000;mso-height-percent:0;mso-width-relative:margin;mso-height-relative:margin;v-text-anchor:middle" o:gfxdata="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" fillcolor="#4f81bd [3204]" stroked="f" strokeweight="2pt">
               <w10:wrap type="square" anchorx="margin" anchory="margin"/>
             </v:rect>
           </w:pict>
@@ -2908,7 +2947,7 @@
 </file>
 
 <file path=word/footnotes.xml><?xml version="1.0" encoding="utf-8"?>
-<w:footnotes xmlns:wpc="http://schemas.microsoft.com/office/word/2010/wordprocessingCanvas" xmlns:mc="http://schemas.openxmlformats.org/markup-compatibility/2006" xmlns:o="urn:schemas-microsoft-com:office:office" xmlns:r="http://schemas.openxmlformats.org/officeDocument/2006/relationships" xmlns:m="http://schemas.openxmlformats.org/officeDocument/2006/math" xmlns:v="urn:schemas-microsoft-com:vml" xmlns:wp14="http://schemas.microsoft.com/office/word/2010/wordprocessingDrawing" xmlns:wp="http://schemas.openxmlformats.org/drawingml/2006/wordprocessingDrawing" xmlns:w10="urn:schemas-microsoft-com:office:word" xmlns:w="http://schemas.openxmlformats.org/wordprocessingml/2006/main" xmlns:w14="http://schemas.microsoft.com/office/word/2010/wordml" xmlns:wpg="http://schemas.microsoft.com/office/word/2010/wordprocessingGroup" xmlns:wpi="http://schemas.microsoft.com/office/word/2010/wordprocessingInk" xmlns:wne="http://schemas.microsoft.com/office/word/2006/wordml" xmlns:wps="http://schemas.microsoft.com/office/word/2010/wordprocessingShape" mc:Ignorable="w14 wp14">
+<w:footnotes xmlns:wpc="http://schemas.microsoft.com/office/word/2010/wordprocessingCanvas" xmlns:cx="http://schemas.microsoft.com/office/drawing/2014/chartex" xmlns:cx1="http://schemas.microsoft.com/office/drawing/2015/9/8/chartex" xmlns:cx2="http://schemas.microsoft.com/office/drawing/2015/10/21/chartex" xmlns:cx3="http://schemas.microsoft.com/office/drawing/2016/5/9/chartex" xmlns:cx4="http://schemas.microsoft.com/office/drawing/2016/5/10/chartex" xmlns:cx5="http://schemas.microsoft.com/office/drawing/2016/5/11/chartex" xmlns:cx6="http://schemas.microsoft.com/office/drawing/2016/5/12/chartex" xmlns:cx7="http://schemas.microsoft.com/office/drawing/2016/5/13/chartex" xmlns:cx8="http://schemas.microsoft.com/office/drawing/2016/5/14/chartex" xmlns:mc="http://schemas.openxmlformats.org/markup-compatibility/2006" xmlns:aink="http://schemas.microsoft.com/office/drawing/2016/ink" xmlns:am3d="http://schemas.microsoft.com/office/drawing/2017/model3d" xmlns:o="urn:schemas-microsoft-com:office:office" xmlns:r="http://schemas.openxmlformats.org/officeDocument/2006/relationships" xmlns:m="http://schemas.openxmlformats.org/officeDocument/2006/math" xmlns:v="urn:schemas-microsoft-com:vml" xmlns:wp14="http://schemas.microsoft.com/office/word/2010/wordprocessingDrawing" xmlns:wp="http://schemas.openxmlformats.org/drawingml/2006/wordprocessingDrawing" xmlns:w10="urn:schemas-microsoft-com:office:word" xmlns:w="http://schemas.openxmlformats.org/wordprocessingml/2006/main" xmlns:w14="http://schemas.microsoft.com/office/word/2010/wordml" xmlns:w15="http://schemas.microsoft.com/office/word/2012/wordml" xmlns:w16cid="http://schemas.microsoft.com/office/word/2016/wordml/cid" xmlns:w16se="http://schemas.microsoft.com/office/word/2015/wordml/symex" xmlns:wpg="http://schemas.microsoft.com/office/word/2010/wordprocessingGroup" xmlns:wpi="http://schemas.microsoft.com/office/word/2010/wordprocessingInk" xmlns:wne="http://schemas.microsoft.com/office/word/2006/wordml" xmlns:wps="http://schemas.microsoft.com/office/word/2010/wordprocessingShape" mc:Ignorable="w14 w15 w16se w16cid wp14">
   <w:footnote w:type="separator" w:id="-1">
     <w:p>
       <w:pPr>
@@ -2933,7 +2972,7 @@
 </file>
 
 <file path=word/header1.xml><?xml version="1.0" encoding="utf-8"?>
-<w:hdr xmlns:wpc="http://schemas.microsoft.com/office/word/2010/wordprocessingCanvas" xmlns:mc="http://schemas.openxmlformats.org/markup-compatibility/2006" xmlns:o="urn:schemas-microsoft-com:office:office" xmlns:r="http://schemas.openxmlformats.org/officeDocument/2006/relationships" xmlns:m="http://schemas.openxmlformats.org/officeDocument/2006/math" xmlns:v="urn:schemas-microsoft-com:vml" xmlns:wp14="http://schemas.microsoft.com/office/word/2010/wordprocessingDrawing" xmlns:wp="http://schemas.openxmlformats.org/drawingml/2006/wordprocessingDrawing" xmlns:w10="urn:schemas-microsoft-com:office:word" xmlns:w="http://schemas.openxmlformats.org/wordprocessingml/2006/main" xmlns:w14="http://schemas.microsoft.com/office/word/2010/wordml" xmlns:wpg="http://schemas.microsoft.com/office/word/2010/wordprocessingGroup" xmlns:wpi="http://schemas.microsoft.com/office/word/2010/wordprocessingInk" xmlns:wne="http://schemas.microsoft.com/office/word/2006/wordml" xmlns:wps="http://schemas.microsoft.com/office/word/2010/wordprocessingShape" mc:Ignorable="w14 wp14">
+<w:hdr xmlns:wpc="http://schemas.microsoft.com/office/word/2010/wordprocessingCanvas" xmlns:cx="http://schemas.microsoft.com/office/drawing/2014/chartex" xmlns:cx1="http://schemas.microsoft.com/office/drawing/2015/9/8/chartex" xmlns:cx2="http://schemas.microsoft.com/office/drawing/2015/10/21/chartex" xmlns:cx3="http://schemas.microsoft.com/office/drawing/2016/5/9/chartex" xmlns:cx4="http://schemas.microsoft.com/office/drawing/2016/5/10/chartex" xmlns:cx5="http://schemas.microsoft.com/office/drawing/2016/5/11/chartex" xmlns:cx6="http://schemas.microsoft.com/office/drawing/2016/5/12/chartex" xmlns:cx7="http://schemas.microsoft.com/office/drawing/2016/5/13/chartex" xmlns:cx8="http://schemas.microsoft.com/office/drawing/2016/5/14/chartex" xmlns:mc="http://schemas.openxmlformats.org/markup-compatibility/2006" xmlns:aink="http://schemas.microsoft.com/office/drawing/2016/ink" xmlns:am3d="http://schemas.microsoft.com/office/drawing/2017/model3d" xmlns:o="urn:schemas-microsoft-com:office:office" xmlns:r="http://schemas.openxmlformats.org/officeDocument/2006/relationships" xmlns:m="http://schemas.openxmlformats.org/officeDocument/2006/math" xmlns:v="urn:schemas-microsoft-com:vml" xmlns:wp14="http://schemas.microsoft.com/office/word/2010/wordprocessingDrawing" xmlns:wp="http://schemas.openxmlformats.org/drawingml/2006/wordprocessingDrawing" xmlns:w10="urn:schemas-microsoft-com:office:word" xmlns:w="http://schemas.openxmlformats.org/wordprocessingml/2006/main" xmlns:w14="http://schemas.microsoft.com/office/word/2010/wordml" xmlns:w15="http://schemas.microsoft.com/office/word/2012/wordml" xmlns:w16cid="http://schemas.microsoft.com/office/word/2016/wordml/cid" xmlns:w16se="http://schemas.microsoft.com/office/word/2015/wordml/symex" xmlns:wpg="http://schemas.microsoft.com/office/word/2010/wordprocessingGroup" xmlns:wpi="http://schemas.microsoft.com/office/word/2010/wordprocessingInk" xmlns:wne="http://schemas.microsoft.com/office/word/2006/wordml" xmlns:wps="http://schemas.microsoft.com/office/word/2010/wordprocessingShape" mc:Ignorable="w14 w15 w16se w16cid wp14">
   <w:tbl>
     <w:tblPr>
       <w:bidiVisual/>
@@ -2955,7 +2994,7 @@
         </w:tcPr>
         <w:p>
           <w:pPr>
-            <w:pStyle w:val="a7"/>
+            <w:pStyle w:val="Header"/>
             <w:rPr>
               <w:b/>
               <w:bCs/>
@@ -2988,7 +3027,7 @@
         </w:p>
         <w:p>
           <w:pPr>
-            <w:pStyle w:val="a7"/>
+            <w:pStyle w:val="Header"/>
             <w:jc w:val="right"/>
             <w:rPr>
               <w:color w:val="A6A6A6" w:themeColor="background1" w:themeShade="A6"/>
@@ -3006,7 +3045,7 @@
         </w:p>
         <w:p>
           <w:pPr>
-            <w:pStyle w:val="a7"/>
+            <w:pStyle w:val="Header"/>
             <w:jc w:val="right"/>
             <w:rPr>
               <w:b/>
@@ -3046,7 +3085,7 @@
         </w:tcPr>
         <w:p>
           <w:pPr>
-            <w:pStyle w:val="a7"/>
+            <w:pStyle w:val="Header"/>
             <w:rPr>
               <w:b/>
               <w:bCs/>
@@ -3096,15 +3135,15 @@
   </w:tbl>
   <w:p>
     <w:pPr>
-      <w:pStyle w:val="a7"/>
+      <w:pStyle w:val="Header"/>
     </w:pPr>
   </w:p>
 </w:hdr>
 </file>
 
 <file path=word/numbering.xml><?xml version="1.0" encoding="utf-8"?>
-<w:numbering xmlns:wpc="http://schemas.microsoft.com/office/word/2010/wordprocessingCanvas" xmlns:mc="http://schemas.openxmlformats.org/markup-compatibility/2006" xmlns:o="urn:schemas-microsoft-com:office:office" xmlns:r="http://schemas.openxmlformats.org/officeDocument/2006/relationships" xmlns:m="http://schemas.openxmlformats.org/officeDocument/2006/math" xmlns:v="urn:schemas-microsoft-com:vml" xmlns:wp14="http://schemas.microsoft.com/office/word/2010/wordprocessingDrawing" xmlns:wp="http://schemas.openxmlformats.org/drawingml/2006/wordprocessingDrawing" xmlns:w10="urn:schemas-microsoft-com:office:word" xmlns:w="http://schemas.openxmlformats.org/wordprocessingml/2006/main" xmlns:w14="http://schemas.microsoft.com/office/word/2010/wordml" xmlns:wpg="http://schemas.microsoft.com/office/word/2010/wordprocessingGroup" xmlns:wpi="http://schemas.microsoft.com/office/word/2010/wordprocessingInk" xmlns:wne="http://schemas.microsoft.com/office/word/2006/wordml" xmlns:wps="http://schemas.microsoft.com/office/word/2010/wordprocessingShape" mc:Ignorable="w14 wp14">
-  <w:abstractNum w:abstractNumId="0">
+<w:numbering xmlns:wpc="http://schemas.microsoft.com/office/word/2010/wordprocessingCanvas" xmlns:cx="http://schemas.microsoft.com/office/drawing/2014/chartex" xmlns:cx1="http://schemas.microsoft.com/office/drawing/2015/9/8/chartex" xmlns:cx2="http://schemas.microsoft.com/office/drawing/2015/10/21/chartex" xmlns:cx3="http://schemas.microsoft.com/office/drawing/2016/5/9/chartex" xmlns:cx4="http://schemas.microsoft.com/office/drawing/2016/5/10/chartex" xmlns:cx5="http://schemas.microsoft.com/office/drawing/2016/5/11/chartex" xmlns:cx6="http://schemas.microsoft.com/office/drawing/2016/5/12/chartex" xmlns:cx7="http://schemas.microsoft.com/office/drawing/2016/5/13/chartex" xmlns:cx8="http://schemas.microsoft.com/office/drawing/2016/5/14/chartex" xmlns:mc="http://schemas.openxmlformats.org/markup-compatibility/2006" xmlns:aink="http://schemas.microsoft.com/office/drawing/2016/ink" xmlns:am3d="http://schemas.microsoft.com/office/drawing/2017/model3d" xmlns:o="urn:schemas-microsoft-com:office:office" xmlns:r="http://schemas.openxmlformats.org/officeDocument/2006/relationships" xmlns:m="http://schemas.openxmlformats.org/officeDocument/2006/math" xmlns:v="urn:schemas-microsoft-com:vml" xmlns:wp14="http://schemas.microsoft.com/office/word/2010/wordprocessingDrawing" xmlns:wp="http://schemas.openxmlformats.org/drawingml/2006/wordprocessingDrawing" xmlns:w10="urn:schemas-microsoft-com:office:word" xmlns:w="http://schemas.openxmlformats.org/wordprocessingml/2006/main" xmlns:w14="http://schemas.microsoft.com/office/word/2010/wordml" xmlns:w15="http://schemas.microsoft.com/office/word/2012/wordml" xmlns:w16cid="http://schemas.microsoft.com/office/word/2016/wordml/cid" xmlns:w16se="http://schemas.microsoft.com/office/word/2015/wordml/symex" xmlns:wpg="http://schemas.microsoft.com/office/word/2010/wordprocessingGroup" xmlns:wpi="http://schemas.microsoft.com/office/word/2010/wordprocessingInk" xmlns:wne="http://schemas.microsoft.com/office/word/2006/wordml" xmlns:wps="http://schemas.microsoft.com/office/word/2010/wordprocessingShape" mc:Ignorable="w14 w15 w16se w16cid wp14">
+  <w:abstractNum w:abstractNumId="0" w15:restartNumberingAfterBreak="0">
     <w:nsid w:val="77AB2892"/>
     <w:multiLevelType w:val="multilevel"/>
     <w:tmpl w:val="68F629A6"/>
@@ -3224,7 +3263,7 @@
 </file>
 
 <file path=word/styles.xml><?xml version="1.0" encoding="utf-8"?>
-<w:styles xmlns:mc="http://schemas.openxmlformats.org/markup-compatibility/2006" xmlns:r="http://schemas.openxmlformats.org/officeDocument/2006/relationships" xmlns:w="http://schemas.openxmlformats.org/wordprocessingml/2006/main" xmlns:w14="http://schemas.microsoft.com/office/word/2010/wordml" mc:Ignorable="w14">
+<w:styles xmlns:mc="http://schemas.openxmlformats.org/markup-compatibility/2006" xmlns:r="http://schemas.openxmlformats.org/officeDocument/2006/relationships" xmlns:w="http://schemas.openxmlformats.org/wordprocessingml/2006/main" xmlns:w14="http://schemas.microsoft.com/office/word/2010/wordml" xmlns:w15="http://schemas.microsoft.com/office/word/2012/wordml" xmlns:w16cid="http://schemas.microsoft.com/office/word/2016/wordml/cid" xmlns:w16se="http://schemas.microsoft.com/office/word/2015/wordml/symex" mc:Ignorable="w14 w15 w16se w16cid">
   <w:docDefaults>
     <w:rPrDefault>
       <w:rPr>
@@ -3240,157 +3279,397 @@
       </w:pPr>
     </w:pPrDefault>
   </w:docDefaults>
-  <w:latentStyles w:defLockedState="0" w:defUIPriority="99" w:defSemiHidden="1" w:defUnhideWhenUsed="1" w:defQFormat="0" w:count="267">
-    <w:lsdException w:name="Normal" w:semiHidden="0" w:uiPriority="0" w:unhideWhenUsed="0" w:qFormat="1"/>
-    <w:lsdException w:name="heading 1" w:semiHidden="0" w:uiPriority="9" w:unhideWhenUsed="0" w:qFormat="1"/>
-    <w:lsdException w:name="heading 2" w:uiPriority="9" w:qFormat="1"/>
-    <w:lsdException w:name="heading 3" w:uiPriority="9" w:qFormat="1"/>
-    <w:lsdException w:name="heading 4" w:uiPriority="9" w:qFormat="1"/>
-    <w:lsdException w:name="heading 5" w:uiPriority="9" w:qFormat="1"/>
-    <w:lsdException w:name="heading 6" w:uiPriority="9" w:qFormat="1"/>
-    <w:lsdException w:name="heading 7" w:uiPriority="9" w:qFormat="1"/>
-    <w:lsdException w:name="heading 8" w:uiPriority="9" w:qFormat="1"/>
-    <w:lsdException w:name="heading 9" w:uiPriority="9" w:qFormat="1"/>
-    <w:lsdException w:name="toc 1" w:uiPriority="39"/>
-    <w:lsdException w:name="toc 2" w:uiPriority="39"/>
-    <w:lsdException w:name="toc 3" w:uiPriority="39"/>
-    <w:lsdException w:name="toc 4" w:uiPriority="39"/>
-    <w:lsdException w:name="toc 5" w:uiPriority="39"/>
-    <w:lsdException w:name="toc 6" w:uiPriority="39"/>
-    <w:lsdException w:name="toc 7" w:uiPriority="39"/>
-    <w:lsdException w:name="toc 8" w:uiPriority="39"/>
-    <w:lsdException w:name="toc 9" w:uiPriority="39"/>
-    <w:lsdException w:name="caption" w:uiPriority="35" w:qFormat="1"/>
-    <w:lsdException w:name="Title" w:semiHidden="0" w:uiPriority="10" w:unhideWhenUsed="0" w:qFormat="1"/>
-    <w:lsdException w:name="Default Paragraph Font" w:uiPriority="1"/>
-    <w:lsdException w:name="Subtitle" w:semiHidden="0" w:uiPriority="11" w:unhideWhenUsed="0" w:qFormat="1"/>
-    <w:lsdException w:name="Strong" w:semiHidden="0" w:uiPriority="22" w:unhideWhenUsed="0" w:qFormat="1"/>
-    <w:lsdException w:name="Emphasis" w:semiHidden="0" w:uiPriority="20" w:unhideWhenUsed="0" w:qFormat="1"/>
-    <w:lsdException w:name="Table Grid" w:semiHidden="0" w:uiPriority="59" w:unhideWhenUsed="0"/>
-    <w:lsdException w:name="Placeholder Text" w:unhideWhenUsed="0"/>
-    <w:lsdException w:name="No Spacing" w:semiHidden="0" w:uiPriority="1" w:unhideWhenUsed="0" w:qFormat="1"/>
-    <w:lsdException w:name="Light Shading" w:semiHidden="0" w:uiPriority="60" w:unhideWhenUsed="0"/>
-    <w:lsdException w:name="Light List" w:semiHidden="0" w:uiPriority="61" w:unhideWhenUsed="0"/>
-    <w:lsdException w:name="Light Grid" w:semiHidden="0" w:uiPriority="62" w:unhideWhenUsed="0"/>
-    <w:lsdException w:name="Medium Shading 1" w:semiHidden="0" w:uiPriority="63" w:unhideWhenUsed="0"/>
-    <w:lsdException w:name="Medium Shading 2" w:semiHidden="0" w:uiPriority="64" w:unhideWhenUsed="0"/>
-    <w:lsdException w:name="Medium List 1" w:semiHidden="0" w:uiPriority="65" w:unhideWhenUsed="0"/>
-    <w:lsdException w:name="Medium List 2" w:semiHidden="0" w:uiPriority="66" w:unhideWhenUsed="0"/>
-    <w:lsdException w:name="Medium Grid 1" w:semiHidden="0" w:uiPriority="67" w:unhideWhenUsed="0"/>
-    <w:lsdException w:name="Medium Grid 2" w:semiHidden="0" w:uiPriority="68" w:unhideWhenUsed="0"/>
-    <w:lsdException w:name="Medium Grid 3" w:semiHidden="0" w:uiPriority="69" w:unhideWhenUsed="0"/>
-    <w:lsdException w:name="Dark List" w:semiHidden="0" w:uiPriority="70" w:unhideWhenUsed="0"/>
-    <w:lsdException w:name="Colorful Shading" w:semiHidden="0" w:uiPriority="71" w:unhideWhenUsed="0"/>
-    <w:lsdException w:name="Colorful List" w:semiHidden="0" w:uiPriority="72" w:unhideWhenUsed="0"/>
-    <w:lsdException w:name="Colorful Grid" w:semiHidden="0" w:uiPriority="73" w:unhideWhenUsed="0"/>
-    <w:lsdException w:name="Light Shading Accent 1" w:semiHidden="0" w:uiPriority="60" w:unhideWhenUsed="0"/>
-    <w:lsdException w:name="Light List Accent 1" w:semiHidden="0" w:uiPriority="61" w:unhideWhenUsed="0"/>
-    <w:lsdException w:name="Light Grid Accent 1" w:semiHidden="0" w:uiPriority="62" w:unhideWhenUsed="0"/>
-    <w:lsdException w:name="Medium Shading 1 Accent 1" w:semiHidden="0" w:uiPriority="63" w:unhideWhenUsed="0"/>
-    <w:lsdException w:name="Medium Shading 2 Accent 1" w:semiHidden="0" w:uiPriority="64" w:unhideWhenUsed="0"/>
-    <w:lsdException w:name="Medium List 1 Accent 1" w:semiHidden="0" w:uiPriority="65" w:unhideWhenUsed="0"/>
-    <w:lsdException w:name="Revision" w:unhideWhenUsed="0"/>
-    <w:lsdException w:name="List Paragraph" w:semiHidden="0" w:uiPriority="34" w:unhideWhenUsed="0" w:qFormat="1"/>
-    <w:lsdException w:name="Quote" w:semiHidden="0" w:uiPriority="29" w:unhideWhenUsed="0" w:qFormat="1"/>
-    <w:lsdException w:name="Intense Quote" w:semiHidden="0" w:uiPriority="30" w:unhideWhenUsed="0" w:qFormat="1"/>
-    <w:lsdException w:name="Medium List 2 Accent 1" w:semiHidden="0" w:uiPriority="66" w:unhideWhenUsed="0"/>
-    <w:lsdException w:name="Medium Grid 1 Accent 1" w:semiHidden="0" w:uiPriority="67" w:unhideWhenUsed="0"/>
-    <w:lsdException w:name="Medium Grid 2 Accent 1" w:semiHidden="0" w:uiPriority="68" w:unhideWhenUsed="0"/>
-    <w:lsdException w:name="Medium Grid 3 Accent 1" w:semiHidden="0" w:uiPriority="69" w:unhideWhenUsed="0"/>
-    <w:lsdException w:name="Dark List Accent 1" w:semiHidden="0" w:uiPriority="70" w:unhideWhenUsed="0"/>
-    <w:lsdException w:name="Colorful Shading Accent 1" w:semiHidden="0" w:uiPriority="71" w:unhideWhenUsed="0"/>
-    <w:lsdException w:name="Colorful List Accent 1" w:semiHidden="0" w:uiPriority="72" w:unhideWhenUsed="0"/>
-    <w:lsdException w:name="Colorful Grid Accent 1" w:semiHidden="0" w:uiPriority="73" w:unhideWhenUsed="0"/>
-    <w:lsdException w:name="Light Shading Accent 2" w:semiHidden="0" w:uiPriority="60" w:unhideWhenUsed="0"/>
-    <w:lsdException w:name="Light List Accent 2" w:semiHidden="0" w:uiPriority="61" w:unhideWhenUsed="0"/>
-    <w:lsdException w:name="Light Grid Accent 2" w:semiHidden="0" w:uiPriority="62" w:unhideWhenUsed="0"/>
-    <w:lsdException w:name="Medium Shading 1 Accent 2" w:semiHidden="0" w:uiPriority="63" w:unhideWhenUsed="0"/>
-    <w:lsdException w:name="Medium Shading 2 Accent 2" w:semiHidden="0" w:uiPriority="64" w:unhideWhenUsed="0"/>
-    <w:lsdException w:name="Medium List 1 Accent 2" w:semiHidden="0" w:uiPriority="65" w:unhideWhenUsed="0"/>
-    <w:lsdException w:name="Medium List 2 Accent 2" w:semiHidden="0" w:uiPriority="66" w:unhideWhenUsed="0"/>
-    <w:lsdException w:name="Medium Grid 1 Accent 2" w:semiHidden="0" w:uiPriority="67" w:unhideWhenUsed="0"/>
-    <w:lsdException w:name="Medium Grid 2 Accent 2" w:semiHidden="0" w:uiPriority="68" w:unhideWhenUsed="0"/>
-    <w:lsdException w:name="Medium Grid 3 Accent 2" w:semiHidden="0" w:uiPriority="69" w:unhideWhenUsed="0"/>
-    <w:lsdException w:name="Dark List Accent 2" w:semiHidden="0" w:uiPriority="70" w:unhideWhenUsed="0"/>
-    <w:lsdException w:name="Colorful Shading Accent 2" w:semiHidden="0" w:uiPriority="71" w:unhideWhenUsed="0"/>
-    <w:lsdException w:name="Colorful List Accent 2" w:semiHidden="0" w:uiPriority="72" w:unhideWhenUsed="0"/>
-    <w:lsdException w:name="Colorful Grid Accent 2" w:semiHidden="0" w:uiPriority="73" w:unhideWhenUsed="0"/>
-    <w:lsdException w:name="Light Shading Accent 3" w:semiHidden="0" w:uiPriority="60" w:unhideWhenUsed="0"/>
-    <w:lsdException w:name="Light List Accent 3" w:semiHidden="0" w:uiPriority="61" w:unhideWhenUsed="0"/>
-    <w:lsdException w:name="Light Grid Accent 3" w:semiHidden="0" w:uiPriority="62" w:unhideWhenUsed="0"/>
-    <w:lsdException w:name="Medium Shading 1 Accent 3" w:semiHidden="0" w:uiPriority="63" w:unhideWhenUsed="0"/>
-    <w:lsdException w:name="Medium Shading 2 Accent 3" w:semiHidden="0" w:uiPriority="64" w:unhideWhenUsed="0"/>
-    <w:lsdException w:name="Medium List 1 Accent 3" w:semiHidden="0" w:uiPriority="65" w:unhideWhenUsed="0"/>
-    <w:lsdException w:name="Medium List 2 Accent 3" w:semiHidden="0" w:uiPriority="66" w:unhideWhenUsed="0"/>
-    <w:lsdException w:name="Medium Grid 1 Accent 3" w:semiHidden="0" w:uiPriority="67" w:unhideWhenUsed="0"/>
-    <w:lsdException w:name="Medium Grid 2 Accent 3" w:semiHidden="0" w:uiPriority="68" w:unhideWhenUsed="0"/>
-    <w:lsdException w:name="Medium Grid 3 Accent 3" w:semiHidden="0" w:uiPriority="69" w:unhideWhenUsed="0"/>
-    <w:lsdException w:name="Dark List Accent 3" w:semiHidden="0" w:uiPriority="70" w:unhideWhenUsed="0"/>
-    <w:lsdException w:name="Colorful Shading Accent 3" w:semiHidden="0" w:uiPriority="71" w:unhideWhenUsed="0"/>
-    <w:lsdException w:name="Colorful List Accent 3" w:semiHidden="0" w:uiPriority="72" w:unhideWhenUsed="0"/>
-    <w:lsdException w:name="Colorful Grid Accent 3" w:semiHidden="0" w:uiPriority="73" w:unhideWhenUsed="0"/>
-    <w:lsdException w:name="Light Shading Accent 4" w:semiHidden="0" w:uiPriority="60" w:unhideWhenUsed="0"/>
-    <w:lsdException w:name="Light List Accent 4" w:semiHidden="0" w:uiPriority="61" w:unhideWhenUsed="0"/>
-    <w:lsdException w:name="Light Grid Accent 4" w:semiHidden="0" w:uiPriority="62" w:unhideWhenUsed="0"/>
-    <w:lsdException w:name="Medium Shading 1 Accent 4" w:semiHidden="0" w:uiPriority="63" w:unhideWhenUsed="0"/>
-    <w:lsdException w:name="Medium Shading 2 Accent 4" w:semiHidden="0" w:uiPriority="64" w:unhideWhenUsed="0"/>
-    <w:lsdException w:name="Medium List 1 Accent 4" w:semiHidden="0" w:uiPriority="65" w:unhideWhenUsed="0"/>
-    <w:lsdException w:name="Medium List 2 Accent 4" w:semiHidden="0" w:uiPriority="66" w:unhideWhenUsed="0"/>
-    <w:lsdException w:name="Medium Grid 1 Accent 4" w:semiHidden="0" w:uiPriority="67" w:unhideWhenUsed="0"/>
-    <w:lsdException w:name="Medium Grid 2 Accent 4" w:semiHidden="0" w:uiPriority="68" w:unhideWhenUsed="0"/>
-    <w:lsdException w:name="Medium Grid 3 Accent 4" w:semiHidden="0" w:uiPriority="69" w:unhideWhenUsed="0"/>
-    <w:lsdException w:name="Dark List Accent 4" w:semiHidden="0" w:uiPriority="70" w:unhideWhenUsed="0"/>
-    <w:lsdException w:name="Colorful Shading Accent 4" w:semiHidden="0" w:uiPriority="71" w:unhideWhenUsed="0"/>
-    <w:lsdException w:name="Colorful List Accent 4" w:semiHidden="0" w:uiPriority="72" w:unhideWhenUsed="0"/>
-    <w:lsdException w:name="Colorful Grid Accent 4" w:semiHidden="0" w:uiPriority="73" w:unhideWhenUsed="0"/>
-    <w:lsdException w:name="Light Shading Accent 5" w:semiHidden="0" w:uiPriority="60" w:unhideWhenUsed="0"/>
-    <w:lsdException w:name="Light List Accent 5" w:semiHidden="0" w:uiPriority="61" w:unhideWhenUsed="0"/>
-    <w:lsdException w:name="Light Grid Accent 5" w:semiHidden="0" w:uiPriority="62" w:unhideWhenUsed="0"/>
-    <w:lsdException w:name="Medium Shading 1 Accent 5" w:semiHidden="0" w:uiPriority="63" w:unhideWhenUsed="0"/>
-    <w:lsdException w:name="Medium Shading 2 Accent 5" w:semiHidden="0" w:uiPriority="64" w:unhideWhenUsed="0"/>
-    <w:lsdException w:name="Medium List 1 Accent 5" w:semiHidden="0" w:uiPriority="65" w:unhideWhenUsed="0"/>
-    <w:lsdException w:name="Medium List 2 Accent 5" w:semiHidden="0" w:uiPriority="66" w:unhideWhenUsed="0"/>
-    <w:lsdException w:name="Medium Grid 1 Accent 5" w:semiHidden="0" w:uiPriority="67" w:unhideWhenUsed="0"/>
-    <w:lsdException w:name="Medium Grid 2 Accent 5" w:semiHidden="0" w:uiPriority="68" w:unhideWhenUsed="0"/>
-    <w:lsdException w:name="Medium Grid 3 Accent 5" w:semiHidden="0" w:uiPriority="69" w:unhideWhenUsed="0"/>
-    <w:lsdException w:name="Dark List Accent 5" w:semiHidden="0" w:uiPriority="70" w:unhideWhenUsed="0"/>
-    <w:lsdException w:name="Colorful Shading Accent 5" w:semiHidden="0" w:uiPriority="71" w:unhideWhenUsed="0"/>
-    <w:lsdException w:name="Colorful List Accent 5" w:semiHidden="0" w:uiPriority="72" w:unhideWhenUsed="0"/>
-    <w:lsdException w:name="Colorful Grid Accent 5" w:semiHidden="0" w:uiPriority="73" w:unhideWhenUsed="0"/>
-    <w:lsdException w:name="Light Shading Accent 6" w:semiHidden="0" w:uiPriority="60" w:unhideWhenUsed="0"/>
-    <w:lsdException w:name="Light List Accent 6" w:semiHidden="0" w:uiPriority="61" w:unhideWhenUsed="0"/>
-    <w:lsdException w:name="Light Grid Accent 6" w:semiHidden="0" w:uiPriority="62" w:unhideWhenUsed="0"/>
-    <w:lsdException w:name="Medium Shading 1 Accent 6" w:semiHidden="0" w:uiPriority="63" w:unhideWhenUsed="0"/>
-    <w:lsdException w:name="Medium Shading 2 Accent 6" w:semiHidden="0" w:uiPriority="64" w:unhideWhenUsed="0"/>
-    <w:lsdException w:name="Medium List 1 Accent 6" w:semiHidden="0" w:uiPriority="65" w:unhideWhenUsed="0"/>
-    <w:lsdException w:name="Medium List 2 Accent 6" w:semiHidden="0" w:uiPriority="66" w:unhideWhenUsed="0"/>
-    <w:lsdException w:name="Medium Grid 1 Accent 6" w:semiHidden="0" w:uiPriority="67" w:unhideWhenUsed="0"/>
-    <w:lsdException w:name="Medium Grid 2 Accent 6" w:semiHidden="0" w:uiPriority="68" w:unhideWhenUsed="0"/>
-    <w:lsdException w:name="Medium Grid 3 Accent 6" w:semiHidden="0" w:uiPriority="69" w:unhideWhenUsed="0"/>
-    <w:lsdException w:name="Dark List Accent 6" w:semiHidden="0" w:uiPriority="70" w:unhideWhenUsed="0"/>
-    <w:lsdException w:name="Colorful Shading Accent 6" w:semiHidden="0" w:uiPriority="71" w:unhideWhenUsed="0"/>
-    <w:lsdException w:name="Colorful List Accent 6" w:semiHidden="0" w:uiPriority="72" w:unhideWhenUsed="0"/>
-    <w:lsdException w:name="Colorful Grid Accent 6" w:semiHidden="0" w:uiPriority="73" w:unhideWhenUsed="0"/>
-    <w:lsdException w:name="Subtle Emphasis" w:semiHidden="0" w:uiPriority="19" w:unhideWhenUsed="0" w:qFormat="1"/>
-    <w:lsdException w:name="Intense Emphasis" w:semiHidden="0" w:uiPriority="21" w:unhideWhenUsed="0" w:qFormat="1"/>
-    <w:lsdException w:name="Subtle Reference" w:semiHidden="0" w:uiPriority="31" w:unhideWhenUsed="0" w:qFormat="1"/>
-    <w:lsdException w:name="Intense Reference" w:semiHidden="0" w:uiPriority="32" w:unhideWhenUsed="0" w:qFormat="1"/>
-    <w:lsdException w:name="Book Title" w:semiHidden="0" w:uiPriority="33" w:unhideWhenUsed="0" w:qFormat="1"/>
-    <w:lsdException w:name="Bibliography" w:uiPriority="37"/>
-    <w:lsdException w:name="TOC Heading" w:uiPriority="39" w:qFormat="1"/>
+  <w:latentStyles w:defLockedState="0" w:defUIPriority="99" w:defSemiHidden="0" w:defUnhideWhenUsed="0" w:defQFormat="0" w:count="377">
+    <w:lsdException w:name="Normal" w:uiPriority="0" w:qFormat="1"/>
+    <w:lsdException w:name="heading 1" w:uiPriority="9" w:qFormat="1"/>
+    <w:lsdException w:name="heading 2" w:semiHidden="1" w:uiPriority="9" w:unhideWhenUsed="1" w:qFormat="1"/>
+    <w:lsdException w:name="heading 3" w:semiHidden="1" w:uiPriority="9" w:unhideWhenUsed="1" w:qFormat="1"/>
+    <w:lsdException w:name="heading 4" w:semiHidden="1" w:uiPriority="9" w:unhideWhenUsed="1" w:qFormat="1"/>
+    <w:lsdException w:name="heading 5" w:semiHidden="1" w:uiPriority="9" w:unhideWhenUsed="1" w:qFormat="1"/>
+    <w:lsdException w:name="heading 6" w:semiHidden="1" w:uiPriority="9" w:unhideWhenUsed="1" w:qFormat="1"/>
+    <w:lsdException w:name="heading 7" w:semiHidden="1" w:uiPriority="9" w:unhideWhenUsed="1" w:qFormat="1"/>
+    <w:lsdException w:name="heading 8" w:semiHidden="1" w:uiPriority="9" w:unhideWhenUsed="1" w:qFormat="1"/>
+    <w:lsdException w:name="heading 9" w:semiHidden="1" w:uiPriority="9" w:unhideWhenUsed="1" w:qFormat="1"/>
+    <w:lsdException w:name="index 1" w:semiHidden="1" w:unhideWhenUsed="1"/>
+    <w:lsdException w:name="index 2" w:semiHidden="1" w:unhideWhenUsed="1"/>
+    <w:lsdException w:name="index 3" w:semiHidden="1" w:unhideWhenUsed="1"/>
+    <w:lsdException w:name="index 4" w:semiHidden="1" w:unhideWhenUsed="1"/>
+    <w:lsdException w:name="index 5" w:semiHidden="1" w:unhideWhenUsed="1"/>
+    <w:lsdException w:name="index 6" w:semiHidden="1" w:unhideWhenUsed="1"/>
+    <w:lsdException w:name="index 7" w:semiHidden="1" w:unhideWhenUsed="1"/>
+    <w:lsdException w:name="index 8" w:semiHidden="1" w:unhideWhenUsed="1"/>
+    <w:lsdException w:name="index 9" w:semiHidden="1" w:unhideWhenUsed="1"/>
+    <w:lsdException w:name="toc 1" w:semiHidden="1" w:uiPriority="39" w:unhideWhenUsed="1"/>
+    <w:lsdException w:name="toc 2" w:semiHidden="1" w:uiPriority="39" w:unhideWhenUsed="1"/>
+    <w:lsdException w:name="toc 3" w:semiHidden="1" w:uiPriority="39" w:unhideWhenUsed="1"/>
+    <w:lsdException w:name="toc 4" w:semiHidden="1" w:uiPriority="39" w:unhideWhenUsed="1"/>
+    <w:lsdException w:name="toc 5" w:semiHidden="1" w:uiPriority="39" w:unhideWhenUsed="1"/>
+    <w:lsdException w:name="toc 6" w:semiHidden="1" w:uiPriority="39" w:unhideWhenUsed="1"/>
+    <w:lsdException w:name="toc 7" w:semiHidden="1" w:uiPriority="39" w:unhideWhenUsed="1"/>
+    <w:lsdException w:name="toc 8" w:semiHidden="1" w:uiPriority="39" w:unhideWhenUsed="1"/>
+    <w:lsdException w:name="toc 9" w:semiHidden="1" w:uiPriority="39" w:unhideWhenUsed="1"/>
+    <w:lsdException w:name="Normal Indent" w:semiHidden="1" w:unhideWhenUsed="1"/>
+    <w:lsdException w:name="footnote text" w:semiHidden="1" w:unhideWhenUsed="1"/>
+    <w:lsdException w:name="annotation text" w:semiHidden="1" w:unhideWhenUsed="1"/>
+    <w:lsdException w:name="header" w:semiHidden="1" w:unhideWhenUsed="1"/>
+    <w:lsdException w:name="footer" w:semiHidden="1" w:unhideWhenUsed="1"/>
+    <w:lsdException w:name="index heading" w:semiHidden="1" w:unhideWhenUsed="1"/>
+    <w:lsdException w:name="caption" w:semiHidden="1" w:uiPriority="35" w:unhideWhenUsed="1" w:qFormat="1"/>
+    <w:lsdException w:name="table of figures" w:semiHidden="1" w:unhideWhenUsed="1"/>
+    <w:lsdException w:name="envelope address" w:semiHidden="1" w:unhideWhenUsed="1"/>
+    <w:lsdException w:name="envelope return" w:semiHidden="1" w:unhideWhenUsed="1"/>
+    <w:lsdException w:name="footnote reference" w:semiHidden="1" w:unhideWhenUsed="1"/>
+    <w:lsdException w:name="annotation reference" w:semiHidden="1" w:unhideWhenUsed="1"/>
+    <w:lsdException w:name="line number" w:semiHidden="1" w:unhideWhenUsed="1"/>
+    <w:lsdException w:name="page number" w:semiHidden="1" w:unhideWhenUsed="1"/>
+    <w:lsdException w:name="endnote reference" w:semiHidden="1" w:unhideWhenUsed="1"/>
+    <w:lsdException w:name="endnote text" w:semiHidden="1" w:unhideWhenUsed="1"/>
+    <w:lsdException w:name="table of authorities" w:semiHidden="1" w:unhideWhenUsed="1"/>
+    <w:lsdException w:name="macro" w:semiHidden="1" w:unhideWhenUsed="1"/>
+    <w:lsdException w:name="toa heading" w:semiHidden="1" w:unhideWhenUsed="1"/>
+    <w:lsdException w:name="List" w:semiHidden="1" w:unhideWhenUsed="1"/>
+    <w:lsdException w:name="List Bullet" w:semiHidden="1" w:unhideWhenUsed="1"/>
+    <w:lsdException w:name="List Number" w:semiHidden="1" w:unhideWhenUsed="1"/>
+    <w:lsdException w:name="List 2" w:semiHidden="1" w:unhideWhenUsed="1"/>
+    <w:lsdException w:name="List 3" w:semiHidden="1" w:unhideWhenUsed="1"/>
+    <w:lsdException w:name="List 4" w:semiHidden="1" w:unhideWhenUsed="1"/>
+    <w:lsdException w:name="List 5" w:semiHidden="1" w:unhideWhenUsed="1"/>
+    <w:lsdException w:name="List Bullet 2" w:semiHidden="1" w:unhideWhenUsed="1"/>
+    <w:lsdException w:name="List Bullet 3" w:semiHidden="1" w:unhideWhenUsed="1"/>
+    <w:lsdException w:name="List Bullet 4" w:semiHidden="1" w:unhideWhenUsed="1"/>
+    <w:lsdException w:name="List Bullet 5" w:semiHidden="1" w:unhideWhenUsed="1"/>
+    <w:lsdException w:name="List Number 2" w:semiHidden="1" w:unhideWhenUsed="1"/>
+    <w:lsdException w:name="List Number 3" w:semiHidden="1" w:unhideWhenUsed="1"/>
+    <w:lsdException w:name="List Number 4" w:semiHidden="1" w:unhideWhenUsed="1"/>
+    <w:lsdException w:name="List Number 5" w:semiHidden="1" w:unhideWhenUsed="1"/>
+    <w:lsdException w:name="Title" w:uiPriority="10" w:qFormat="1"/>
+    <w:lsdException w:name="Closing" w:semiHidden="1" w:unhideWhenUsed="1"/>
+    <w:lsdException w:name="Signature" w:semiHidden="1" w:unhideWhenUsed="1"/>
+    <w:lsdException w:name="Default Paragraph Font" w:semiHidden="1" w:uiPriority="1" w:unhideWhenUsed="1"/>
+    <w:lsdException w:name="Body Text" w:semiHidden="1" w:unhideWhenUsed="1"/>
+    <w:lsdException w:name="Body Text Indent" w:semiHidden="1" w:unhideWhenUsed="1"/>
+    <w:lsdException w:name="List Continue" w:semiHidden="1" w:unhideWhenUsed="1"/>
+    <w:lsdException w:name="List Continue 2" w:semiHidden="1" w:unhideWhenUsed="1"/>
+    <w:lsdException w:name="List Continue 3" w:semiHidden="1" w:unhideWhenUsed="1"/>
+    <w:lsdException w:name="List Continue 4" w:semiHidden="1" w:unhideWhenUsed="1"/>
+    <w:lsdException w:name="List Continue 5" w:semiHidden="1" w:unhideWhenUsed="1"/>
+    <w:lsdException w:name="Message Header" w:semiHidden="1" w:unhideWhenUsed="1"/>
+    <w:lsdException w:name="Subtitle" w:uiPriority="11" w:qFormat="1"/>
+    <w:lsdException w:name="Salutation" w:semiHidden="1" w:unhideWhenUsed="1"/>
+    <w:lsdException w:name="Date" w:semiHidden="1" w:unhideWhenUsed="1"/>
+    <w:lsdException w:name="Body Text First Indent" w:semiHidden="1" w:unhideWhenUsed="1"/>
+    <w:lsdException w:name="Body Text First Indent 2" w:semiHidden="1" w:unhideWhenUsed="1"/>
+    <w:lsdException w:name="Note Heading" w:semiHidden="1" w:unhideWhenUsed="1"/>
+    <w:lsdException w:name="Body Text 2" w:semiHidden="1" w:unhideWhenUsed="1"/>
+    <w:lsdException w:name="Body Text 3" w:semiHidden="1" w:unhideWhenUsed="1"/>
+    <w:lsdException w:name="Body Text Indent 2" w:semiHidden="1" w:unhideWhenUsed="1"/>
+    <w:lsdException w:name="Body Text Indent 3" w:semiHidden="1" w:unhideWhenUsed="1"/>
+    <w:lsdException w:name="Block Text" w:semiHidden="1" w:unhideWhenUsed="1"/>
+    <w:lsdException w:name="Hyperlink" w:semiHidden="1" w:unhideWhenUsed="1"/>
+    <w:lsdException w:name="FollowedHyperlink" w:semiHidden="1" w:unhideWhenUsed="1"/>
+    <w:lsdException w:name="Strong" w:uiPriority="22" w:qFormat="1"/>
+    <w:lsdException w:name="Emphasis" w:uiPriority="20" w:qFormat="1"/>
+    <w:lsdException w:name="Document Map" w:semiHidden="1" w:unhideWhenUsed="1"/>
+    <w:lsdException w:name="Plain Text" w:semiHidden="1" w:unhideWhenUsed="1"/>
+    <w:lsdException w:name="E-mail Signature" w:semiHidden="1" w:unhideWhenUsed="1"/>
+    <w:lsdException w:name="HTML Top of Form" w:semiHidden="1" w:unhideWhenUsed="1"/>
+    <w:lsdException w:name="HTML Bottom of Form" w:semiHidden="1" w:unhideWhenUsed="1"/>
+    <w:lsdException w:name="Normal (Web)" w:semiHidden="1" w:unhideWhenUsed="1"/>
+    <w:lsdException w:name="HTML Acronym" w:semiHidden="1" w:unhideWhenUsed="1"/>
+    <w:lsdException w:name="HTML Address" w:semiHidden="1" w:unhideWhenUsed="1"/>
+    <w:lsdException w:name="HTML Cite" w:semiHidden="1" w:unhideWhenUsed="1"/>
+    <w:lsdException w:name="HTML Code" w:semiHidden="1" w:unhideWhenUsed="1"/>
+    <w:lsdException w:name="HTML Definition" w:semiHidden="1" w:unhideWhenUsed="1"/>
+    <w:lsdException w:name="HTML Keyboard" w:semiHidden="1" w:unhideWhenUsed="1"/>
+    <w:lsdException w:name="HTML Preformatted" w:semiHidden="1" w:unhideWhenUsed="1"/>
+    <w:lsdException w:name="HTML Sample" w:semiHidden="1" w:unhideWhenUsed="1"/>
+    <w:lsdException w:name="HTML Typewriter" w:semiHidden="1" w:unhideWhenUsed="1"/>
+    <w:lsdException w:name="HTML Variable" w:semiHidden="1" w:unhideWhenUsed="1"/>
+    <w:lsdException w:name="Normal Table" w:semiHidden="1" w:unhideWhenUsed="1"/>
+    <w:lsdException w:name="annotation subject" w:semiHidden="1" w:unhideWhenUsed="1"/>
+    <w:lsdException w:name="No List" w:semiHidden="1" w:unhideWhenUsed="1"/>
+    <w:lsdException w:name="Outline List 1" w:semiHidden="1" w:unhideWhenUsed="1"/>
+    <w:lsdException w:name="Outline List 2" w:semiHidden="1" w:unhideWhenUsed="1"/>
+    <w:lsdException w:name="Outline List 3" w:semiHidden="1" w:unhideWhenUsed="1"/>
+    <w:lsdException w:name="Table Simple 1" w:semiHidden="1" w:unhideWhenUsed="1"/>
+    <w:lsdException w:name="Table Simple 2" w:semiHidden="1" w:unhideWhenUsed="1"/>
+    <w:lsdException w:name="Table Simple 3" w:semiHidden="1" w:unhideWhenUsed="1"/>
+    <w:lsdException w:name="Table Classic 1" w:semiHidden="1" w:unhideWhenUsed="1"/>
+    <w:lsdException w:name="Table Classic 2" w:semiHidden="1" w:unhideWhenUsed="1"/>
+    <w:lsdException w:name="Table Classic 3" w:semiHidden="1" w:unhideWhenUsed="1"/>
+    <w:lsdException w:name="Table Classic 4" w:semiHidden="1" w:unhideWhenUsed="1"/>
+    <w:lsdException w:name="Table Colorful 1" w:semiHidden="1" w:unhideWhenUsed="1"/>
+    <w:lsdException w:name="Table Colorful 2" w:semiHidden="1" w:unhideWhenUsed="1"/>
+    <w:lsdException w:name="Table Colorful 3" w:semiHidden="1" w:unhideWhenUsed="1"/>
+    <w:lsdException w:name="Table Columns 1" w:semiHidden="1" w:unhideWhenUsed="1"/>
+    <w:lsdException w:name="Table Columns 2" w:semiHidden="1" w:unhideWhenUsed="1"/>
+    <w:lsdException w:name="Table Columns 3" w:semiHidden="1" w:unhideWhenUsed="1"/>
+    <w:lsdException w:name="Table Columns 4" w:semiHidden="1" w:unhideWhenUsed="1"/>
+    <w:lsdException w:name="Table Columns 5" w:semiHidden="1" w:unhideWhenUsed="1"/>
+    <w:lsdException w:name="Table Grid 1" w:semiHidden="1" w:unhideWhenUsed="1"/>
+    <w:lsdException w:name="Table Grid 2" w:semiHidden="1" w:unhideWhenUsed="1"/>
+    <w:lsdException w:name="Table Grid 3" w:semiHidden="1" w:unhideWhenUsed="1"/>
+    <w:lsdException w:name="Table Grid 4" w:semiHidden="1" w:unhideWhenUsed="1"/>
+    <w:lsdException w:name="Table Grid 5" w:semiHidden="1" w:unhideWhenUsed="1"/>
+    <w:lsdException w:name="Table Grid 6" w:semiHidden="1" w:unhideWhenUsed="1"/>
+    <w:lsdException w:name="Table Grid 7" w:semiHidden="1" w:unhideWhenUsed="1"/>
+    <w:lsdException w:name="Table Grid 8" w:semiHidden="1" w:unhideWhenUsed="1"/>
+    <w:lsdException w:name="Table List 1" w:semiHidden="1" w:unhideWhenUsed="1"/>
+    <w:lsdException w:name="Table List 2" w:semiHidden="1" w:unhideWhenUsed="1"/>
+    <w:lsdException w:name="Table List 3" w:semiHidden="1" w:unhideWhenUsed="1"/>
+    <w:lsdException w:name="Table List 4" w:semiHidden="1" w:unhideWhenUsed="1"/>
+    <w:lsdException w:name="Table List 5" w:semiHidden="1" w:unhideWhenUsed="1"/>
+    <w:lsdException w:name="Table List 6" w:semiHidden="1" w:unhideWhenUsed="1"/>
+    <w:lsdException w:name="Table List 7" w:semiHidden="1" w:unhideWhenUsed="1"/>
+    <w:lsdException w:name="Table List 8" w:semiHidden="1" w:unhideWhenUsed="1"/>
+    <w:lsdException w:name="Table 3D effects 1" w:semiHidden="1" w:unhideWhenUsed="1"/>
+    <w:lsdException w:name="Table 3D effects 2" w:semiHidden="1" w:unhideWhenUsed="1"/>
+    <w:lsdException w:name="Table 3D effects 3" w:semiHidden="1" w:unhideWhenUsed="1"/>
+    <w:lsdException w:name="Table Contemporary" w:semiHidden="1" w:unhideWhenUsed="1"/>
+    <w:lsdException w:name="Table Elegant" w:semiHidden="1" w:unhideWhenUsed="1"/>
+    <w:lsdException w:name="Table Professional" w:semiHidden="1" w:unhideWhenUsed="1"/>
+    <w:lsdException w:name="Table Subtle 1" w:semiHidden="1" w:unhideWhenUsed="1"/>
+    <w:lsdException w:name="Table Subtle 2" w:semiHidden="1" w:unhideWhenUsed="1"/>
+    <w:lsdException w:name="Table Web 1" w:semiHidden="1" w:unhideWhenUsed="1"/>
+    <w:lsdException w:name="Table Web 2" w:semiHidden="1" w:unhideWhenUsed="1"/>
+    <w:lsdException w:name="Table Web 3" w:semiHidden="1" w:unhideWhenUsed="1"/>
+    <w:lsdException w:name="Balloon Text" w:semiHidden="1" w:unhideWhenUsed="1"/>
+    <w:lsdException w:name="Table Grid" w:semiHidden="1" w:uiPriority="59" w:unhideWhenUsed="1"/>
+    <w:lsdException w:name="Table Theme" w:semiHidden="1" w:unhideWhenUsed="1"/>
+    <w:lsdException w:name="Placeholder Text" w:semiHidden="1"/>
+    <w:lsdException w:name="No Spacing" w:uiPriority="1" w:qFormat="1"/>
+    <w:lsdException w:name="Light Shading" w:uiPriority="60"/>
+    <w:lsdException w:name="Light List" w:uiPriority="61"/>
+    <w:lsdException w:name="Light Grid" w:uiPriority="62"/>
+    <w:lsdException w:name="Medium Shading 1" w:uiPriority="63"/>
+    <w:lsdException w:name="Medium Shading 2" w:uiPriority="64"/>
+    <w:lsdException w:name="Medium List 1" w:uiPriority="65"/>
+    <w:lsdException w:name="Medium List 2" w:uiPriority="66"/>
+    <w:lsdException w:name="Medium Grid 1" w:uiPriority="67"/>
+    <w:lsdException w:name="Medium Grid 2" w:uiPriority="68"/>
+    <w:lsdException w:name="Medium Grid 3" w:uiPriority="69"/>
+    <w:lsdException w:name="Dark List" w:uiPriority="70"/>
+    <w:lsdException w:name="Colorful Shading" w:uiPriority="71"/>
+    <w:lsdException w:name="Colorful List" w:uiPriority="72"/>
+    <w:lsdException w:name="Colorful Grid" w:uiPriority="73"/>
+    <w:lsdException w:name="Light Shading Accent 1" w:uiPriority="60"/>
+    <w:lsdException w:name="Light List Accent 1" w:uiPriority="61"/>
+    <w:lsdException w:name="Light Grid Accent 1" w:uiPriority="62"/>
+    <w:lsdException w:name="Medium Shading 1 Accent 1" w:uiPriority="63"/>
+    <w:lsdException w:name="Medium Shading 2 Accent 1" w:uiPriority="64"/>
+    <w:lsdException w:name="Medium List 1 Accent 1" w:uiPriority="65"/>
+    <w:lsdException w:name="Revision" w:semiHidden="1"/>
+    <w:lsdException w:name="List Paragraph" w:uiPriority="34" w:qFormat="1"/>
+    <w:lsdException w:name="Quote" w:uiPriority="29" w:qFormat="1"/>
+    <w:lsdException w:name="Intense Quote" w:uiPriority="30" w:qFormat="1"/>
+    <w:lsdException w:name="Medium List 2 Accent 1" w:uiPriority="66"/>
+    <w:lsdException w:name="Medium Grid 1 Accent 1" w:uiPriority="67"/>
+    <w:lsdException w:name="Medium Grid 2 Accent 1" w:uiPriority="68"/>
+    <w:lsdException w:name="Medium Grid 3 Accent 1" w:uiPriority="69"/>
+    <w:lsdException w:name="Dark List Accent 1" w:uiPriority="70"/>
+    <w:lsdException w:name="Colorful Shading Accent 1" w:uiPriority="71"/>
+    <w:lsdException w:name="Colorful List Accent 1" w:uiPriority="72"/>
+    <w:lsdException w:name="Colorful Grid Accent 1" w:uiPriority="73"/>
+    <w:lsdException w:name="Light Shading Accent 2" w:uiPriority="60"/>
+    <w:lsdException w:name="Light List Accent 2" w:uiPriority="61"/>
+    <w:lsdException w:name="Light Grid Accent 2" w:uiPriority="62"/>
+    <w:lsdException w:name="Medium Shading 1 Accent 2" w:uiPriority="63"/>
+    <w:lsdException w:name="Medium Shading 2 Accent 2" w:uiPriority="64"/>
+    <w:lsdException w:name="Medium List 1 Accent 2" w:uiPriority="65"/>
+    <w:lsdException w:name="Medium List 2 Accent 2" w:uiPriority="66"/>
+    <w:lsdException w:name="Medium Grid 1 Accent 2" w:uiPriority="67"/>
+    <w:lsdException w:name="Medium Grid 2 Accent 2" w:uiPriority="68"/>
+    <w:lsdException w:name="Medium Grid 3 Accent 2" w:uiPriority="69"/>
+    <w:lsdException w:name="Dark List Accent 2" w:uiPriority="70"/>
+    <w:lsdException w:name="Colorful Shading Accent 2" w:uiPriority="71"/>
+    <w:lsdException w:name="Colorful List Accent 2" w:uiPriority="72"/>
+    <w:lsdException w:name="Colorful Grid Accent 2" w:uiPriority="73"/>
+    <w:lsdException w:name="Light Shading Accent 3" w:uiPriority="60"/>
+    <w:lsdException w:name="Light List Accent 3" w:uiPriority="61"/>
+    <w:lsdException w:name="Light Grid Accent 3" w:uiPriority="62"/>
+    <w:lsdException w:name="Medium Shading 1 Accent 3" w:uiPriority="63"/>
+    <w:lsdException w:name="Medium Shading 2 Accent 3" w:uiPriority="64"/>
+    <w:lsdException w:name="Medium List 1 Accent 3" w:uiPriority="65"/>
+    <w:lsdException w:name="Medium List 2 Accent 3" w:uiPriority="66"/>
+    <w:lsdException w:name="Medium Grid 1 Accent 3" w:uiPriority="67"/>
+    <w:lsdException w:name="Medium Grid 2 Accent 3" w:uiPriority="68"/>
+    <w:lsdException w:name="Medium Grid 3 Accent 3" w:uiPriority="69"/>
+    <w:lsdException w:name="Dark List Accent 3" w:uiPriority="70"/>
+    <w:lsdException w:name="Colorful Shading Accent 3" w:uiPriority="71"/>
+    <w:lsdException w:name="Colorful List Accent 3" w:uiPriority="72"/>
+    <w:lsdException w:name="Colorful Grid Accent 3" w:uiPriority="73"/>
+    <w:lsdException w:name="Light Shading Accent 4" w:uiPriority="60"/>
+    <w:lsdException w:name="Light List Accent 4" w:uiPriority="61"/>
+    <w:lsdException w:name="Light Grid Accent 4" w:uiPriority="62"/>
+    <w:lsdException w:name="Medium Shading 1 Accent 4" w:uiPriority="63"/>
+    <w:lsdException w:name="Medium Shading 2 Accent 4" w:uiPriority="64"/>
+    <w:lsdException w:name="Medium List 1 Accent 4" w:uiPriority="65"/>
+    <w:lsdException w:name="Medium List 2 Accent 4" w:uiPriority="66"/>
+    <w:lsdException w:name="Medium Grid 1 Accent 4" w:uiPriority="67"/>
+    <w:lsdException w:name="Medium Grid 2 Accent 4" w:uiPriority="68"/>
+    <w:lsdException w:name="Medium Grid 3 Accent 4" w:uiPriority="69"/>
+    <w:lsdException w:name="Dark List Accent 4" w:uiPriority="70"/>
+    <w:lsdException w:name="Colorful Shading Accent 4" w:uiPriority="71"/>
+    <w:lsdException w:name="Colorful List Accent 4" w:uiPriority="72"/>
+    <w:lsdException w:name="Colorful Grid Accent 4" w:uiPriority="73"/>
+    <w:lsdException w:name="Light Shading Accent 5" w:uiPriority="60"/>
+    <w:lsdException w:name="Light List Accent 5" w:uiPriority="61"/>
+    <w:lsdException w:name="Light Grid Accent 5" w:uiPriority="62"/>
+    <w:lsdException w:name="Medium Shading 1 Accent 5" w:uiPriority="63"/>
+    <w:lsdException w:name="Medium Shading 2 Accent 5" w:uiPriority="64"/>
+    <w:lsdException w:name="Medium List 1 Accent 5" w:uiPriority="65"/>
+    <w:lsdException w:name="Medium List 2 Accent 5" w:uiPriority="66"/>
+    <w:lsdException w:name="Medium Grid 1 Accent 5" w:uiPriority="67"/>
+    <w:lsdException w:name="Medium Grid 2 Accent 5" w:uiPriority="68"/>
+    <w:lsdException w:name="Medium Grid 3 Accent 5" w:uiPriority="69"/>
+    <w:lsdException w:name="Dark List Accent 5" w:uiPriority="70"/>
+    <w:lsdException w:name="Colorful Shading Accent 5" w:uiPriority="71"/>
+    <w:lsdException w:name="Colorful List Accent 5" w:uiPriority="72"/>
+    <w:lsdException w:name="Colorful Grid Accent 5" w:uiPriority="73"/>
+    <w:lsdException w:name="Light Shading Accent 6" w:uiPriority="60"/>
+    <w:lsdException w:name="Light List Accent 6" w:uiPriority="61"/>
+    <w:lsdException w:name="Light Grid Accent 6" w:uiPriority="62"/>
+    <w:lsdException w:name="Medium Shading 1 Accent 6" w:uiPriority="63"/>
+    <w:lsdException w:name="Medium Shading 2 Accent 6" w:uiPriority="64"/>
+    <w:lsdException w:name="Medium List 1 Accent 6" w:uiPriority="65"/>
+    <w:lsdException w:name="Medium List 2 Accent 6" w:uiPriority="66"/>
+    <w:lsdException w:name="Medium Grid 1 Accent 6" w:uiPriority="67"/>
+    <w:lsdException w:name="Medium Grid 2 Accent 6" w:uiPriority="68"/>
+    <w:lsdException w:name="Medium Grid 3 Accent 6" w:uiPriority="69"/>
+    <w:lsdException w:name="Dark List Accent 6" w:uiPriority="70"/>
+    <w:lsdException w:name="Colorful Shading Accent 6" w:uiPriority="71"/>
+    <w:lsdException w:name="Colorful List Accent 6" w:uiPriority="72"/>
+    <w:lsdException w:name="Colorful Grid Accent 6" w:uiPriority="73"/>
+    <w:lsdException w:name="Subtle Emphasis" w:uiPriority="19" w:qFormat="1"/>
+    <w:lsdException w:name="Intense Emphasis" w:uiPriority="21" w:qFormat="1"/>
+    <w:lsdException w:name="Subtle Reference" w:uiPriority="31" w:qFormat="1"/>
+    <w:lsdException w:name="Intense Reference" w:uiPriority="32" w:qFormat="1"/>
+    <w:lsdException w:name="Book Title" w:uiPriority="33" w:qFormat="1"/>
+    <w:lsdException w:name="Bibliography" w:semiHidden="1" w:uiPriority="37" w:unhideWhenUsed="1"/>
+    <w:lsdException w:name="TOC Heading" w:semiHidden="1" w:uiPriority="39" w:unhideWhenUsed="1" w:qFormat="1"/>
+    <w:lsdException w:name="Plain Table 1" w:uiPriority="41"/>
+    <w:lsdException w:name="Plain Table 2" w:uiPriority="42"/>
+    <w:lsdException w:name="Plain Table 3" w:uiPriority="43"/>
+    <w:lsdException w:name="Plain Table 4" w:uiPriority="44"/>
+    <w:lsdException w:name="Plain Table 5" w:uiPriority="45"/>
+    <w:lsdException w:name="Grid Table Light" w:uiPriority="40"/>
+    <w:lsdException w:name="Grid Table 1 Light" w:uiPriority="46"/>
+    <w:lsdException w:name="Grid Table 2" w:uiPriority="47"/>
+    <w:lsdException w:name="Grid Table 3" w:uiPriority="48"/>
+    <w:lsdException w:name="Grid Table 4" w:uiPriority="49"/>
+    <w:lsdException w:name="Grid Table 5 Dark" w:uiPriority="50"/>
+    <w:lsdException w:name="Grid Table 6 Colorful" w:uiPriority="51"/>
+    <w:lsdException w:name="Grid Table 7 Colorful" w:uiPriority="52"/>
+    <w:lsdException w:name="Grid Table 1 Light Accent 1" w:uiPriority="46"/>
+    <w:lsdException w:name="Grid Table 2 Accent 1" w:uiPriority="47"/>
+    <w:lsdException w:name="Grid Table 3 Accent 1" w:uiPriority="48"/>
+    <w:lsdException w:name="Grid Table 4 Accent 1" w:uiPriority="49"/>
+    <w:lsdException w:name="Grid Table 5 Dark Accent 1" w:uiPriority="50"/>
+    <w:lsdException w:name="Grid Table 6 Colorful Accent 1" w:uiPriority="51"/>
+    <w:lsdException w:name="Grid Table 7 Colorful Accent 1" w:uiPriority="52"/>
+    <w:lsdException w:name="Grid Table 1 Light Accent 2" w:uiPriority="46"/>
+    <w:lsdException w:name="Grid Table 2 Accent 2" w:uiPriority="47"/>
+    <w:lsdException w:name="Grid Table 3 Accent 2" w:uiPriority="48"/>
+    <w:lsdException w:name="Grid Table 4 Accent 2" w:uiPriority="49"/>
+    <w:lsdException w:name="Grid Table 5 Dark Accent 2" w:uiPriority="50"/>
+    <w:lsdException w:name="Grid Table 6 Colorful Accent 2" w:uiPriority="51"/>
+    <w:lsdException w:name="Grid Table 7 Colorful Accent 2" w:uiPriority="52"/>
+    <w:lsdException w:name="Grid Table 1 Light Accent 3" w:uiPriority="46"/>
+    <w:lsdException w:name="Grid Table 2 Accent 3" w:uiPriority="47"/>
+    <w:lsdException w:name="Grid Table 3 Accent 3" w:uiPriority="48"/>
+    <w:lsdException w:name="Grid Table 4 Accent 3" w:uiPriority="49"/>
+    <w:lsdException w:name="Grid Table 5 Dark Accent 3" w:uiPriority="50"/>
+    <w:lsdException w:name="Grid Table 6 Colorful Accent 3" w:uiPriority="51"/>
+    <w:lsdException w:name="Grid Table 7 Colorful Accent 3" w:uiPriority="52"/>
+    <w:lsdException w:name="Grid Table 1 Light Accent 4" w:uiPriority="46"/>
+    <w:lsdException w:name="Grid Table 2 Accent 4" w:uiPriority="47"/>
+    <w:lsdException w:name="Grid Table 3 Accent 4" w:uiPriority="48"/>
+    <w:lsdException w:name="Grid Table 4 Accent 4" w:uiPriority="49"/>
+    <w:lsdException w:name="Grid Table 5 Dark Accent 4" w:uiPriority="50"/>
+    <w:lsdException w:name="Grid Table 6 Colorful Accent 4" w:uiPriority="51"/>
+    <w:lsdException w:name="Grid Table 7 Colorful Accent 4" w:uiPriority="52"/>
+    <w:lsdException w:name="Grid Table 1 Light Accent 5" w:uiPriority="46"/>
+    <w:lsdException w:name="Grid Table 2 Accent 5" w:uiPriority="47"/>
+    <w:lsdException w:name="Grid Table 3 Accent 5" w:uiPriority="48"/>
+    <w:lsdException w:name="Grid Table 4 Accent 5" w:uiPriority="49"/>
+    <w:lsdException w:name="Grid Table 5 Dark Accent 5" w:uiPriority="50"/>
+    <w:lsdException w:name="Grid Table 6 Colorful Accent 5" w:uiPriority="51"/>
+    <w:lsdException w:name="Grid Table 7 Colorful Accent 5" w:uiPriority="52"/>
+    <w:lsdException w:name="Grid Table 1 Light Accent 6" w:uiPriority="46"/>
+    <w:lsdException w:name="Grid Table 2 Accent 6" w:uiPriority="47"/>
+    <w:lsdException w:name="Grid Table 3 Accent 6" w:uiPriority="48"/>
+    <w:lsdException w:name="Grid Table 4 Accent 6" w:uiPriority="49"/>
+    <w:lsdException w:name="Grid Table 5 Dark Accent 6" w:uiPriority="50"/>
+    <w:lsdException w:name="Grid Table 6 Colorful Accent 6" w:uiPriority="51"/>
+    <w:lsdException w:name="Grid Table 7 Colorful Accent 6" w:uiPriority="52"/>
+    <w:lsdException w:name="List Table 1 Light" w:uiPriority="46"/>
+    <w:lsdException w:name="List Table 2" w:uiPriority="47"/>
+    <w:lsdException w:name="List Table 3" w:uiPriority="48"/>
+    <w:lsdException w:name="List Table 4" w:uiPriority="49"/>
+    <w:lsdException w:name="List Table 5 Dark" w:uiPriority="50"/>
+    <w:lsdException w:name="List Table 6 Colorful" w:uiPriority="51"/>
+    <w:lsdException w:name="List Table 7 Colorful" w:uiPriority="52"/>
+    <w:lsdException w:name="List Table 1 Light Accent 1" w:uiPriority="46"/>
+    <w:lsdException w:name="List Table 2 Accent 1" w:uiPriority="47"/>
+    <w:lsdException w:name="List Table 3 Accent 1" w:uiPriority="48"/>
+    <w:lsdException w:name="List Table 4 Accent 1" w:uiPriority="49"/>
+    <w:lsdException w:name="List Table 5 Dark Accent 1" w:uiPriority="50"/>
+    <w:lsdException w:name="List Table 6 Colorful Accent 1" w:uiPriority="51"/>
+    <w:lsdException w:name="List Table 7 Colorful Accent 1" w:uiPriority="52"/>
+    <w:lsdException w:name="List Table 1 Light Accent 2" w:uiPriority="46"/>
+    <w:lsdException w:name="List Table 2 Accent 2" w:uiPriority="47"/>
+    <w:lsdException w:name="List Table 3 Accent 2" w:uiPriority="48"/>
+    <w:lsdException w:name="List Table 4 Accent 2" w:uiPriority="49"/>
+    <w:lsdException w:name="List Table 5 Dark Accent 2" w:uiPriority="50"/>
+    <w:lsdException w:name="List Table 6 Colorful Accent 2" w:uiPriority="51"/>
+    <w:lsdException w:name="List Table 7 Colorful Accent 2" w:uiPriority="52"/>
+    <w:lsdException w:name="List Table 1 Light Accent 3" w:uiPriority="46"/>
+    <w:lsdException w:name="List Table 2 Accent 3" w:uiPriority="47"/>
+    <w:lsdException w:name="List Table 3 Accent 3" w:uiPriority="48"/>
+    <w:lsdException w:name="List Table 4 Accent 3" w:uiPriority="49"/>
+    <w:lsdException w:name="List Table 5 Dark Accent 3" w:uiPriority="50"/>
+    <w:lsdException w:name="List Table 6 Colorful Accent 3" w:uiPriority="51"/>
+    <w:lsdException w:name="List Table 7 Colorful Accent 3" w:uiPriority="52"/>
+    <w:lsdException w:name="List Table 1 Light Accent 4" w:uiPriority="46"/>
+    <w:lsdException w:name="List Table 2 Accent 4" w:uiPriority="47"/>
+    <w:lsdException w:name="List Table 3 Accent 4" w:uiPriority="48"/>
+    <w:lsdException w:name="List Table 4 Accent 4" w:uiPriority="49"/>
+    <w:lsdException w:name="List Table 5 Dark Accent 4" w:uiPriority="50"/>
+    <w:lsdException w:name="List Table 6 Colorful Accent 4" w:uiPriority="51"/>
+    <w:lsdException w:name="List Table 7 Colorful Accent 4" w:uiPriority="52"/>
+    <w:lsdException w:name="List Table 1 Light Accent 5" w:uiPriority="46"/>
+    <w:lsdException w:name="List Table 2 Accent 5" w:uiPriority="47"/>
+    <w:lsdException w:name="List Table 3 Accent 5" w:uiPriority="48"/>
+    <w:lsdException w:name="List Table 4 Accent 5" w:uiPriority="49"/>
+    <w:lsdException w:name="List Table 5 Dark Accent 5" w:uiPriority="50"/>
+    <w:lsdException w:name="List Table 6 Colorful Accent 5" w:uiPriority="51"/>
+    <w:lsdException w:name="List Table 7 Colorful Accent 5" w:uiPriority="52"/>
+    <w:lsdException w:name="List Table 1 Light Accent 6" w:uiPriority="46"/>
+    <w:lsdException w:name="List Table 2 Accent 6" w:uiPriority="47"/>
+    <w:lsdException w:name="List Table 3 Accent 6" w:uiPriority="48"/>
+    <w:lsdException w:name="List Table 4 Accent 6" w:uiPriority="49"/>
+    <w:lsdException w:name="List Table 5 Dark Accent 6" w:uiPriority="50"/>
+    <w:lsdException w:name="List Table 6 Colorful Accent 6" w:uiPriority="51"/>
+    <w:lsdException w:name="List Table 7 Colorful Accent 6" w:uiPriority="52"/>
+    <w:lsdException w:name="Mention" w:semiHidden="1" w:unhideWhenUsed="1"/>
+    <w:lsdException w:name="Smart Hyperlink" w:semiHidden="1" w:unhideWhenUsed="1"/>
+    <w:lsdException w:name="Hashtag" w:semiHidden="1" w:unhideWhenUsed="1"/>
+    <w:lsdException w:name="Unresolved Mention" w:semiHidden="1" w:unhideWhenUsed="1"/>
+    <w:lsdException w:name="Smart Link" w:semiHidden="1" w:unhideWhenUsed="1"/>
+    <w:lsdException w:name="Smart Link Error" w:semiHidden="1" w:unhideWhenUsed="1"/>
   </w:latentStyles>
-  <w:style w:type="paragraph" w:default="1" w:styleId="a">
+  <w:style w:type="paragraph" w:default="1" w:styleId="Normal">
     <w:name w:val="Normal"/>
     <w:qFormat/>
     <w:pPr>
       <w:bidi/>
     </w:pPr>
   </w:style>
-  <w:style w:type="paragraph" w:styleId="1">
+  <w:style w:type="paragraph" w:styleId="Heading1">
     <w:name w:val="heading 1"/>
-    <w:basedOn w:val="a"/>
-    <w:next w:val="a"/>
-    <w:link w:val="10"/>
+    <w:basedOn w:val="Normal"/>
+    <w:next w:val="Normal"/>
+    <w:link w:val="Heading1Char"/>
     <w:uiPriority w:val="9"/>
     <w:qFormat/>
     <w:rsid w:val="004D3498"/>
@@ -3409,16 +3688,16 @@
       <w:szCs w:val="28"/>
     </w:rPr>
   </w:style>
-  <w:style w:type="paragraph" w:styleId="2">
+  <w:style w:type="paragraph" w:styleId="Heading2">
     <w:name w:val="heading 2"/>
-    <w:basedOn w:val="a"/>
-    <w:next w:val="a"/>
-    <w:link w:val="20"/>
+    <w:basedOn w:val="Normal"/>
+    <w:next w:val="Normal"/>
+    <w:link w:val="Heading2Char"/>
     <w:autoRedefine/>
     <w:uiPriority w:val="9"/>
     <w:unhideWhenUsed/>
     <w:qFormat/>
-    <w:rsid w:val="009E31BF"/>
+    <w:rsid w:val="00597796"/>
     <w:pPr>
       <w:keepNext/>
       <w:keepLines/>
@@ -3426,7 +3705,7 @@
       <w:outlineLvl w:val="1"/>
     </w:pPr>
     <w:rPr>
-      <w:rFonts w:ascii="Consolas" w:eastAsia="Consolas" w:hAnsi="Consolas" w:cs="Consolas"/>
+      <w:rFonts w:asciiTheme="majorBidi" w:eastAsia="Consolas" w:hAnsiTheme="majorBidi" w:cstheme="majorBidi"/>
       <w:b/>
       <w:bCs/>
       <w:color w:val="4F81BD" w:themeColor="accent1"/>
@@ -3434,11 +3713,11 @@
       <w:szCs w:val="32"/>
     </w:rPr>
   </w:style>
-  <w:style w:type="paragraph" w:styleId="3">
+  <w:style w:type="paragraph" w:styleId="Heading3">
     <w:name w:val="heading 3"/>
-    <w:basedOn w:val="a"/>
-    <w:next w:val="a"/>
-    <w:link w:val="30"/>
+    <w:basedOn w:val="Normal"/>
+    <w:next w:val="Normal"/>
+    <w:link w:val="Heading3Char"/>
     <w:uiPriority w:val="9"/>
     <w:unhideWhenUsed/>
     <w:qFormat/>
@@ -3456,13 +3735,13 @@
       <w:color w:val="4F81BD" w:themeColor="accent1"/>
     </w:rPr>
   </w:style>
-  <w:style w:type="character" w:default="1" w:styleId="a0">
+  <w:style w:type="character" w:default="1" w:styleId="DefaultParagraphFont">
     <w:name w:val="Default Paragraph Font"/>
     <w:uiPriority w:val="1"/>
     <w:semiHidden/>
     <w:unhideWhenUsed/>
   </w:style>
-  <w:style w:type="table" w:default="1" w:styleId="a1">
+  <w:style w:type="table" w:default="1" w:styleId="TableNormal">
     <w:name w:val="Normal Table"/>
     <w:uiPriority w:val="99"/>
     <w:semiHidden/>
@@ -3477,17 +3756,17 @@
       </w:tblCellMar>
     </w:tblPr>
   </w:style>
-  <w:style w:type="numbering" w:default="1" w:styleId="a2">
+  <w:style w:type="numbering" w:default="1" w:styleId="NoList">
     <w:name w:val="No List"/>
     <w:uiPriority w:val="99"/>
     <w:semiHidden/>
     <w:unhideWhenUsed/>
   </w:style>
-  <w:style w:type="paragraph" w:styleId="a3">
+  <w:style w:type="paragraph" w:styleId="Title">
     <w:name w:val="Title"/>
-    <w:basedOn w:val="a"/>
-    <w:next w:val="a"/>
-    <w:link w:val="a4"/>
+    <w:basedOn w:val="Normal"/>
+    <w:next w:val="Normal"/>
+    <w:link w:val="TitleChar"/>
     <w:uiPriority w:val="10"/>
     <w:qFormat/>
     <w:rsid w:val="00F81A64"/>
@@ -3507,10 +3786,10 @@
       <w:szCs w:val="52"/>
     </w:rPr>
   </w:style>
-  <w:style w:type="character" w:customStyle="1" w:styleId="a4">
-    <w:name w:val="כותרת טקסט תו"/>
-    <w:basedOn w:val="a0"/>
-    <w:link w:val="a3"/>
+  <w:style w:type="character" w:customStyle="1" w:styleId="TitleChar">
+    <w:name w:val="Title Char"/>
+    <w:basedOn w:val="DefaultParagraphFont"/>
+    <w:link w:val="Title"/>
     <w:uiPriority w:val="10"/>
     <w:rsid w:val="00F81A64"/>
     <w:rPr>
@@ -3522,11 +3801,11 @@
       <w:szCs w:val="52"/>
     </w:rPr>
   </w:style>
-  <w:style w:type="paragraph" w:styleId="a5">
+  <w:style w:type="paragraph" w:styleId="Quote">
     <w:name w:val="Quote"/>
-    <w:basedOn w:val="a"/>
-    <w:next w:val="a"/>
-    <w:link w:val="a6"/>
+    <w:basedOn w:val="Normal"/>
+    <w:next w:val="Normal"/>
+    <w:link w:val="QuoteChar"/>
     <w:uiPriority w:val="29"/>
     <w:qFormat/>
     <w:rsid w:val="00F81A64"/>
@@ -3536,10 +3815,10 @@
       <w:color w:val="000000" w:themeColor="text1"/>
     </w:rPr>
   </w:style>
-  <w:style w:type="character" w:customStyle="1" w:styleId="a6">
-    <w:name w:val="ציטוט תו"/>
-    <w:basedOn w:val="a0"/>
-    <w:link w:val="a5"/>
+  <w:style w:type="character" w:customStyle="1" w:styleId="QuoteChar">
+    <w:name w:val="Quote Char"/>
+    <w:basedOn w:val="DefaultParagraphFont"/>
+    <w:link w:val="Quote"/>
     <w:uiPriority w:val="29"/>
     <w:rsid w:val="00F81A64"/>
     <w:rPr>
@@ -3548,10 +3827,10 @@
       <w:color w:val="000000" w:themeColor="text1"/>
     </w:rPr>
   </w:style>
-  <w:style w:type="paragraph" w:styleId="a7">
+  <w:style w:type="paragraph" w:styleId="Header">
     <w:name w:val="header"/>
-    <w:basedOn w:val="a"/>
-    <w:link w:val="a8"/>
+    <w:basedOn w:val="Normal"/>
+    <w:link w:val="HeaderChar"/>
     <w:uiPriority w:val="99"/>
     <w:unhideWhenUsed/>
     <w:rsid w:val="00F81A64"/>
@@ -3563,17 +3842,17 @@
       <w:spacing w:after="0" w:line="240" w:lineRule="auto"/>
     </w:pPr>
   </w:style>
-  <w:style w:type="character" w:customStyle="1" w:styleId="a8">
-    <w:name w:val="כותרת עליונה תו"/>
-    <w:basedOn w:val="a0"/>
-    <w:link w:val="a7"/>
+  <w:style w:type="character" w:customStyle="1" w:styleId="HeaderChar">
+    <w:name w:val="Header Char"/>
+    <w:basedOn w:val="DefaultParagraphFont"/>
+    <w:link w:val="Header"/>
     <w:uiPriority w:val="99"/>
     <w:rsid w:val="00F81A64"/>
   </w:style>
-  <w:style w:type="paragraph" w:styleId="a9">
+  <w:style w:type="paragraph" w:styleId="Footer">
     <w:name w:val="footer"/>
-    <w:basedOn w:val="a"/>
-    <w:link w:val="aa"/>
+    <w:basedOn w:val="Normal"/>
+    <w:link w:val="FooterChar"/>
     <w:uiPriority w:val="99"/>
     <w:unhideWhenUsed/>
     <w:rsid w:val="00F81A64"/>
@@ -3585,17 +3864,17 @@
       <w:spacing w:after="0" w:line="240" w:lineRule="auto"/>
     </w:pPr>
   </w:style>
-  <w:style w:type="character" w:customStyle="1" w:styleId="aa">
-    <w:name w:val="כותרת תחתונה תו"/>
-    <w:basedOn w:val="a0"/>
-    <w:link w:val="a9"/>
+  <w:style w:type="character" w:customStyle="1" w:styleId="FooterChar">
+    <w:name w:val="Footer Char"/>
+    <w:basedOn w:val="DefaultParagraphFont"/>
+    <w:link w:val="Footer"/>
     <w:uiPriority w:val="99"/>
     <w:rsid w:val="00F81A64"/>
   </w:style>
-  <w:style w:type="paragraph" w:styleId="ab">
+  <w:style w:type="paragraph" w:styleId="BalloonText">
     <w:name w:val="Balloon Text"/>
-    <w:basedOn w:val="a"/>
-    <w:link w:val="ac"/>
+    <w:basedOn w:val="Normal"/>
+    <w:link w:val="BalloonTextChar"/>
     <w:uiPriority w:val="99"/>
     <w:semiHidden/>
     <w:unhideWhenUsed/>
@@ -3609,10 +3888,10 @@
       <w:szCs w:val="16"/>
     </w:rPr>
   </w:style>
-  <w:style w:type="character" w:customStyle="1" w:styleId="ac">
-    <w:name w:val="טקסט בלונים תו"/>
-    <w:basedOn w:val="a0"/>
-    <w:link w:val="ab"/>
+  <w:style w:type="character" w:customStyle="1" w:styleId="BalloonTextChar">
+    <w:name w:val="Balloon Text Char"/>
+    <w:basedOn w:val="DefaultParagraphFont"/>
+    <w:link w:val="BalloonText"/>
     <w:uiPriority w:val="99"/>
     <w:semiHidden/>
     <w:rsid w:val="007D29F1"/>
@@ -3622,10 +3901,10 @@
       <w:szCs w:val="16"/>
     </w:rPr>
   </w:style>
-  <w:style w:type="character" w:customStyle="1" w:styleId="10">
-    <w:name w:val="כותרת 1 תו"/>
-    <w:basedOn w:val="a0"/>
-    <w:link w:val="1"/>
+  <w:style w:type="character" w:customStyle="1" w:styleId="Heading1Char">
+    <w:name w:val="Heading 1 Char"/>
+    <w:basedOn w:val="DefaultParagraphFont"/>
+    <w:link w:val="Heading1"/>
     <w:uiPriority w:val="9"/>
     <w:rsid w:val="004D3498"/>
     <w:rPr>
@@ -3637,9 +3916,9 @@
       <w:szCs w:val="28"/>
     </w:rPr>
   </w:style>
-  <w:style w:type="character" w:styleId="ad">
+  <w:style w:type="character" w:styleId="Strong">
     <w:name w:val="Strong"/>
-    <w:basedOn w:val="a0"/>
+    <w:basedOn w:val="DefaultParagraphFont"/>
     <w:uiPriority w:val="22"/>
     <w:qFormat/>
     <w:rsid w:val="006022AD"/>
@@ -3648,14 +3927,14 @@
       <w:bCs/>
     </w:rPr>
   </w:style>
-  <w:style w:type="character" w:customStyle="1" w:styleId="20">
-    <w:name w:val="כותרת 2 תו"/>
-    <w:basedOn w:val="a0"/>
-    <w:link w:val="2"/>
+  <w:style w:type="character" w:customStyle="1" w:styleId="Heading2Char">
+    <w:name w:val="Heading 2 Char"/>
+    <w:basedOn w:val="DefaultParagraphFont"/>
+    <w:link w:val="Heading2"/>
     <w:uiPriority w:val="9"/>
-    <w:rsid w:val="009E31BF"/>
+    <w:rsid w:val="00597796"/>
     <w:rPr>
-      <w:rFonts w:ascii="Consolas" w:eastAsia="Consolas" w:hAnsi="Consolas" w:cs="Consolas"/>
+      <w:rFonts w:asciiTheme="majorBidi" w:eastAsia="Consolas" w:hAnsiTheme="majorBidi" w:cstheme="majorBidi"/>
       <w:b/>
       <w:bCs/>
       <w:color w:val="4F81BD" w:themeColor="accent1"/>
@@ -3663,10 +3942,10 @@
       <w:szCs w:val="32"/>
     </w:rPr>
   </w:style>
-  <w:style w:type="paragraph" w:styleId="HTML">
+  <w:style w:type="paragraph" w:styleId="HTMLPreformatted">
     <w:name w:val="HTML Preformatted"/>
-    <w:basedOn w:val="a"/>
-    <w:link w:val="HTML0"/>
+    <w:basedOn w:val="Normal"/>
+    <w:link w:val="HTMLPreformattedChar"/>
     <w:uiPriority w:val="99"/>
     <w:unhideWhenUsed/>
     <w:rsid w:val="009829F0"/>
@@ -3698,10 +3977,10 @@
       <w:szCs w:val="20"/>
     </w:rPr>
   </w:style>
-  <w:style w:type="character" w:customStyle="1" w:styleId="HTML0">
-    <w:name w:val="HTML מעוצב מראש תו"/>
-    <w:basedOn w:val="a0"/>
-    <w:link w:val="HTML"/>
+  <w:style w:type="character" w:customStyle="1" w:styleId="HTMLPreformattedChar">
+    <w:name w:val="HTML Preformatted Char"/>
+    <w:basedOn w:val="DefaultParagraphFont"/>
+    <w:link w:val="HTMLPreformatted"/>
     <w:uiPriority w:val="99"/>
     <w:rsid w:val="009829F0"/>
     <w:rPr>
@@ -3712,48 +3991,48 @@
   </w:style>
   <w:style w:type="character" w:customStyle="1" w:styleId="k">
     <w:name w:val="k"/>
-    <w:basedOn w:val="a0"/>
+    <w:basedOn w:val="DefaultParagraphFont"/>
     <w:rsid w:val="009829F0"/>
   </w:style>
   <w:style w:type="character" w:customStyle="1" w:styleId="n">
     <w:name w:val="n"/>
-    <w:basedOn w:val="a0"/>
+    <w:basedOn w:val="DefaultParagraphFont"/>
     <w:rsid w:val="009829F0"/>
   </w:style>
   <w:style w:type="character" w:customStyle="1" w:styleId="o">
     <w:name w:val="o"/>
-    <w:basedOn w:val="a0"/>
+    <w:basedOn w:val="DefaultParagraphFont"/>
     <w:rsid w:val="009829F0"/>
   </w:style>
   <w:style w:type="character" w:customStyle="1" w:styleId="p">
     <w:name w:val="p"/>
-    <w:basedOn w:val="a0"/>
+    <w:basedOn w:val="DefaultParagraphFont"/>
     <w:rsid w:val="009829F0"/>
   </w:style>
   <w:style w:type="character" w:customStyle="1" w:styleId="kt">
     <w:name w:val="kt"/>
-    <w:basedOn w:val="a0"/>
+    <w:basedOn w:val="DefaultParagraphFont"/>
     <w:rsid w:val="009829F0"/>
   </w:style>
   <w:style w:type="character" w:customStyle="1" w:styleId="mi">
     <w:name w:val="mi"/>
-    <w:basedOn w:val="a0"/>
+    <w:basedOn w:val="DefaultParagraphFont"/>
     <w:rsid w:val="009829F0"/>
   </w:style>
   <w:style w:type="character" w:customStyle="1" w:styleId="s">
     <w:name w:val="s"/>
-    <w:basedOn w:val="a0"/>
+    <w:basedOn w:val="DefaultParagraphFont"/>
     <w:rsid w:val="009829F0"/>
   </w:style>
   <w:style w:type="character" w:customStyle="1" w:styleId="nn">
     <w:name w:val="nn"/>
-    <w:basedOn w:val="a0"/>
+    <w:basedOn w:val="DefaultParagraphFont"/>
     <w:rsid w:val="00154BA9"/>
   </w:style>
-  <w:style w:type="character" w:customStyle="1" w:styleId="30">
-    <w:name w:val="כותרת 3 תו"/>
-    <w:basedOn w:val="a0"/>
-    <w:link w:val="3"/>
+  <w:style w:type="character" w:customStyle="1" w:styleId="Heading3Char">
+    <w:name w:val="Heading 3 Char"/>
+    <w:basedOn w:val="DefaultParagraphFont"/>
+    <w:link w:val="Heading3"/>
     <w:uiPriority w:val="9"/>
     <w:rsid w:val="00BA0851"/>
     <w:rPr>
@@ -3765,22 +4044,22 @@
   </w:style>
   <w:style w:type="character" w:customStyle="1" w:styleId="hljs-keyword">
     <w:name w:val="hljs-keyword"/>
-    <w:basedOn w:val="a0"/>
+    <w:basedOn w:val="DefaultParagraphFont"/>
     <w:rsid w:val="00B17581"/>
   </w:style>
   <w:style w:type="character" w:customStyle="1" w:styleId="hljs-string">
     <w:name w:val="hljs-string"/>
-    <w:basedOn w:val="a0"/>
+    <w:basedOn w:val="DefaultParagraphFont"/>
     <w:rsid w:val="00B17581"/>
   </w:style>
   <w:style w:type="character" w:customStyle="1" w:styleId="hljs-subst">
     <w:name w:val="hljs-subst"/>
-    <w:basedOn w:val="a0"/>
+    <w:basedOn w:val="DefaultParagraphFont"/>
     <w:rsid w:val="00B17581"/>
   </w:style>
   <w:style w:type="character" w:customStyle="1" w:styleId="m">
     <w:name w:val="m"/>
-    <w:basedOn w:val="a0"/>
+    <w:basedOn w:val="DefaultParagraphFont"/>
     <w:rsid w:val="00356F08"/>
   </w:style>
   <w:style w:type="paragraph" w:customStyle="1" w:styleId="538552DCBB0F4C4BB087ED922D6A6322">
@@ -3797,593 +4076,7 @@
   </w:style>
   <w:style w:type="character" w:styleId="Hyperlink">
     <w:name w:val="Hyperlink"/>
-    <w:basedOn w:val="a0"/>
-    <w:uiPriority w:val="99"/>
-    <w:unhideWhenUsed/>
-    <w:rsid w:val="0054287B"/>
-    <w:rPr>
-      <w:color w:val="0000FF" w:themeColor="hyperlink"/>
-      <w:u w:val="single"/>
-    </w:rPr>
-  </w:style>
-</w:styles>
-</file>
-
-<file path=word/stylesWithEffects.xml><?xml version="1.0" encoding="utf-8"?>
-<w:styles xmlns:wpc="http://schemas.microsoft.com/office/word/2010/wordprocessingCanvas" xmlns:mc="http://schemas.openxmlformats.org/markup-compatibility/2006" xmlns:o="urn:schemas-microsoft-com:office:office" xmlns:r="http://schemas.openxmlformats.org/officeDocument/2006/relationships" xmlns:m="http://schemas.openxmlformats.org/officeDocument/2006/math" xmlns:v="urn:schemas-microsoft-com:vml" xmlns:wp14="http://schemas.microsoft.com/office/word/2010/wordprocessingDrawing" xmlns:wp="http://schemas.openxmlformats.org/drawingml/2006/wordprocessingDrawing" xmlns:w10="urn:schemas-microsoft-com:office:word" xmlns:w="http://schemas.openxmlformats.org/wordprocessingml/2006/main" xmlns:w14="http://schemas.microsoft.com/office/word/2010/wordml" xmlns:wpg="http://schemas.microsoft.com/office/word/2010/wordprocessingGroup" xmlns:wpi="http://schemas.microsoft.com/office/word/2010/wordprocessingInk" xmlns:wne="http://schemas.microsoft.com/office/word/2006/wordml" xmlns:wps="http://schemas.microsoft.com/office/word/2010/wordprocessingShape" mc:Ignorable="w14 wp14">
-  <w:docDefaults>
-    <w:rPrDefault>
-      <w:rPr>
-        <w:rFonts w:asciiTheme="minorHAnsi" w:eastAsiaTheme="minorHAnsi" w:hAnsiTheme="minorHAnsi" w:cstheme="minorBidi"/>
-        <w:sz w:val="22"/>
-        <w:szCs w:val="22"/>
-        <w:lang w:val="en-US" w:eastAsia="en-US" w:bidi="he-IL"/>
-      </w:rPr>
-    </w:rPrDefault>
-    <w:pPrDefault>
-      <w:pPr>
-        <w:spacing w:after="200" w:line="276" w:lineRule="auto"/>
-      </w:pPr>
-    </w:pPrDefault>
-  </w:docDefaults>
-  <w:latentStyles w:defLockedState="0" w:defUIPriority="99" w:defSemiHidden="1" w:defUnhideWhenUsed="1" w:defQFormat="0" w:count="267">
-    <w:lsdException w:name="Normal" w:semiHidden="0" w:uiPriority="0" w:unhideWhenUsed="0" w:qFormat="1"/>
-    <w:lsdException w:name="heading 1" w:semiHidden="0" w:uiPriority="9" w:unhideWhenUsed="0" w:qFormat="1"/>
-    <w:lsdException w:name="heading 2" w:uiPriority="9" w:qFormat="1"/>
-    <w:lsdException w:name="heading 3" w:uiPriority="9" w:qFormat="1"/>
-    <w:lsdException w:name="heading 4" w:uiPriority="9" w:qFormat="1"/>
-    <w:lsdException w:name="heading 5" w:uiPriority="9" w:qFormat="1"/>
-    <w:lsdException w:name="heading 6" w:uiPriority="9" w:qFormat="1"/>
-    <w:lsdException w:name="heading 7" w:uiPriority="9" w:qFormat="1"/>
-    <w:lsdException w:name="heading 8" w:uiPriority="9" w:qFormat="1"/>
-    <w:lsdException w:name="heading 9" w:uiPriority="9" w:qFormat="1"/>
-    <w:lsdException w:name="toc 1" w:uiPriority="39"/>
-    <w:lsdException w:name="toc 2" w:uiPriority="39"/>
-    <w:lsdException w:name="toc 3" w:uiPriority="39"/>
-    <w:lsdException w:name="toc 4" w:uiPriority="39"/>
-    <w:lsdException w:name="toc 5" w:uiPriority="39"/>
-    <w:lsdException w:name="toc 6" w:uiPriority="39"/>
-    <w:lsdException w:name="toc 7" w:uiPriority="39"/>
-    <w:lsdException w:name="toc 8" w:uiPriority="39"/>
-    <w:lsdException w:name="toc 9" w:uiPriority="39"/>
-    <w:lsdException w:name="caption" w:uiPriority="35" w:qFormat="1"/>
-    <w:lsdException w:name="Title" w:semiHidden="0" w:uiPriority="10" w:unhideWhenUsed="0" w:qFormat="1"/>
-    <w:lsdException w:name="Default Paragraph Font" w:uiPriority="1"/>
-    <w:lsdException w:name="Subtitle" w:semiHidden="0" w:uiPriority="11" w:unhideWhenUsed="0" w:qFormat="1"/>
-    <w:lsdException w:name="Strong" w:semiHidden="0" w:uiPriority="22" w:unhideWhenUsed="0" w:qFormat="1"/>
-    <w:lsdException w:name="Emphasis" w:semiHidden="0" w:uiPriority="20" w:unhideWhenUsed="0" w:qFormat="1"/>
-    <w:lsdException w:name="Table Grid" w:semiHidden="0" w:uiPriority="59" w:unhideWhenUsed="0"/>
-    <w:lsdException w:name="Placeholder Text" w:unhideWhenUsed="0"/>
-    <w:lsdException w:name="No Spacing" w:semiHidden="0" w:uiPriority="1" w:unhideWhenUsed="0" w:qFormat="1"/>
-    <w:lsdException w:name="Light Shading" w:semiHidden="0" w:uiPriority="60" w:unhideWhenUsed="0"/>
-    <w:lsdException w:name="Light List" w:semiHidden="0" w:uiPriority="61" w:unhideWhenUsed="0"/>
-    <w:lsdException w:name="Light Grid" w:semiHidden="0" w:uiPriority="62" w:unhideWhenUsed="0"/>
-    <w:lsdException w:name="Medium Shading 1" w:semiHidden="0" w:uiPriority="63" w:unhideWhenUsed="0"/>
-    <w:lsdException w:name="Medium Shading 2" w:semiHidden="0" w:uiPriority="64" w:unhideWhenUsed="0"/>
-    <w:lsdException w:name="Medium List 1" w:semiHidden="0" w:uiPriority="65" w:unhideWhenUsed="0"/>
-    <w:lsdException w:name="Medium List 2" w:semiHidden="0" w:uiPriority="66" w:unhideWhenUsed="0"/>
-    <w:lsdException w:name="Medium Grid 1" w:semiHidden="0" w:uiPriority="67" w:unhideWhenUsed="0"/>
-    <w:lsdException w:name="Medium Grid 2" w:semiHidden="0" w:uiPriority="68" w:unhideWhenUsed="0"/>
-    <w:lsdException w:name="Medium Grid 3" w:semiHidden="0" w:uiPriority="69" w:unhideWhenUsed="0"/>
-    <w:lsdException w:name="Dark List" w:semiHidden="0" w:uiPriority="70" w:unhideWhenUsed="0"/>
-    <w:lsdException w:name="Colorful Shading" w:semiHidden="0" w:uiPriority="71" w:unhideWhenUsed="0"/>
-    <w:lsdException w:name="Colorful List" w:semiHidden="0" w:uiPriority="72" w:unhideWhenUsed="0"/>
-    <w:lsdException w:name="Colorful Grid" w:semiHidden="0" w:uiPriority="73" w:unhideWhenUsed="0"/>
-    <w:lsdException w:name="Light Shading Accent 1" w:semiHidden="0" w:uiPriority="60" w:unhideWhenUsed="0"/>
-    <w:lsdException w:name="Light List Accent 1" w:semiHidden="0" w:uiPriority="61" w:unhideWhenUsed="0"/>
-    <w:lsdException w:name="Light Grid Accent 1" w:semiHidden="0" w:uiPriority="62" w:unhideWhenUsed="0"/>
-    <w:lsdException w:name="Medium Shading 1 Accent 1" w:semiHidden="0" w:uiPriority="63" w:unhideWhenUsed="0"/>
-    <w:lsdException w:name="Medium Shading 2 Accent 1" w:semiHidden="0" w:uiPriority="64" w:unhideWhenUsed="0"/>
-    <w:lsdException w:name="Medium List 1 Accent 1" w:semiHidden="0" w:uiPriority="65" w:unhideWhenUsed="0"/>
-    <w:lsdException w:name="Revision" w:unhideWhenUsed="0"/>
-    <w:lsdException w:name="List Paragraph" w:semiHidden="0" w:uiPriority="34" w:unhideWhenUsed="0" w:qFormat="1"/>
-    <w:lsdException w:name="Quote" w:semiHidden="0" w:uiPriority="29" w:unhideWhenUsed="0" w:qFormat="1"/>
-    <w:lsdException w:name="Intense Quote" w:semiHidden="0" w:uiPriority="30" w:unhideWhenUsed="0" w:qFormat="1"/>
-    <w:lsdException w:name="Medium List 2 Accent 1" w:semiHidden="0" w:uiPriority="66" w:unhideWhenUsed="0"/>
-    <w:lsdException w:name="Medium Grid 1 Accent 1" w:semiHidden="0" w:uiPriority="67" w:unhideWhenUsed="0"/>
-    <w:lsdException w:name="Medium Grid 2 Accent 1" w:semiHidden="0" w:uiPriority="68" w:unhideWhenUsed="0"/>
-    <w:lsdException w:name="Medium Grid 3 Accent 1" w:semiHidden="0" w:uiPriority="69" w:unhideWhenUsed="0"/>
-    <w:lsdException w:name="Dark List Accent 1" w:semiHidden="0" w:uiPriority="70" w:unhideWhenUsed="0"/>
-    <w:lsdException w:name="Colorful Shading Accent 1" w:semiHidden="0" w:uiPriority="71" w:unhideWhenUsed="0"/>
-    <w:lsdException w:name="Colorful List Accent 1" w:semiHidden="0" w:uiPriority="72" w:unhideWhenUsed="0"/>
-    <w:lsdException w:name="Colorful Grid Accent 1" w:semiHidden="0" w:uiPriority="73" w:unhideWhenUsed="0"/>
-    <w:lsdException w:name="Light Shading Accent 2" w:semiHidden="0" w:uiPriority="60" w:unhideWhenUsed="0"/>
-    <w:lsdException w:name="Light List Accent 2" w:semiHidden="0" w:uiPriority="61" w:unhideWhenUsed="0"/>
-    <w:lsdException w:name="Light Grid Accent 2" w:semiHidden="0" w:uiPriority="62" w:unhideWhenUsed="0"/>
-    <w:lsdException w:name="Medium Shading 1 Accent 2" w:semiHidden="0" w:uiPriority="63" w:unhideWhenUsed="0"/>
-    <w:lsdException w:name="Medium Shading 2 Accent 2" w:semiHidden="0" w:uiPriority="64" w:unhideWhenUsed="0"/>
-    <w:lsdException w:name="Medium List 1 Accent 2" w:semiHidden="0" w:uiPriority="65" w:unhideWhenUsed="0"/>
-    <w:lsdException w:name="Medium List 2 Accent 2" w:semiHidden="0" w:uiPriority="66" w:unhideWhenUsed="0"/>
-    <w:lsdException w:name="Medium Grid 1 Accent 2" w:semiHidden="0" w:uiPriority="67" w:unhideWhenUsed="0"/>
-    <w:lsdException w:name="Medium Grid 2 Accent 2" w:semiHidden="0" w:uiPriority="68" w:unhideWhenUsed="0"/>
-    <w:lsdException w:name="Medium Grid 3 Accent 2" w:semiHidden="0" w:uiPriority="69" w:unhideWhenUsed="0"/>
-    <w:lsdException w:name="Dark List Accent 2" w:semiHidden="0" w:uiPriority="70" w:unhideWhenUsed="0"/>
-    <w:lsdException w:name="Colorful Shading Accent 2" w:semiHidden="0" w:uiPriority="71" w:unhideWhenUsed="0"/>
-    <w:lsdException w:name="Colorful List Accent 2" w:semiHidden="0" w:uiPriority="72" w:unhideWhenUsed="0"/>
-    <w:lsdException w:name="Colorful Grid Accent 2" w:semiHidden="0" w:uiPriority="73" w:unhideWhenUsed="0"/>
-    <w:lsdException w:name="Light Shading Accent 3" w:semiHidden="0" w:uiPriority="60" w:unhideWhenUsed="0"/>
-    <w:lsdException w:name="Light List Accent 3" w:semiHidden="0" w:uiPriority="61" w:unhideWhenUsed="0"/>
-    <w:lsdException w:name="Light Grid Accent 3" w:semiHidden="0" w:uiPriority="62" w:unhideWhenUsed="0"/>
-    <w:lsdException w:name="Medium Shading 1 Accent 3" w:semiHidden="0" w:uiPriority="63" w:unhideWhenUsed="0"/>
-    <w:lsdException w:name="Medium Shading 2 Accent 3" w:semiHidden="0" w:uiPriority="64" w:unhideWhenUsed="0"/>
-    <w:lsdException w:name="Medium List 1 Accent 3" w:semiHidden="0" w:uiPriority="65" w:unhideWhenUsed="0"/>
-    <w:lsdException w:name="Medium List 2 Accent 3" w:semiHidden="0" w:uiPriority="66" w:unhideWhenUsed="0"/>
-    <w:lsdException w:name="Medium Grid 1 Accent 3" w:semiHidden="0" w:uiPriority="67" w:unhideWhenUsed="0"/>
-    <w:lsdException w:name="Medium Grid 2 Accent 3" w:semiHidden="0" w:uiPriority="68" w:unhideWhenUsed="0"/>
-    <w:lsdException w:name="Medium Grid 3 Accent 3" w:semiHidden="0" w:uiPriority="69" w:unhideWhenUsed="0"/>
-    <w:lsdException w:name="Dark List Accent 3" w:semiHidden="0" w:uiPriority="70" w:unhideWhenUsed="0"/>
-    <w:lsdException w:name="Colorful Shading Accent 3" w:semiHidden="0" w:uiPriority="71" w:unhideWhenUsed="0"/>
-    <w:lsdException w:name="Colorful List Accent 3" w:semiHidden="0" w:uiPriority="72" w:unhideWhenUsed="0"/>
-    <w:lsdException w:name="Colorful Grid Accent 3" w:semiHidden="0" w:uiPriority="73" w:unhideWhenUsed="0"/>
-    <w:lsdException w:name="Light Shading Accent 4" w:semiHidden="0" w:uiPriority="60" w:unhideWhenUsed="0"/>
-    <w:lsdException w:name="Light List Accent 4" w:semiHidden="0" w:uiPriority="61" w:unhideWhenUsed="0"/>
-    <w:lsdException w:name="Light Grid Accent 4" w:semiHidden="0" w:uiPriority="62" w:unhideWhenUsed="0"/>
-    <w:lsdException w:name="Medium Shading 1 Accent 4" w:semiHidden="0" w:uiPriority="63" w:unhideWhenUsed="0"/>
-    <w:lsdException w:name="Medium Shading 2 Accent 4" w:semiHidden="0" w:uiPriority="64" w:unhideWhenUsed="0"/>
-    <w:lsdException w:name="Medium List 1 Accent 4" w:semiHidden="0" w:uiPriority="65" w:unhideWhenUsed="0"/>
-    <w:lsdException w:name="Medium List 2 Accent 4" w:semiHidden="0" w:uiPriority="66" w:unhideWhenUsed="0"/>
-    <w:lsdException w:name="Medium Grid 1 Accent 4" w:semiHidden="0" w:uiPriority="67" w:unhideWhenUsed="0"/>
-    <w:lsdException w:name="Medium Grid 2 Accent 4" w:semiHidden="0" w:uiPriority="68" w:unhideWhenUsed="0"/>
-    <w:lsdException w:name="Medium Grid 3 Accent 4" w:semiHidden="0" w:uiPriority="69" w:unhideWhenUsed="0"/>
-    <w:lsdException w:name="Dark List Accent 4" w:semiHidden="0" w:uiPriority="70" w:unhideWhenUsed="0"/>
-    <w:lsdException w:name="Colorful Shading Accent 4" w:semiHidden="0" w:uiPriority="71" w:unhideWhenUsed="0"/>
-    <w:lsdException w:name="Colorful List Accent 4" w:semiHidden="0" w:uiPriority="72" w:unhideWhenUsed="0"/>
-    <w:lsdException w:name="Colorful Grid Accent 4" w:semiHidden="0" w:uiPriority="73" w:unhideWhenUsed="0"/>
-    <w:lsdException w:name="Light Shading Accent 5" w:semiHidden="0" w:uiPriority="60" w:unhideWhenUsed="0"/>
-    <w:lsdException w:name="Light List Accent 5" w:semiHidden="0" w:uiPriority="61" w:unhideWhenUsed="0"/>
-    <w:lsdException w:name="Light Grid Accent 5" w:semiHidden="0" w:uiPriority="62" w:unhideWhenUsed="0"/>
-    <w:lsdException w:name="Medium Shading 1 Accent 5" w:semiHidden="0" w:uiPriority="63" w:unhideWhenUsed="0"/>
-    <w:lsdException w:name="Medium Shading 2 Accent 5" w:semiHidden="0" w:uiPriority="64" w:unhideWhenUsed="0"/>
-    <w:lsdException w:name="Medium List 1 Accent 5" w:semiHidden="0" w:uiPriority="65" w:unhideWhenUsed="0"/>
-    <w:lsdException w:name="Medium List 2 Accent 5" w:semiHidden="0" w:uiPriority="66" w:unhideWhenUsed="0"/>
-    <w:lsdException w:name="Medium Grid 1 Accent 5" w:semiHidden="0" w:uiPriority="67" w:unhideWhenUsed="0"/>
-    <w:lsdException w:name="Medium Grid 2 Accent 5" w:semiHidden="0" w:uiPriority="68" w:unhideWhenUsed="0"/>
-    <w:lsdException w:name="Medium Grid 3 Accent 5" w:semiHidden="0" w:uiPriority="69" w:unhideWhenUsed="0"/>
-    <w:lsdException w:name="Dark List Accent 5" w:semiHidden="0" w:uiPriority="70" w:unhideWhenUsed="0"/>
-    <w:lsdException w:name="Colorful Shading Accent 5" w:semiHidden="0" w:uiPriority="71" w:unhideWhenUsed="0"/>
-    <w:lsdException w:name="Colorful List Accent 5" w:semiHidden="0" w:uiPriority="72" w:unhideWhenUsed="0"/>
-    <w:lsdException w:name="Colorful Grid Accent 5" w:semiHidden="0" w:uiPriority="73" w:unhideWhenUsed="0"/>
-    <w:lsdException w:name="Light Shading Accent 6" w:semiHidden="0" w:uiPriority="60" w:unhideWhenUsed="0"/>
-    <w:lsdException w:name="Light List Accent 6" w:semiHidden="0" w:uiPriority="61" w:unhideWhenUsed="0"/>
-    <w:lsdException w:name="Light Grid Accent 6" w:semiHidden="0" w:uiPriority="62" w:unhideWhenUsed="0"/>
-    <w:lsdException w:name="Medium Shading 1 Accent 6" w:semiHidden="0" w:uiPriority="63" w:unhideWhenUsed="0"/>
-    <w:lsdException w:name="Medium Shading 2 Accent 6" w:semiHidden="0" w:uiPriority="64" w:unhideWhenUsed="0"/>
-    <w:lsdException w:name="Medium List 1 Accent 6" w:semiHidden="0" w:uiPriority="65" w:unhideWhenUsed="0"/>
-    <w:lsdException w:name="Medium List 2 Accent 6" w:semiHidden="0" w:uiPriority="66" w:unhideWhenUsed="0"/>
-    <w:lsdException w:name="Medium Grid 1 Accent 6" w:semiHidden="0" w:uiPriority="67" w:unhideWhenUsed="0"/>
-    <w:lsdException w:name="Medium Grid 2 Accent 6" w:semiHidden="0" w:uiPriority="68" w:unhideWhenUsed="0"/>
-    <w:lsdException w:name="Medium Grid 3 Accent 6" w:semiHidden="0" w:uiPriority="69" w:unhideWhenUsed="0"/>
-    <w:lsdException w:name="Dark List Accent 6" w:semiHidden="0" w:uiPriority="70" w:unhideWhenUsed="0"/>
-    <w:lsdException w:name="Colorful Shading Accent 6" w:semiHidden="0" w:uiPriority="71" w:unhideWhenUsed="0"/>
-    <w:lsdException w:name="Colorful List Accent 6" w:semiHidden="0" w:uiPriority="72" w:unhideWhenUsed="0"/>
-    <w:lsdException w:name="Colorful Grid Accent 6" w:semiHidden="0" w:uiPriority="73" w:unhideWhenUsed="0"/>
-    <w:lsdException w:name="Subtle Emphasis" w:semiHidden="0" w:uiPriority="19" w:unhideWhenUsed="0" w:qFormat="1"/>
-    <w:lsdException w:name="Intense Emphasis" w:semiHidden="0" w:uiPriority="21" w:unhideWhenUsed="0" w:qFormat="1"/>
-    <w:lsdException w:name="Subtle Reference" w:semiHidden="0" w:uiPriority="31" w:unhideWhenUsed="0" w:qFormat="1"/>
-    <w:lsdException w:name="Intense Reference" w:semiHidden="0" w:uiPriority="32" w:unhideWhenUsed="0" w:qFormat="1"/>
-    <w:lsdException w:name="Book Title" w:semiHidden="0" w:uiPriority="33" w:unhideWhenUsed="0" w:qFormat="1"/>
-    <w:lsdException w:name="Bibliography" w:uiPriority="37"/>
-    <w:lsdException w:name="TOC Heading" w:uiPriority="39" w:qFormat="1"/>
-  </w:latentStyles>
-  <w:style w:type="paragraph" w:default="1" w:styleId="a">
-    <w:name w:val="Normal"/>
-    <w:qFormat/>
-    <w:pPr>
-      <w:bidi/>
-    </w:pPr>
-  </w:style>
-  <w:style w:type="paragraph" w:styleId="1">
-    <w:name w:val="heading 1"/>
-    <w:basedOn w:val="a"/>
-    <w:next w:val="a"/>
-    <w:link w:val="10"/>
-    <w:uiPriority w:val="9"/>
-    <w:qFormat/>
-    <w:rsid w:val="004D3498"/>
-    <w:pPr>
-      <w:keepNext/>
-      <w:keepLines/>
-      <w:spacing w:before="480" w:after="0"/>
-      <w:outlineLvl w:val="0"/>
-    </w:pPr>
-    <w:rPr>
-      <w:rFonts w:asciiTheme="majorHAnsi" w:eastAsiaTheme="majorEastAsia" w:hAnsiTheme="majorHAnsi" w:cstheme="majorBidi"/>
-      <w:b/>
-      <w:bCs/>
-      <w:color w:val="365F91" w:themeColor="accent1" w:themeShade="BF"/>
-      <w:sz w:val="28"/>
-      <w:szCs w:val="28"/>
-    </w:rPr>
-  </w:style>
-  <w:style w:type="paragraph" w:styleId="2">
-    <w:name w:val="heading 2"/>
-    <w:basedOn w:val="a"/>
-    <w:next w:val="a"/>
-    <w:link w:val="20"/>
-    <w:autoRedefine/>
-    <w:uiPriority w:val="9"/>
-    <w:unhideWhenUsed/>
-    <w:qFormat/>
-    <w:rsid w:val="009E31BF"/>
-    <w:pPr>
-      <w:keepNext/>
-      <w:keepLines/>
-      <w:spacing w:before="200" w:after="0"/>
-      <w:outlineLvl w:val="1"/>
-    </w:pPr>
-    <w:rPr>
-      <w:rFonts w:ascii="Consolas" w:eastAsia="Consolas" w:hAnsi="Consolas" w:cs="Consolas"/>
-      <w:b/>
-      <w:bCs/>
-      <w:color w:val="4F81BD" w:themeColor="accent1"/>
-      <w:sz w:val="32"/>
-      <w:szCs w:val="32"/>
-    </w:rPr>
-  </w:style>
-  <w:style w:type="paragraph" w:styleId="3">
-    <w:name w:val="heading 3"/>
-    <w:basedOn w:val="a"/>
-    <w:next w:val="a"/>
-    <w:link w:val="30"/>
-    <w:uiPriority w:val="9"/>
-    <w:unhideWhenUsed/>
-    <w:qFormat/>
-    <w:rsid w:val="00BA0851"/>
-    <w:pPr>
-      <w:keepNext/>
-      <w:keepLines/>
-      <w:spacing w:before="200" w:after="0"/>
-      <w:outlineLvl w:val="2"/>
-    </w:pPr>
-    <w:rPr>
-      <w:rFonts w:asciiTheme="majorHAnsi" w:eastAsiaTheme="majorEastAsia" w:hAnsiTheme="majorHAnsi" w:cstheme="majorBidi"/>
-      <w:b/>
-      <w:bCs/>
-      <w:color w:val="4F81BD" w:themeColor="accent1"/>
-    </w:rPr>
-  </w:style>
-  <w:style w:type="character" w:default="1" w:styleId="a0">
-    <w:name w:val="Default Paragraph Font"/>
-    <w:uiPriority w:val="1"/>
-    <w:semiHidden/>
-    <w:unhideWhenUsed/>
-  </w:style>
-  <w:style w:type="table" w:default="1" w:styleId="a1">
-    <w:name w:val="Normal Table"/>
-    <w:uiPriority w:val="99"/>
-    <w:semiHidden/>
-    <w:unhideWhenUsed/>
-    <w:tblPr>
-      <w:tblInd w:w="0" w:type="dxa"/>
-      <w:tblCellMar>
-        <w:top w:w="0" w:type="dxa"/>
-        <w:left w:w="108" w:type="dxa"/>
-        <w:bottom w:w="0" w:type="dxa"/>
-        <w:right w:w="108" w:type="dxa"/>
-      </w:tblCellMar>
-    </w:tblPr>
-  </w:style>
-  <w:style w:type="numbering" w:default="1" w:styleId="a2">
-    <w:name w:val="No List"/>
-    <w:uiPriority w:val="99"/>
-    <w:semiHidden/>
-    <w:unhideWhenUsed/>
-  </w:style>
-  <w:style w:type="paragraph" w:styleId="a3">
-    <w:name w:val="Title"/>
-    <w:basedOn w:val="a"/>
-    <w:next w:val="a"/>
-    <w:link w:val="a4"/>
-    <w:uiPriority w:val="10"/>
-    <w:qFormat/>
-    <w:rsid w:val="00F81A64"/>
-    <w:pPr>
-      <w:pBdr>
-        <w:bottom w:val="single" w:sz="8" w:space="4" w:color="4F81BD" w:themeColor="accent1"/>
-      </w:pBdr>
-      <w:spacing w:after="300" w:line="240" w:lineRule="auto"/>
-      <w:contextualSpacing/>
-    </w:pPr>
-    <w:rPr>
-      <w:rFonts w:asciiTheme="majorHAnsi" w:eastAsiaTheme="majorEastAsia" w:hAnsiTheme="majorHAnsi" w:cstheme="majorBidi"/>
-      <w:color w:val="17365D" w:themeColor="text2" w:themeShade="BF"/>
-      <w:spacing w:val="5"/>
-      <w:kern w:val="28"/>
-      <w:sz w:val="52"/>
-      <w:szCs w:val="52"/>
-    </w:rPr>
-  </w:style>
-  <w:style w:type="character" w:customStyle="1" w:styleId="a4">
-    <w:name w:val="כותרת טקסט תו"/>
-    <w:basedOn w:val="a0"/>
-    <w:link w:val="a3"/>
-    <w:uiPriority w:val="10"/>
-    <w:rsid w:val="00F81A64"/>
-    <w:rPr>
-      <w:rFonts w:asciiTheme="majorHAnsi" w:eastAsiaTheme="majorEastAsia" w:hAnsiTheme="majorHAnsi" w:cstheme="majorBidi"/>
-      <w:color w:val="17365D" w:themeColor="text2" w:themeShade="BF"/>
-      <w:spacing w:val="5"/>
-      <w:kern w:val="28"/>
-      <w:sz w:val="52"/>
-      <w:szCs w:val="52"/>
-    </w:rPr>
-  </w:style>
-  <w:style w:type="paragraph" w:styleId="a5">
-    <w:name w:val="Quote"/>
-    <w:basedOn w:val="a"/>
-    <w:next w:val="a"/>
-    <w:link w:val="a6"/>
-    <w:uiPriority w:val="29"/>
-    <w:qFormat/>
-    <w:rsid w:val="00F81A64"/>
-    <w:rPr>
-      <w:i/>
-      <w:iCs/>
-      <w:color w:val="000000" w:themeColor="text1"/>
-    </w:rPr>
-  </w:style>
-  <w:style w:type="character" w:customStyle="1" w:styleId="a6">
-    <w:name w:val="ציטוט תו"/>
-    <w:basedOn w:val="a0"/>
-    <w:link w:val="a5"/>
-    <w:uiPriority w:val="29"/>
-    <w:rsid w:val="00F81A64"/>
-    <w:rPr>
-      <w:i/>
-      <w:iCs/>
-      <w:color w:val="000000" w:themeColor="text1"/>
-    </w:rPr>
-  </w:style>
-  <w:style w:type="paragraph" w:styleId="a7">
-    <w:name w:val="header"/>
-    <w:basedOn w:val="a"/>
-    <w:link w:val="a8"/>
-    <w:uiPriority w:val="99"/>
-    <w:unhideWhenUsed/>
-    <w:rsid w:val="00F81A64"/>
-    <w:pPr>
-      <w:tabs>
-        <w:tab w:val="center" w:pos="4513"/>
-        <w:tab w:val="right" w:pos="9026"/>
-      </w:tabs>
-      <w:spacing w:after="0" w:line="240" w:lineRule="auto"/>
-    </w:pPr>
-  </w:style>
-  <w:style w:type="character" w:customStyle="1" w:styleId="a8">
-    <w:name w:val="כותרת עליונה תו"/>
-    <w:basedOn w:val="a0"/>
-    <w:link w:val="a7"/>
-    <w:uiPriority w:val="99"/>
-    <w:rsid w:val="00F81A64"/>
-  </w:style>
-  <w:style w:type="paragraph" w:styleId="a9">
-    <w:name w:val="footer"/>
-    <w:basedOn w:val="a"/>
-    <w:link w:val="aa"/>
-    <w:uiPriority w:val="99"/>
-    <w:unhideWhenUsed/>
-    <w:rsid w:val="00F81A64"/>
-    <w:pPr>
-      <w:tabs>
-        <w:tab w:val="center" w:pos="4513"/>
-        <w:tab w:val="right" w:pos="9026"/>
-      </w:tabs>
-      <w:spacing w:after="0" w:line="240" w:lineRule="auto"/>
-    </w:pPr>
-  </w:style>
-  <w:style w:type="character" w:customStyle="1" w:styleId="aa">
-    <w:name w:val="כותרת תחתונה תו"/>
-    <w:basedOn w:val="a0"/>
-    <w:link w:val="a9"/>
-    <w:uiPriority w:val="99"/>
-    <w:rsid w:val="00F81A64"/>
-  </w:style>
-  <w:style w:type="paragraph" w:styleId="ab">
-    <w:name w:val="Balloon Text"/>
-    <w:basedOn w:val="a"/>
-    <w:link w:val="ac"/>
-    <w:uiPriority w:val="99"/>
-    <w:semiHidden/>
-    <w:unhideWhenUsed/>
-    <w:rsid w:val="007D29F1"/>
-    <w:pPr>
-      <w:spacing w:after="0" w:line="240" w:lineRule="auto"/>
-    </w:pPr>
-    <w:rPr>
-      <w:rFonts w:ascii="Tahoma" w:hAnsi="Tahoma" w:cs="Tahoma"/>
-      <w:sz w:val="16"/>
-      <w:szCs w:val="16"/>
-    </w:rPr>
-  </w:style>
-  <w:style w:type="character" w:customStyle="1" w:styleId="ac">
-    <w:name w:val="טקסט בלונים תו"/>
-    <w:basedOn w:val="a0"/>
-    <w:link w:val="ab"/>
-    <w:uiPriority w:val="99"/>
-    <w:semiHidden/>
-    <w:rsid w:val="007D29F1"/>
-    <w:rPr>
-      <w:rFonts w:ascii="Tahoma" w:hAnsi="Tahoma" w:cs="Tahoma"/>
-      <w:sz w:val="16"/>
-      <w:szCs w:val="16"/>
-    </w:rPr>
-  </w:style>
-  <w:style w:type="character" w:customStyle="1" w:styleId="10">
-    <w:name w:val="כותרת 1 תו"/>
-    <w:basedOn w:val="a0"/>
-    <w:link w:val="1"/>
-    <w:uiPriority w:val="9"/>
-    <w:rsid w:val="004D3498"/>
-    <w:rPr>
-      <w:rFonts w:asciiTheme="majorHAnsi" w:eastAsiaTheme="majorEastAsia" w:hAnsiTheme="majorHAnsi" w:cstheme="majorBidi"/>
-      <w:b/>
-      <w:bCs/>
-      <w:color w:val="365F91" w:themeColor="accent1" w:themeShade="BF"/>
-      <w:sz w:val="28"/>
-      <w:szCs w:val="28"/>
-    </w:rPr>
-  </w:style>
-  <w:style w:type="character" w:styleId="ad">
-    <w:name w:val="Strong"/>
-    <w:basedOn w:val="a0"/>
-    <w:uiPriority w:val="22"/>
-    <w:qFormat/>
-    <w:rsid w:val="006022AD"/>
-    <w:rPr>
-      <w:b/>
-      <w:bCs/>
-    </w:rPr>
-  </w:style>
-  <w:style w:type="character" w:customStyle="1" w:styleId="20">
-    <w:name w:val="כותרת 2 תו"/>
-    <w:basedOn w:val="a0"/>
-    <w:link w:val="2"/>
-    <w:uiPriority w:val="9"/>
-    <w:rsid w:val="009E31BF"/>
-    <w:rPr>
-      <w:rFonts w:ascii="Consolas" w:eastAsia="Consolas" w:hAnsi="Consolas" w:cs="Consolas"/>
-      <w:b/>
-      <w:bCs/>
-      <w:color w:val="4F81BD" w:themeColor="accent1"/>
-      <w:sz w:val="32"/>
-      <w:szCs w:val="32"/>
-    </w:rPr>
-  </w:style>
-  <w:style w:type="paragraph" w:styleId="HTML">
-    <w:name w:val="HTML Preformatted"/>
-    <w:basedOn w:val="a"/>
-    <w:link w:val="HTML0"/>
-    <w:uiPriority w:val="99"/>
-    <w:unhideWhenUsed/>
-    <w:rsid w:val="009829F0"/>
-    <w:pPr>
-      <w:tabs>
-        <w:tab w:val="left" w:pos="916"/>
-        <w:tab w:val="left" w:pos="1832"/>
-        <w:tab w:val="left" w:pos="2748"/>
-        <w:tab w:val="left" w:pos="3664"/>
-        <w:tab w:val="left" w:pos="4580"/>
-        <w:tab w:val="left" w:pos="5496"/>
-        <w:tab w:val="left" w:pos="6412"/>
-        <w:tab w:val="left" w:pos="7328"/>
-        <w:tab w:val="left" w:pos="8244"/>
-        <w:tab w:val="left" w:pos="9160"/>
-        <w:tab w:val="left" w:pos="10076"/>
-        <w:tab w:val="left" w:pos="10992"/>
-        <w:tab w:val="left" w:pos="11908"/>
-        <w:tab w:val="left" w:pos="12824"/>
-        <w:tab w:val="left" w:pos="13740"/>
-        <w:tab w:val="left" w:pos="14656"/>
-      </w:tabs>
-      <w:bidi w:val="0"/>
-      <w:spacing w:after="0" w:line="240" w:lineRule="auto"/>
-    </w:pPr>
-    <w:rPr>
-      <w:rFonts w:ascii="Courier New" w:eastAsia="Times New Roman" w:hAnsi="Courier New" w:cs="Courier New"/>
-      <w:sz w:val="20"/>
-      <w:szCs w:val="20"/>
-    </w:rPr>
-  </w:style>
-  <w:style w:type="character" w:customStyle="1" w:styleId="HTML0">
-    <w:name w:val="HTML מעוצב מראש תו"/>
-    <w:basedOn w:val="a0"/>
-    <w:link w:val="HTML"/>
-    <w:uiPriority w:val="99"/>
-    <w:rsid w:val="009829F0"/>
-    <w:rPr>
-      <w:rFonts w:ascii="Courier New" w:eastAsia="Times New Roman" w:hAnsi="Courier New" w:cs="Courier New"/>
-      <w:sz w:val="20"/>
-      <w:szCs w:val="20"/>
-    </w:rPr>
-  </w:style>
-  <w:style w:type="character" w:customStyle="1" w:styleId="k">
-    <w:name w:val="k"/>
-    <w:basedOn w:val="a0"/>
-    <w:rsid w:val="009829F0"/>
-  </w:style>
-  <w:style w:type="character" w:customStyle="1" w:styleId="n">
-    <w:name w:val="n"/>
-    <w:basedOn w:val="a0"/>
-    <w:rsid w:val="009829F0"/>
-  </w:style>
-  <w:style w:type="character" w:customStyle="1" w:styleId="o">
-    <w:name w:val="o"/>
-    <w:basedOn w:val="a0"/>
-    <w:rsid w:val="009829F0"/>
-  </w:style>
-  <w:style w:type="character" w:customStyle="1" w:styleId="p">
-    <w:name w:val="p"/>
-    <w:basedOn w:val="a0"/>
-    <w:rsid w:val="009829F0"/>
-  </w:style>
-  <w:style w:type="character" w:customStyle="1" w:styleId="kt">
-    <w:name w:val="kt"/>
-    <w:basedOn w:val="a0"/>
-    <w:rsid w:val="009829F0"/>
-  </w:style>
-  <w:style w:type="character" w:customStyle="1" w:styleId="mi">
-    <w:name w:val="mi"/>
-    <w:basedOn w:val="a0"/>
-    <w:rsid w:val="009829F0"/>
-  </w:style>
-  <w:style w:type="character" w:customStyle="1" w:styleId="s">
-    <w:name w:val="s"/>
-    <w:basedOn w:val="a0"/>
-    <w:rsid w:val="009829F0"/>
-  </w:style>
-  <w:style w:type="character" w:customStyle="1" w:styleId="nn">
-    <w:name w:val="nn"/>
-    <w:basedOn w:val="a0"/>
-    <w:rsid w:val="00154BA9"/>
-  </w:style>
-  <w:style w:type="character" w:customStyle="1" w:styleId="30">
-    <w:name w:val="כותרת 3 תו"/>
-    <w:basedOn w:val="a0"/>
-    <w:link w:val="3"/>
-    <w:uiPriority w:val="9"/>
-    <w:rsid w:val="00BA0851"/>
-    <w:rPr>
-      <w:rFonts w:asciiTheme="majorHAnsi" w:eastAsiaTheme="majorEastAsia" w:hAnsiTheme="majorHAnsi" w:cstheme="majorBidi"/>
-      <w:b/>
-      <w:bCs/>
-      <w:color w:val="4F81BD" w:themeColor="accent1"/>
-    </w:rPr>
-  </w:style>
-  <w:style w:type="character" w:customStyle="1" w:styleId="hljs-keyword">
-    <w:name w:val="hljs-keyword"/>
-    <w:basedOn w:val="a0"/>
-    <w:rsid w:val="00B17581"/>
-  </w:style>
-  <w:style w:type="character" w:customStyle="1" w:styleId="hljs-string">
-    <w:name w:val="hljs-string"/>
-    <w:basedOn w:val="a0"/>
-    <w:rsid w:val="00B17581"/>
-  </w:style>
-  <w:style w:type="character" w:customStyle="1" w:styleId="hljs-subst">
-    <w:name w:val="hljs-subst"/>
-    <w:basedOn w:val="a0"/>
-    <w:rsid w:val="00B17581"/>
-  </w:style>
-  <w:style w:type="character" w:customStyle="1" w:styleId="m">
-    <w:name w:val="m"/>
-    <w:basedOn w:val="a0"/>
-    <w:rsid w:val="00356F08"/>
-  </w:style>
-  <w:style w:type="paragraph" w:customStyle="1" w:styleId="538552DCBB0F4C4BB087ED922D6A6322">
-    <w:name w:val="538552DCBB0F4C4BB087ED922D6A6322"/>
-    <w:rsid w:val="007043DB"/>
-    <w:pPr>
-      <w:bidi/>
-    </w:pPr>
-    <w:rPr>
-      <w:rFonts w:eastAsiaTheme="minorEastAsia"/>
-      <w:rtl/>
-      <w:cs/>
-    </w:rPr>
-  </w:style>
-  <w:style w:type="character" w:styleId="Hyperlink">
-    <w:name w:val="Hyperlink"/>
-    <w:basedOn w:val="a0"/>
+    <w:basedOn w:val="DefaultParagraphFont"/>
     <w:uiPriority w:val="99"/>
     <w:unhideWhenUsed/>
     <w:rsid w:val="0054287B"/>
@@ -4685,7 +4378,7 @@
 </file>
 
 <file path=customXml/itemProps1.xml><?xml version="1.0" encoding="utf-8"?>
-<ds:datastoreItem xmlns:ds="http://schemas.openxmlformats.org/officeDocument/2006/customXml" ds:itemID="{A5EDB1F4-9EC4-43A1-8B10-6C1BA1925520}">
+<ds:datastoreItem xmlns:ds="http://schemas.openxmlformats.org/officeDocument/2006/customXml" ds:itemID="{A5B5FCE2-2355-476A-97BA-50D374F4229E}">
   <ds:schemaRefs>
     <ds:schemaRef ds:uri="http://schemas.openxmlformats.org/officeDocument/2006/bibliography"/>
   </ds:schemaRefs>

</xml_diff>

<commit_message>
github and unity - lessons
</commit_message>
<xml_diff>
--- a/05-unity-basics/4-github-and-unity.docx
+++ b/05-unity-basics/4-github-and-unity.docx
@@ -110,6 +110,15 @@
         </w:rPr>
         <w:t>תקציר למי שמכיר גיטהאב מקורסים קודמים</w:t>
       </w:r>
+      <w:r>
+        <w:rPr>
+          <w:rFonts w:hint="cs"/>
+          <w:sz w:val="24"/>
+          <w:szCs w:val="24"/>
+          <w:rtl/>
+        </w:rPr>
+        <w:t xml:space="preserve"> / אראל</w:t>
+      </w:r>
     </w:p>
     <w:p>
       <w:pPr>
@@ -122,59 +131,1004 @@
           <w:rFonts w:hint="cs"/>
           <w:rtl/>
         </w:rPr>
-        <w:t xml:space="preserve">פרוייקטים ביוניטי הם מאד כבדים, וכוללים המון קבצים זמניים שהעורך יוצר. אין טעם להעלות את כולם לגיטהאב </w:t>
-      </w:r>
-      <w:r>
-        <w:rPr>
-          <w:rtl/>
-        </w:rPr>
-        <w:t>–</w:t>
-      </w:r>
-      <w:r>
-        <w:rPr>
-          <w:rFonts w:hint="cs"/>
-          <w:rtl/>
-        </w:rPr>
-        <w:t xml:space="preserve"> צריך להעלות רק את קבצי-המקור. כדי לעשות זאת, צריך לשים בשורש של הפרוייקט שלכם שני קבצים:</w:t>
+        <w:t>כמה דגשים לעבודה עם גיטהאב בקורס זה (וביוניטי בכלל):</w:t>
       </w:r>
     </w:p>
     <w:p>
       <w:pPr>
-        <w:rPr>
+        <w:pStyle w:val="ListParagraph"/>
+        <w:numPr>
+          <w:ilvl w:val="0"/>
+          <w:numId w:val="2"/>
+        </w:numPr>
+        <w:rPr>
+          <w:rtl/>
+        </w:rPr>
+      </w:pPr>
+      <w:r>
+        <w:rPr>
+          <w:rFonts w:hint="cs"/>
           <w:b/>
           <w:bCs/>
-        </w:rPr>
-      </w:pPr>
-      <w:r>
-        <w:rPr>
+          <w:rtl/>
+        </w:rPr>
+        <w:t>חשבון צוות</w:t>
+      </w:r>
+      <w:r>
+        <w:rPr>
+          <w:rFonts w:hint="cs"/>
+          <w:rtl/>
+        </w:rPr>
+        <w:t>:</w:t>
+      </w:r>
+      <w:r>
+        <w:rPr>
+          <w:rFonts w:hint="cs"/>
+        </w:rPr>
+        <w:t xml:space="preserve"> </w:t>
+      </w:r>
+      <w:r>
+        <w:rPr>
+          <w:rFonts w:hint="cs"/>
+          <w:rtl/>
+        </w:rPr>
+        <w:t xml:space="preserve">אתם עובדים בצוות ולכן כדאי שיהיה לכם חשבון לצוות. </w:t>
+      </w:r>
+      <w:r>
+        <w:rPr>
+          <w:rtl/>
+        </w:rPr>
+        <w:t xml:space="preserve">בגיטהאב אפשר לעשות את זה בקלות. לא צריך לפתוח חשבון חדש עם סיסמה חדשה - צריך רק לפתוח "ארגון" חדש </w:t>
+      </w:r>
+      <w:r>
+        <w:rPr>
+          <w:rtl/>
+        </w:rPr>
+        <w:t>–</w:t>
+      </w:r>
+      <w:r>
+        <w:rPr>
+          <w:rtl/>
+        </w:rPr>
+        <w:t xml:space="preserve"> </w:t>
+      </w:r>
+      <w:r>
+        <w:rPr>
+          <w:lang w:val="en-IL"/>
+        </w:rPr>
+        <w:t>Organization</w:t>
+      </w:r>
+      <w:r>
+        <w:rPr>
+          <w:rFonts w:hint="cs"/>
+          <w:rtl/>
+        </w:rPr>
+        <w:t xml:space="preserve">:    </w:t>
+      </w:r>
+      <w:r>
+        <w:rPr>
+          <w:rtl/>
+        </w:rPr>
+        <w:t xml:space="preserve">לוחצים על סימן ה + בצד ימין למעלה, ובוחרים </w:t>
+      </w:r>
+      <w:r>
+        <w:rPr>
+          <w:lang w:val="en-IL"/>
+        </w:rPr>
+        <w:t>New Organization</w:t>
+      </w:r>
+      <w:r>
+        <w:rPr>
+          <w:rFonts w:hint="cs"/>
+          <w:rtl/>
+          <w:lang w:val="en-IL"/>
+        </w:rPr>
+        <w:t xml:space="preserve">;    </w:t>
+      </w:r>
+      <w:r>
+        <w:rPr>
+          <w:rtl/>
+        </w:rPr>
+        <w:t>נותנים שם מקורי לצוות שלכם</w:t>
+      </w:r>
+      <w:r>
+        <w:rPr>
+          <w:rFonts w:hint="cs"/>
+          <w:rtl/>
+        </w:rPr>
+        <w:t xml:space="preserve">;    </w:t>
+      </w:r>
+      <w:r>
+        <w:rPr>
+          <w:rtl/>
+        </w:rPr>
+        <w:t xml:space="preserve">לוחצים על </w:t>
+      </w:r>
+      <w:r>
+        <w:rPr>
+          <w:lang w:val="en-IL"/>
+        </w:rPr>
+        <w:t>People</w:t>
+      </w:r>
+      <w:r>
+        <w:rPr>
+          <w:rtl/>
+        </w:rPr>
+        <w:t xml:space="preserve"> ואז על </w:t>
+      </w:r>
+      <w:r>
+        <w:rPr>
+          <w:lang w:val="en-IL"/>
+        </w:rPr>
+        <w:t>Invite</w:t>
+      </w:r>
+      <w:r>
+        <w:rPr>
+          <w:rtl/>
+        </w:rPr>
+        <w:t>, ומזמינים את כל חברי הצוות להצטרף לארגון, כך שמי שנכנס לדף של הארגון יראה את כולם.</w:t>
+      </w:r>
+      <w:r>
+        <w:rPr>
+          <w:rFonts w:hint="cs"/>
+          <w:rtl/>
+        </w:rPr>
+        <w:t xml:space="preserve">     </w:t>
+      </w:r>
+      <w:r>
+        <w:rPr>
+          <w:rtl/>
+        </w:rPr>
+        <w:t>מעכשיו והלאה, בכל פעם שאחד מחברי-הצוות ייצור מאגר חדש, הוא יוכל לבחור לשייך אותו לארגון החדש שיצרתם.</w:t>
+      </w:r>
+      <w:r>
+        <w:rPr>
+          <w:rtl/>
+        </w:rPr>
+        <w:br/>
+      </w:r>
+    </w:p>
+    <w:p>
+      <w:pPr>
+        <w:pStyle w:val="ListParagraph"/>
+        <w:numPr>
+          <w:ilvl w:val="0"/>
+          <w:numId w:val="2"/>
+        </w:numPr>
+      </w:pPr>
+      <w:r>
+        <w:rPr>
+          <w:rFonts w:hint="cs"/>
           <w:b/>
           <w:bCs/>
-        </w:rPr>
-        <w:t>.gita</w:t>
+          <w:rtl/>
+        </w:rPr>
+        <w:t>מאגר לכל משחק</w:t>
+      </w:r>
+      <w:r>
+        <w:rPr>
+          <w:rFonts w:hint="cs"/>
+          <w:rtl/>
+        </w:rPr>
+        <w:t xml:space="preserve">: משחקים ביוניטי הם מאד כבדים, עם הרבה קבצים גדולים. </w:t>
+      </w:r>
+      <w:r>
+        <w:rPr>
+          <w:rFonts w:hint="cs"/>
+          <w:rtl/>
+        </w:rPr>
+        <w:t>אם תעלו את כולם לגיטהאב אתם עלולים לקבל הודעה שהחשבון שלכם נחסם. לכן כדאי מאד שכל משחק שאתם יוצרים ביוניטי, גם במטלות השבועיות וגם במטלה המתגלגלת, יהיה במאגר (</w:t>
+      </w:r>
+      <w:r>
+        <w:t>repository</w:t>
+      </w:r>
+      <w:r>
+        <w:rPr>
+          <w:rFonts w:hint="cs"/>
+          <w:rtl/>
+        </w:rPr>
+        <w:t xml:space="preserve">) נפרד.  </w:t>
+      </w:r>
+      <w:r>
+        <w:rPr>
+          <w:rFonts w:hint="cs"/>
+          <w:rtl/>
+        </w:rPr>
+        <w:t xml:space="preserve">כשאתם יוצרים משחק חדש ביוניטי, נוצרת לכם תיקיה המכילה כמה תת-תיקיות, כגון </w:t>
+      </w:r>
+      <w:r>
+        <w:t>Assets, Packages, ProjectSettings</w:t>
+      </w:r>
+      <w:r>
+        <w:rPr>
+          <w:rFonts w:hint="cs"/>
+          <w:rtl/>
+        </w:rPr>
+        <w:t>; התיקיה הזאת צריכה להפוך למאגר בגיטהאב.</w:t>
+      </w:r>
+      <w:r>
+        <w:rPr>
+          <w:rtl/>
+        </w:rPr>
+        <w:br/>
+      </w:r>
+    </w:p>
+    <w:p>
+      <w:pPr>
+        <w:pStyle w:val="ListParagraph"/>
+        <w:numPr>
+          <w:ilvl w:val="0"/>
+          <w:numId w:val="2"/>
+        </w:numPr>
+        <w:rPr>
+          <w:b/>
+          <w:bCs/>
+        </w:rPr>
+      </w:pPr>
+      <w:r>
+        <w:rPr>
+          <w:rFonts w:hint="cs"/>
+          <w:b/>
+          <w:bCs/>
+          <w:rtl/>
+        </w:rPr>
+        <w:t>התעלמות מקבצים מיותרים</w:t>
+      </w:r>
+      <w:r>
+        <w:rPr>
+          <w:rFonts w:hint="cs"/>
+          <w:rtl/>
+        </w:rPr>
+        <w:t>:</w:t>
+      </w:r>
+      <w:r>
+        <w:rPr>
+          <w:rFonts w:hint="cs"/>
+          <w:rtl/>
+        </w:rPr>
+        <w:t xml:space="preserve"> רוב הקבצים בתיקיה של יוניטי הם קבצים זמניים</w:t>
+      </w:r>
+      <w:r>
+        <w:rPr>
+          <w:rFonts w:hint="cs"/>
+          <w:rtl/>
+        </w:rPr>
+        <w:t xml:space="preserve"> שהעורך יוצר. אין טעם להעלות את כולם לגיטהאב </w:t>
+      </w:r>
+      <w:r>
+        <w:rPr>
+          <w:rtl/>
+        </w:rPr>
+        <w:t>–</w:t>
+      </w:r>
+      <w:r>
+        <w:rPr>
+          <w:rFonts w:hint="cs"/>
+          <w:rtl/>
+        </w:rPr>
+        <w:t xml:space="preserve"> צריך להעלות רק את קבצי-המקור. כדי לעשות זאת, צריך לשים </w:t>
+      </w:r>
+      <w:r>
+        <w:rPr>
+          <w:rFonts w:hint="cs"/>
+          <w:rtl/>
+        </w:rPr>
+        <w:t xml:space="preserve">בתיקיה הראשית </w:t>
+      </w:r>
+      <w:r>
+        <w:rPr>
+          <w:rFonts w:hint="cs"/>
+          <w:rtl/>
+        </w:rPr>
+        <w:t xml:space="preserve">של </w:t>
+      </w:r>
+      <w:r>
+        <w:rPr>
+          <w:rFonts w:hint="cs"/>
+          <w:rtl/>
+        </w:rPr>
+        <w:t>המשחק</w:t>
+      </w:r>
+      <w:r>
+        <w:rPr>
+          <w:rFonts w:hint="cs"/>
+          <w:rtl/>
+        </w:rPr>
+        <w:t xml:space="preserve"> </w:t>
+      </w:r>
+      <w:r>
+        <w:rPr>
+          <w:rFonts w:hint="cs"/>
+          <w:rtl/>
+        </w:rPr>
+        <w:t xml:space="preserve">שלכם </w:t>
+      </w:r>
+      <w:r>
+        <w:rPr>
+          <w:rFonts w:hint="cs"/>
+          <w:rtl/>
+        </w:rPr>
+        <w:t>ק</w:t>
+      </w:r>
+      <w:r>
+        <w:rPr>
+          <w:rFonts w:hint="cs"/>
+          <w:rtl/>
+        </w:rPr>
+        <w:t xml:space="preserve">ובץ </w:t>
+      </w:r>
+      <w:r>
+        <w:rPr>
+          <w:rFonts w:hint="cs"/>
+          <w:rtl/>
+        </w:rPr>
+        <w:t xml:space="preserve">בשם </w:t>
+      </w:r>
+      <w:r>
+        <w:rPr>
+          <w:rFonts w:hint="cs"/>
+          <w:rtl/>
+        </w:rPr>
+        <w:t>"</w:t>
+      </w:r>
+      <w:r>
+        <w:rPr>
+          <w:b/>
+          <w:bCs/>
+        </w:rPr>
+        <w:t>.gitignore</w:t>
+      </w:r>
+      <w:r>
+        <w:rPr>
+          <w:rFonts w:hint="cs"/>
+          <w:rtl/>
+        </w:rPr>
+        <w:t xml:space="preserve">" שימו לב לשם הקובץ </w:t>
+      </w:r>
+      <w:r>
+        <w:rPr>
+          <w:rtl/>
+        </w:rPr>
+        <w:t>–</w:t>
+      </w:r>
+      <w:r>
+        <w:rPr>
+          <w:rFonts w:hint="cs"/>
+          <w:rtl/>
+        </w:rPr>
+        <w:t xml:space="preserve"> שם הקובץ מתחיל בנקודה ואחריה </w:t>
+      </w:r>
+      <w:r>
+        <w:t>“gitignore”</w:t>
+      </w:r>
+      <w:r>
+        <w:rPr>
+          <w:rFonts w:hint="cs"/>
+          <w:rtl/>
+        </w:rPr>
+        <w:t xml:space="preserve"> בלי סיומת. בקובץ הזה</w:t>
+      </w:r>
+      <w:r>
+        <w:rPr>
+          <w:rFonts w:hint="cs"/>
+          <w:rtl/>
+        </w:rPr>
+        <w:t xml:space="preserve"> צריך לכתוב את כל הקבצים והתיקיות שיש להתעלם מהם. איך יודעים ממה להתעלם?</w:t>
+      </w:r>
+      <w:r>
+        <w:rPr>
+          <w:rFonts w:hint="cs"/>
+        </w:rPr>
+        <w:t xml:space="preserve"> </w:t>
+      </w:r>
+      <w:r>
+        <w:rPr>
+          <w:rFonts w:hint="cs"/>
+          <w:rtl/>
+        </w:rPr>
+        <w:t xml:space="preserve"> - אפשר להיעזר בקבצים ששמתי בתיקיות של הקורס, למשל כאן: </w:t>
+      </w:r>
+      <w:hyperlink r:id="rId9" w:history="1">
+        <w:r>
+          <w:rPr>
+            <w:rStyle w:val="Hyperlink"/>
+          </w:rPr>
+          <w:t>https://github.com/erelsgl-at-ariel-gamedev/06-3d-terrain-ai</w:t>
+        </w:r>
+      </w:hyperlink>
+      <w:r>
+        <w:rPr>
+          <w:rFonts w:hint="cs"/>
+          <w:rtl/>
+        </w:rPr>
+        <w:t xml:space="preserve"> </w:t>
+      </w:r>
+      <w:r>
+        <w:rPr>
+          <w:rtl/>
+        </w:rPr>
+        <w:br/>
+      </w:r>
+    </w:p>
+    <w:p>
+      <w:pPr>
+        <w:pStyle w:val="ListParagraph"/>
+        <w:numPr>
+          <w:ilvl w:val="0"/>
+          <w:numId w:val="2"/>
+        </w:numPr>
+      </w:pPr>
+      <w:r>
+        <w:rPr>
+          <w:rFonts w:hint="cs"/>
+          <w:b/>
+          <w:bCs/>
+          <w:rtl/>
+        </w:rPr>
+        <w:t>ניהול קבצים גדולים</w:t>
+      </w:r>
+      <w:r>
+        <w:rPr>
+          <w:rFonts w:hint="cs"/>
+          <w:rtl/>
+        </w:rPr>
+        <w:t xml:space="preserve">: קבצי קול, תמונה ואנימציה הם בדרך-כלל גדולים ותופסים הרבה מקום על השרת של גיטהאב. ניתן להגיד לגיטהאב לשמור אותם בשרת מיוחד יעיל יותר, שנקרא </w:t>
+      </w:r>
+      <w:r>
+        <w:t>LFS – Large File Storage</w:t>
+      </w:r>
+      <w:r>
+        <w:rPr>
+          <w:rFonts w:hint="cs"/>
+          <w:rtl/>
+        </w:rPr>
+        <w:t xml:space="preserve">. כדי לעשות זאת </w:t>
+      </w:r>
+      <w:r>
+        <w:rPr>
+          <w:rFonts w:hint="cs"/>
+          <w:rtl/>
+        </w:rPr>
+        <w:t xml:space="preserve">צריך לשים בתיקיה הראשית של </w:t>
+      </w:r>
+      <w:r>
+        <w:rPr>
+          <w:rFonts w:hint="cs"/>
+          <w:rtl/>
+        </w:rPr>
+        <w:t>המשחק</w:t>
+      </w:r>
+      <w:r>
+        <w:rPr>
+          <w:rFonts w:hint="cs"/>
+          <w:rtl/>
+        </w:rPr>
+        <w:t xml:space="preserve"> </w:t>
+      </w:r>
+      <w:r>
+        <w:rPr>
+          <w:rFonts w:hint="cs"/>
+          <w:rtl/>
+        </w:rPr>
+        <w:t xml:space="preserve">שלכם קובץ בשם </w:t>
+      </w:r>
+      <w:r>
+        <w:rPr>
+          <w:rFonts w:hint="cs"/>
+          <w:rtl/>
+        </w:rPr>
+        <w:t>"</w:t>
+      </w:r>
+      <w:r>
+        <w:rPr>
+          <w:b/>
+          <w:bCs/>
+        </w:rPr>
+        <w:t>.gitattributes</w:t>
+      </w:r>
+      <w:r>
+        <w:rPr>
+          <w:rFonts w:hint="cs"/>
+          <w:rtl/>
+        </w:rPr>
+        <w:t xml:space="preserve">"  </w:t>
+      </w:r>
+      <w:r>
+        <w:rPr>
+          <w:rFonts w:hint="cs"/>
+          <w:rtl/>
+        </w:rPr>
+        <w:t xml:space="preserve">שימו לב לשם הקובץ </w:t>
+      </w:r>
+      <w:r>
+        <w:rPr>
+          <w:rtl/>
+        </w:rPr>
+        <w:t>–</w:t>
+      </w:r>
+      <w:r>
+        <w:rPr>
+          <w:rFonts w:hint="cs"/>
+          <w:rtl/>
+        </w:rPr>
+        <w:t xml:space="preserve"> שם הקובץ מתחיל בנקודה ואחריה </w:t>
+      </w:r>
+      <w:r>
+        <w:t>“</w:t>
+      </w:r>
+      <w:r>
+        <w:t>gitattributes</w:t>
+      </w:r>
+      <w:r>
+        <w:t>”</w:t>
+      </w:r>
+      <w:r>
+        <w:rPr>
+          <w:rFonts w:hint="cs"/>
+          <w:rtl/>
+        </w:rPr>
+        <w:t xml:space="preserve"> בלי סיומת.</w:t>
+      </w:r>
+      <w:r>
+        <w:rPr>
+          <w:rFonts w:hint="cs"/>
+          <w:rtl/>
+        </w:rPr>
+        <w:t xml:space="preserve">  אפשר להיעזר בקובץ ששמתי כאן: </w:t>
+      </w:r>
+      <w:hyperlink r:id="rId10" w:history="1">
+        <w:r>
+          <w:rPr>
+            <w:rStyle w:val="Hyperlink"/>
+          </w:rPr>
+          <w:t>https://github.com/erelsgl-at-ariel-gamedev/06-3d-terrain-ai/blob/master/.gitattributes</w:t>
+        </w:r>
+      </w:hyperlink>
+      <w:r>
+        <w:rPr>
+          <w:rFonts w:hint="cs"/>
+          <w:rtl/>
+        </w:rPr>
+        <w:t xml:space="preserve"> </w:t>
+      </w:r>
+      <w:r>
+        <w:rPr>
+          <w:rtl/>
+        </w:rPr>
+        <w:br/>
+      </w:r>
+    </w:p>
+    <w:p>
+      <w:pPr>
+        <w:pStyle w:val="ListParagraph"/>
+        <w:numPr>
+          <w:ilvl w:val="0"/>
+          <w:numId w:val="2"/>
+        </w:numPr>
+      </w:pPr>
+      <w:r>
+        <w:rPr>
+          <w:rFonts w:hint="cs"/>
+          <w:b/>
+          <w:bCs/>
+          <w:rtl/>
+        </w:rPr>
+        <w:t>קובץ רידמי</w:t>
+      </w:r>
+      <w:r>
+        <w:rPr>
+          <w:rFonts w:hint="cs"/>
+          <w:rtl/>
+        </w:rPr>
+        <w:t>:</w:t>
+      </w:r>
+      <w:r>
+        <w:rPr>
+          <w:rFonts w:hint="cs"/>
+        </w:rPr>
+        <w:t xml:space="preserve"> </w:t>
+      </w:r>
+      <w:r>
+        <w:rPr>
+          <w:rFonts w:hint="cs"/>
+          <w:rtl/>
+        </w:rPr>
+        <w:t xml:space="preserve"> הדבר הראשון שאנשים רואים כשהם נכנסים למאגר שלכם בגיטהאב זה הקובץ </w:t>
+      </w:r>
+      <w:r>
+        <w:rPr>
+          <w:b/>
+          <w:bCs/>
+        </w:rPr>
+        <w:t>Readme.md</w:t>
+      </w:r>
+      <w:r>
+        <w:rPr>
+          <w:rFonts w:hint="cs"/>
+          <w:rtl/>
+        </w:rPr>
+        <w:t xml:space="preserve">. זה חלון הראווה שלכם </w:t>
+      </w:r>
+      <w:r>
+        <w:rPr>
+          <w:rtl/>
+        </w:rPr>
+        <w:t>–</w:t>
+      </w:r>
+      <w:r>
+        <w:rPr>
+          <w:rFonts w:hint="cs"/>
+          <w:rtl/>
+        </w:rPr>
+        <w:t xml:space="preserve"> חשוב שהוא יהיה ברור ויפה. שימו בו </w:t>
+      </w:r>
+      <w:r>
+        <w:rPr>
+          <w:rFonts w:hint="cs"/>
+          <w:rtl/>
+        </w:rPr>
+        <w:t xml:space="preserve">קישור למשחק </w:t>
+      </w:r>
+      <w:r>
+        <w:rPr>
+          <w:rFonts w:hint="cs"/>
+          <w:rtl/>
+        </w:rPr>
+        <w:t xml:space="preserve">שלכם </w:t>
+      </w:r>
+      <w:r>
+        <w:rPr>
+          <w:rFonts w:hint="cs"/>
+          <w:rtl/>
+        </w:rPr>
+        <w:t xml:space="preserve">באתר </w:t>
+      </w:r>
+      <w:r>
+        <w:t>itch</w:t>
+      </w:r>
+      <w:r>
+        <w:rPr>
+          <w:rFonts w:hint="cs"/>
+          <w:rtl/>
+        </w:rPr>
+        <w:t xml:space="preserve">, וכן </w:t>
+      </w:r>
+      <w:r>
+        <w:rPr>
+          <w:rFonts w:hint="cs"/>
+          <w:rtl/>
+        </w:rPr>
+        <w:t xml:space="preserve">הסבר על </w:t>
+      </w:r>
+      <w:r>
+        <w:rPr>
+          <w:rFonts w:hint="cs"/>
+          <w:rtl/>
+        </w:rPr>
+        <w:t xml:space="preserve">מהות </w:t>
+      </w:r>
+      <w:r>
+        <w:rPr>
+          <w:rFonts w:hint="cs"/>
+          <w:rtl/>
+        </w:rPr>
+        <w:t>המשחק ואיך משחקים</w:t>
+      </w:r>
+      <w:r>
+        <w:rPr>
+          <w:rFonts w:hint="cs"/>
+          <w:rtl/>
+        </w:rPr>
+        <w:t xml:space="preserve"> בו</w:t>
+      </w:r>
+      <w:r>
+        <w:rPr>
+          <w:rFonts w:hint="cs"/>
+          <w:rtl/>
+        </w:rPr>
+        <w:t>. הוסיפו צילומי מסך לפי הצורך. מומלץ גם לשים סרטוני הדגמה של המשחק</w:t>
+      </w:r>
+      <w:r>
+        <w:rPr>
+          <w:rFonts w:hint="cs"/>
+          <w:rtl/>
+        </w:rPr>
+        <w:t xml:space="preserve">, שאפשר ליצור בעזרת תוכנות חינמיות כגון </w:t>
+      </w:r>
+      <w:hyperlink r:id="rId11" w:history="1">
+        <w:r>
+          <w:rPr>
+            <w:rStyle w:val="Hyperlink"/>
+          </w:rPr>
+          <w:t>https://www.screentogif.com</w:t>
+        </w:r>
+        <w:r>
+          <w:rPr>
+            <w:rStyle w:val="Hyperlink"/>
+            <w:rFonts w:cs="Arial"/>
+            <w:rtl/>
+          </w:rPr>
+          <w:t>/</w:t>
+        </w:r>
+      </w:hyperlink>
+      <w:r>
+        <w:rPr>
+          <w:rFonts w:cs="Arial"/>
+        </w:rPr>
+        <w:t xml:space="preserve"> </w:t>
+      </w:r>
+      <w:r>
+        <w:rPr>
+          <w:rFonts w:cs="Arial" w:hint="cs"/>
+          <w:rtl/>
+        </w:rPr>
+        <w:t xml:space="preserve">  </w:t>
+      </w:r>
+      <w:r>
+        <w:rPr>
+          <w:rFonts w:cs="Arial" w:hint="cs"/>
+          <w:rtl/>
+        </w:rPr>
+        <w:t xml:space="preserve">.  </w:t>
+      </w:r>
+      <w:r>
+        <w:rPr>
+          <w:rFonts w:cs="Arial"/>
+          <w:rtl/>
+        </w:rPr>
+        <w:br/>
+      </w:r>
+      <w:r>
+        <w:rPr>
+          <w:rFonts w:cs="Arial" w:hint="cs"/>
+          <w:rtl/>
+        </w:rPr>
+        <w:t>בנוסף, כיוון שאנחנו בקורס תיכנות, חשוב לשים בקובץ רידמי גם הסברים על הקוד: איזה רכיבים יצרתם ואיך תיכנתתם אותם. שימו קישורים מהקובץ רידמי לשורות הקוד הרלבנטיות.</w:t>
+      </w:r>
+      <w:r>
+        <w:rPr>
+          <w:rFonts w:cs="Arial"/>
+          <w:rtl/>
+        </w:rPr>
+        <w:br/>
+      </w:r>
+      <w:r>
+        <w:rPr>
+          <w:rFonts w:cs="Arial" w:hint="cs"/>
+          <w:rtl/>
+        </w:rPr>
+        <w:t xml:space="preserve">לסיום, הוסיפו קישורים לכל המשאבים שנעזרתם בהם </w:t>
+      </w:r>
+      <w:r>
+        <w:rPr>
+          <w:rFonts w:cs="Arial"/>
+          <w:rtl/>
+        </w:rPr>
+        <w:t>–</w:t>
+      </w:r>
+      <w:r>
+        <w:rPr>
+          <w:rFonts w:cs="Arial" w:hint="cs"/>
+          <w:rtl/>
+        </w:rPr>
+        <w:t xml:space="preserve"> תמונות, קבצי-קול ונכסים נוספים שהורדתם, מדריכים באינטרנט שנעזרתם בהם, וכו'. </w:t>
+      </w:r>
+      <w:r>
+        <w:rPr>
+          <w:rFonts w:cs="Arial"/>
+          <w:rtl/>
+        </w:rPr>
+        <w:br/>
+      </w:r>
+    </w:p>
+    <w:p>
+      <w:pPr>
+        <w:pStyle w:val="ListParagraph"/>
+        <w:numPr>
+          <w:ilvl w:val="0"/>
+          <w:numId w:val="2"/>
+        </w:numPr>
+        <w:rPr>
+          <w:rtl/>
+        </w:rPr>
+      </w:pPr>
+      <w:r>
+        <w:rPr>
+          <w:rFonts w:hint="cs"/>
+          <w:b/>
+          <w:bCs/>
+          <w:rtl/>
+        </w:rPr>
+        <w:t>בדיקה</w:t>
+      </w:r>
+      <w:r>
+        <w:rPr>
+          <w:rFonts w:hint="cs"/>
+          <w:rtl/>
+        </w:rPr>
+        <w:t xml:space="preserve">: </w:t>
+      </w:r>
+      <w:r>
+        <w:rPr>
+          <w:rFonts w:hint="cs"/>
+          <w:rtl/>
+        </w:rPr>
+        <w:t xml:space="preserve">אחרי </w:t>
+      </w:r>
+      <w:r>
+        <w:rPr>
+          <w:rFonts w:hint="cs"/>
+          <w:rtl/>
+        </w:rPr>
+        <w:t>שדחפתם את ה</w:t>
+      </w:r>
+      <w:r>
+        <w:rPr>
+          <w:rFonts w:hint="cs"/>
+          <w:rtl/>
+        </w:rPr>
+        <w:t xml:space="preserve">משחק לגיטהאב, ודאו שהמאגר שלכם נראה בערך כך: </w:t>
+      </w:r>
+      <w:hyperlink r:id="rId12" w:history="1">
+        <w:r>
+          <w:rPr>
+            <w:rStyle w:val="Hyperlink"/>
+          </w:rPr>
+          <w:t>https://github.com/erelsgl-at-ariel-gamedev/06-3d-terrain-ai</w:t>
+        </w:r>
+      </w:hyperlink>
+      <w:r>
+        <w:rPr>
+          <w:rFonts w:hint="cs"/>
+          <w:rtl/>
+        </w:rPr>
+        <w:t xml:space="preserve"> כלומר הוא מכיל רק שלוש תיקיות (</w:t>
+      </w:r>
+      <w:r>
+        <w:rPr>
+          <w:rFonts w:hint="cs"/>
+        </w:rPr>
+        <w:t>A</w:t>
+      </w:r>
+      <w:r>
+        <w:t>ssets, Packages, ProjectSettings</w:t>
+      </w:r>
+      <w:r>
+        <w:rPr>
+          <w:rFonts w:hint="cs"/>
+          <w:rtl/>
+        </w:rPr>
+        <w:t>) ושלושה קבצים (</w:t>
+      </w:r>
+      <w:r>
+        <w:t>.gitattributes, .gitignore, Readme.md</w:t>
+      </w:r>
+      <w:r>
+        <w:rPr>
+          <w:rFonts w:hint="cs"/>
+          <w:rtl/>
+        </w:rPr>
+        <w:t xml:space="preserve">).  אם אתם רואים שם תיקיות נוספות, למשל </w:t>
+      </w:r>
+      <w:r>
+        <w:t>Library</w:t>
+      </w:r>
+      <w:r>
+        <w:rPr>
+          <w:rFonts w:hint="cs"/>
+          <w:rtl/>
+        </w:rPr>
+        <w:t>, סימן שטעיתם בשלב כלשהו בדרך</w:t>
+      </w:r>
+      <w:r>
+        <w:rPr>
+          <w:rFonts w:hint="cs"/>
+          <w:rtl/>
+        </w:rPr>
+        <w:t xml:space="preserve">. למרבה הצער, כשקבצים גדולים נכנסים למאגר פעם אחת, הם לא יוצאים משם גם כשמוחקים אותם </w:t>
+      </w:r>
+      <w:r>
+        <w:rPr>
+          <w:rtl/>
+        </w:rPr>
+        <w:t>–</w:t>
+      </w:r>
+      <w:r>
+        <w:rPr>
+          <w:rFonts w:hint="cs"/>
+          <w:rtl/>
+        </w:rPr>
+        <w:t xml:space="preserve"> הם נשארים לנצח בהסטוריה של המאגר. לכן אם טעיתם תצטרכו לפתוח </w:t>
+      </w:r>
+      <w:r>
+        <w:rPr>
+          <w:rFonts w:hint="cs"/>
+          <w:rtl/>
+        </w:rPr>
+        <w:t xml:space="preserve">מאגר </w:t>
+      </w:r>
+      <w:r>
+        <w:rPr>
+          <w:rFonts w:hint="cs"/>
+          <w:rtl/>
+        </w:rPr>
+        <w:t xml:space="preserve">חדש ולחזור </w:t>
       </w:r>
       <w:bookmarkStart w:id="0" w:name="_GoBack"/>
       <w:bookmarkEnd w:id="0"/>
       <w:r>
         <w:rPr>
-          <w:b/>
-          <w:bCs/>
-        </w:rPr>
-        <w:t>ttributes</w:t>
+          <w:rFonts w:hint="cs"/>
+          <w:rtl/>
+        </w:rPr>
+        <w:t>על התהליך</w:t>
+      </w:r>
+      <w:r>
+        <w:rPr>
+          <w:rFonts w:hint="cs"/>
+          <w:rtl/>
+        </w:rPr>
+        <w:t>.</w:t>
       </w:r>
     </w:p>
     <w:p>
       <w:pPr>
-        <w:rPr>
-          <w:b/>
-          <w:bCs/>
-        </w:rPr>
-      </w:pPr>
-      <w:r>
-        <w:rPr>
-          <w:b/>
-          <w:bCs/>
-        </w:rPr>
-        <w:t>.gitignore</w:t>
+        <w:pStyle w:val="Heading2"/>
+        <w:rPr>
+          <w:rtl/>
+        </w:rPr>
+      </w:pPr>
+      <w:r>
+        <w:rPr>
+          <w:rFonts w:hint="cs"/>
+          <w:rtl/>
+        </w:rPr>
+        <w:lastRenderedPageBreak/>
+        <w:t xml:space="preserve">תזכורת </w:t>
+      </w:r>
+      <w:r>
+        <w:rPr>
+          <w:rFonts w:hint="cs"/>
+          <w:rtl/>
+        </w:rPr>
+        <w:t xml:space="preserve">- </w:t>
+      </w:r>
+      <w:r>
+        <w:rPr>
+          <w:rFonts w:hint="cs"/>
+          <w:rtl/>
+        </w:rPr>
+        <w:t xml:space="preserve">מה זה </w:t>
+      </w:r>
+      <w:r>
+        <w:rPr>
+          <w:rFonts w:hint="cs"/>
+          <w:rtl/>
+        </w:rPr>
+        <w:t xml:space="preserve">בכלל </w:t>
+      </w:r>
+      <w:r>
+        <w:rPr>
+          <w:rFonts w:hint="cs"/>
+          <w:rtl/>
+        </w:rPr>
+        <w:t>גיטהאב</w:t>
+      </w:r>
+      <w:r>
+        <w:rPr>
+          <w:rFonts w:hint="cs"/>
+          <w:rtl/>
+        </w:rPr>
+        <w:t>?</w:t>
+      </w:r>
+      <w:r>
+        <w:rPr>
+          <w:rFonts w:hint="cs"/>
+          <w:sz w:val="24"/>
+          <w:szCs w:val="24"/>
+          <w:rtl/>
+        </w:rPr>
+        <w:t xml:space="preserve"> / מעוז</w:t>
       </w:r>
     </w:p>
     <w:p>
@@ -188,28 +1142,22 @@
           <w:rFonts w:hint="cs"/>
           <w:rtl/>
         </w:rPr>
-        <w:t>(שימו לב ששמות הקבצים מתחילים בנקודה).</w:t>
+        <w:t>בשביל אלו שעדיין לא יצא להם, או ששכחו בינתיים כמה מהפיצ'רים של גיטהאב, להלן סקירה מקוצרת:</w:t>
       </w:r>
     </w:p>
     <w:p>
       <w:pPr>
         <w:rPr>
-          <w:rFonts w:hint="cs"/>
-          <w:rtl/>
-        </w:rPr>
-      </w:pPr>
-      <w:r>
-        <w:rPr>
-          <w:rFonts w:hint="cs"/>
-          <w:rtl/>
-        </w:rPr>
-        <w:t xml:space="preserve">אפשר למצוא את הקבצים המתאימים בקובץ זיפ בתיקיה הנוכחית - </w:t>
-      </w:r>
-      <w:r>
-        <w:t>gitignore-and-gitattributes</w:t>
-      </w:r>
-      <w:r>
-        <w:t>.zip</w:t>
+          <w:rFonts w:asciiTheme="minorBidi" w:hAnsiTheme="minorBidi"/>
+          <w:rtl/>
+        </w:rPr>
+      </w:pPr>
+      <w:r>
+        <w:rPr>
+          <w:rFonts w:hint="cs"/>
+          <w:rtl/>
+        </w:rPr>
+        <w:t>גיטהאב היא מערכת</w:t>
       </w:r>
       <w:r>
         <w:rPr>
@@ -220,40 +1168,102 @@
       </w:r>
       <w:r>
         <w:rPr>
-          <w:rtl/>
-        </w:rPr>
-        <w:t>–</w:t>
-      </w:r>
-      <w:r>
-        <w:rPr>
-          <w:rFonts w:hint="cs"/>
-          <w:rtl/>
-        </w:rPr>
-        <w:t xml:space="preserve"> פשוט תשימו אותם בשורש של כל פרוייקט יוניטי שאתם יוצרים, לפני שאתם מעלים לגיטהאב.</w:t>
+          <w:rFonts w:hint="cs"/>
+          <w:rtl/>
+        </w:rPr>
+        <w:t>אינטרנטית</w:t>
+      </w:r>
+      <w:r>
+        <w:rPr>
+          <w:rFonts w:hint="cs"/>
+          <w:rtl/>
+        </w:rPr>
+        <w:t xml:space="preserve"> לניהול גרסאות- </w:t>
+      </w:r>
+      <w:r>
+        <w:rPr>
+          <w:rFonts w:asciiTheme="minorBidi" w:hAnsiTheme="minorBidi" w:hint="cs"/>
+          <w:rtl/>
+        </w:rPr>
+        <w:t>כל מסמך שאנחנו מעלים לאתר , אם העלנו אותו כמה פעמים אנחנו יכולים לברור מבין העלאות שהיו לנו</w:t>
+      </w:r>
+      <w:r>
+        <w:rPr>
+          <w:rFonts w:asciiTheme="minorBidi" w:hAnsiTheme="minorBidi" w:hint="cs"/>
+          <w:rtl/>
+        </w:rPr>
+        <w:t xml:space="preserve"> </w:t>
+      </w:r>
+      <w:r>
+        <w:rPr>
+          <w:rFonts w:asciiTheme="minorBidi" w:hAnsiTheme="minorBidi" w:hint="cs"/>
+          <w:rtl/>
+        </w:rPr>
+        <w:t>(</w:t>
+      </w:r>
+      <w:r>
+        <w:rPr>
+          <w:rFonts w:asciiTheme="minorBidi" w:hAnsiTheme="minorBidi" w:hint="cs"/>
+          <w:rtl/>
+        </w:rPr>
+        <w:t>או העלאה האחרונה</w:t>
+      </w:r>
+      <w:r>
+        <w:rPr>
+          <w:rFonts w:asciiTheme="minorBidi" w:hAnsiTheme="minorBidi" w:hint="cs"/>
+          <w:rtl/>
+        </w:rPr>
+        <w:t>)</w:t>
+      </w:r>
+      <w:r>
+        <w:rPr>
+          <w:rFonts w:asciiTheme="minorBidi" w:hAnsiTheme="minorBidi" w:hint="cs"/>
+          <w:rtl/>
+        </w:rPr>
+        <w:t xml:space="preserve"> איזו גרסה של המסמך אנחנו רוצים.</w:t>
       </w:r>
     </w:p>
     <w:p>
       <w:pPr>
-        <w:pStyle w:val="Heading2"/>
-        <w:rPr>
-          <w:rtl/>
-        </w:rPr>
-      </w:pPr>
-      <w:r>
-        <w:rPr>
-          <w:rtl/>
-        </w:rPr>
-        <w:br/>
-      </w:r>
-      <w:r>
-        <w:t>GitHub</w:t>
-      </w:r>
-      <w:r>
-        <w:rPr>
-          <w:rFonts w:hint="cs"/>
-          <w:rtl/>
-        </w:rPr>
-        <w:t>?-</w:t>
+        <w:rPr>
+          <w:rFonts w:asciiTheme="minorBidi" w:hAnsiTheme="minorBidi"/>
+          <w:rtl/>
+        </w:rPr>
+      </w:pPr>
+      <w:r>
+        <w:rPr>
+          <w:rFonts w:asciiTheme="minorBidi" w:hAnsiTheme="minorBidi" w:hint="cs"/>
+          <w:rtl/>
+        </w:rPr>
+        <w:t xml:space="preserve">במה זה עוזר לנו? נניח יש לנו פרויקט גדול הבנוי ממלא מסמכים, סקריפטים וכדו', ואנחנו </w:t>
+      </w:r>
+      <w:r>
+        <w:rPr>
+          <w:rFonts w:asciiTheme="minorBidi" w:hAnsiTheme="minorBidi" w:hint="cs"/>
+          <w:rtl/>
+        </w:rPr>
+        <w:t xml:space="preserve">במקרה </w:t>
+      </w:r>
+      <w:r>
+        <w:rPr>
+          <w:rFonts w:asciiTheme="minorBidi" w:hAnsiTheme="minorBidi" w:hint="cs"/>
+          <w:rtl/>
+        </w:rPr>
+        <w:t xml:space="preserve">עשינו טעות באחד הקבצים, או שניסינו משהו חדש שלא ממש הצליח. גיטהאב מאפשרת לנו לחזור אחורה לאותה נקודת מפנה לפני שהפרויקט קיבל "תפנית שלילית" ולאתחל את הפרויקט מאותה נקודה. כמו בסרט חזרה בזמן, רק </w:t>
+      </w:r>
+      <w:r>
+        <w:rPr>
+          <w:rFonts w:asciiTheme="minorBidi" w:hAnsiTheme="minorBidi" w:hint="cs"/>
+          <w:rtl/>
+        </w:rPr>
+        <w:t xml:space="preserve">בלי התסביכים של נסיעה בזמן. </w:t>
+      </w:r>
+      <w:r>
+        <w:rPr>
+          <w:rFonts w:asciiTheme="minorBidi" w:hAnsiTheme="minorBidi" w:hint="cs"/>
+          <w:rtl/>
+        </w:rPr>
+        <w:t xml:space="preserve"> </w:t>
       </w:r>
     </w:p>
     <w:p>
@@ -265,213 +1275,121 @@
       </w:pPr>
       <w:r>
         <w:rPr>
-          <w:rFonts w:hint="cs"/>
-          <w:rtl/>
-        </w:rPr>
-        <w:t>בשביל אלו שעדיין לא יצא להם, או ששכחו בינתיים כמה מהפיצ'רים של גיטהאב, להלן סקירה מקוצרת על גיטהאב:</w:t>
-      </w:r>
-      <w:r>
-        <w:rPr>
-          <w:rFonts w:hint="cs"/>
+          <w:rFonts w:asciiTheme="minorBidi" w:hAnsiTheme="minorBidi" w:hint="cs"/>
+          <w:rtl/>
+        </w:rPr>
+        <w:t>היופי בגיטהאב שהוא יודע לסנכרן בין מסמכים שונים בפרו</w:t>
+      </w:r>
+      <w:r>
+        <w:rPr>
+          <w:rFonts w:asciiTheme="minorBidi" w:hAnsiTheme="minorBidi" w:hint="cs"/>
+          <w:rtl/>
+        </w:rPr>
+        <w:t xml:space="preserve">יקטים גדולים, וכך ניתן לנהל פרויקטים גדולים, לחלק תפקידים מבלי </w:t>
+      </w:r>
+      <w:r>
+        <w:rPr>
+          <w:rFonts w:asciiTheme="minorBidi" w:hAnsiTheme="minorBidi" w:hint="cs"/>
+          <w:rtl/>
+        </w:rPr>
+        <w:t>ששניים שעובדים על שני דברים שונים</w:t>
+      </w:r>
+      <w:r>
+        <w:rPr>
+          <w:rFonts w:asciiTheme="minorBidi" w:hAnsiTheme="minorBidi" w:hint="cs"/>
+          <w:rtl/>
+        </w:rPr>
+        <w:t xml:space="preserve"> </w:t>
+      </w:r>
+      <w:r>
+        <w:rPr>
+          <w:rFonts w:asciiTheme="minorBidi" w:hAnsiTheme="minorBidi" w:hint="cs"/>
+          <w:rtl/>
+        </w:rPr>
+        <w:t>מ</w:t>
+      </w:r>
+      <w:r>
+        <w:rPr>
+          <w:rFonts w:asciiTheme="minorBidi" w:hAnsiTheme="minorBidi" w:hint="cs"/>
+          <w:rtl/>
+        </w:rPr>
+        <w:t>אותו פרויקט</w:t>
+      </w:r>
+      <w:r>
+        <w:rPr>
+          <w:rFonts w:asciiTheme="minorBidi" w:hAnsiTheme="minorBidi" w:hint="cs"/>
+          <w:rtl/>
+        </w:rPr>
+        <w:t xml:space="preserve"> יתנגשו</w:t>
+      </w:r>
+      <w:r>
+        <w:rPr>
+          <w:rFonts w:asciiTheme="minorBidi" w:hAnsiTheme="minorBidi" w:hint="cs"/>
+          <w:rtl/>
+        </w:rPr>
+        <w:t xml:space="preserve"> בטעות (אלא אם אנחנו עובדים על אותו מסמך בדיוק).</w:t>
+      </w:r>
+      <w:r>
+        <w:rPr>
+          <w:rFonts w:asciiTheme="minorBidi" w:hAnsiTheme="minorBidi"/>
           <w:rtl/>
         </w:rPr>
         <w:br/>
-        <w:t>גיטהאב היא מערכת</w:t>
-      </w:r>
-      <w:r>
-        <w:rPr>
-          <w:rFonts w:hint="cs"/>
+      </w:r>
+      <w:r>
+        <w:rPr>
+          <w:rFonts w:asciiTheme="minorBidi" w:hAnsiTheme="minorBidi" w:hint="cs"/>
+          <w:rtl/>
+        </w:rPr>
+        <w:t>לגיטהאב יש כמה תכונות</w:t>
+      </w:r>
+      <w:r>
+        <w:rPr>
+          <w:rFonts w:asciiTheme="minorBidi" w:hAnsiTheme="minorBidi" w:hint="cs"/>
+          <w:rtl/>
+        </w:rPr>
+        <w:t xml:space="preserve"> שימושיות כמו למשל היכולת ליצור ענפים חדשים</w:t>
+      </w:r>
+      <w:r>
+        <w:rPr>
+          <w:rFonts w:asciiTheme="minorBidi" w:hAnsiTheme="minorBidi" w:hint="cs"/>
           <w:rtl/>
         </w:rPr>
         <w:t xml:space="preserve"> </w:t>
       </w:r>
       <w:r>
         <w:rPr>
-          <w:rFonts w:hint="cs"/>
-          <w:rtl/>
-        </w:rPr>
-        <w:t>אינטרנטית</w:t>
-      </w:r>
-      <w:r>
-        <w:rPr>
-          <w:rFonts w:hint="cs"/>
-          <w:rtl/>
-        </w:rPr>
-        <w:t xml:space="preserve"> לניהול גרסאות- </w:t>
-      </w:r>
-      <w:r>
-        <w:rPr>
           <w:rFonts w:asciiTheme="minorBidi" w:hAnsiTheme="minorBidi" w:hint="cs"/>
           <w:rtl/>
         </w:rPr>
-        <w:t>כל מסמך שאנחנו מעלים לאתר , אם העלנו אותו כמה פעמים אנחנו יכולים לברור מבין העלאות שהיו לנו</w:t>
+        <w:t>- אם אנחנו רוצים לקחת את הפרויקט שעשינו עד כה ולנסות לעשות לו איזשהו פיווט (</w:t>
+      </w:r>
+      <w:r>
+        <w:rPr>
+          <w:rFonts w:asciiTheme="minorBidi" w:hAnsiTheme="minorBidi"/>
+        </w:rPr>
+        <w:t>pivot</w:t>
       </w:r>
       <w:r>
         <w:rPr>
           <w:rFonts w:asciiTheme="minorBidi" w:hAnsiTheme="minorBidi" w:hint="cs"/>
           <w:rtl/>
         </w:rPr>
-        <w:t>(</w:t>
+        <w:t>),</w:t>
       </w:r>
       <w:r>
         <w:rPr>
           <w:rFonts w:asciiTheme="minorBidi" w:hAnsiTheme="minorBidi" w:hint="cs"/>
           <w:rtl/>
         </w:rPr>
-        <w:t>או העלאה האחרונה</w:t>
+        <w:t xml:space="preserve"> </w:t>
       </w:r>
       <w:r>
         <w:rPr>
           <w:rFonts w:asciiTheme="minorBidi" w:hAnsiTheme="minorBidi" w:hint="cs"/>
           <w:rtl/>
         </w:rPr>
-        <w:t>)</w:t>
-      </w:r>
-      <w:r>
-        <w:rPr>
-          <w:rFonts w:asciiTheme="minorBidi" w:hAnsiTheme="minorBidi" w:hint="cs"/>
-          <w:rtl/>
-        </w:rPr>
-        <w:t xml:space="preserve"> איזו גרסה של המסמך אנחנו רוצים.</w:t>
-      </w:r>
-      <w:r>
-        <w:rPr>
-          <w:rFonts w:asciiTheme="minorBidi" w:hAnsiTheme="minorBidi"/>
-          <w:rtl/>
-        </w:rPr>
-        <w:br/>
-      </w:r>
-      <w:r>
-        <w:rPr>
-          <w:rFonts w:asciiTheme="minorBidi" w:hAnsiTheme="minorBidi" w:hint="cs"/>
-          <w:rtl/>
-        </w:rPr>
-        <w:t xml:space="preserve">במה זה עוזר לנו? נניח יש לנו פרויקט גדול הבנוי ממלא מסמכים, סקריפטים וכדו', ואנחנו </w:t>
-      </w:r>
-      <w:r>
-        <w:rPr>
-          <w:rFonts w:asciiTheme="minorBidi" w:hAnsiTheme="minorBidi" w:hint="cs"/>
-          <w:rtl/>
-        </w:rPr>
-        <w:t xml:space="preserve">במקרה </w:t>
-      </w:r>
-      <w:r>
-        <w:rPr>
-          <w:rFonts w:asciiTheme="minorBidi" w:hAnsiTheme="minorBidi" w:hint="cs"/>
-          <w:rtl/>
-        </w:rPr>
-        <w:t xml:space="preserve">עשינו טעות באחד הקבצים, או שניסינו משהו חדש שלא ממש הצליח. גיטהאב מאפשרת לנו לחזור אחורה לאותה נקודת מפנה לפני שהפרויקט קיבל "תפנית שלילית" ולאתחל את הפרויקט מאותה נקודה. כמו בסרט חזרה בזמן, רק </w:t>
-      </w:r>
-      <w:r>
-        <w:rPr>
-          <w:rFonts w:asciiTheme="minorBidi" w:hAnsiTheme="minorBidi" w:hint="cs"/>
-          <w:rtl/>
-        </w:rPr>
-        <w:t xml:space="preserve">בלי התסביכים של נסיעה בזמן. </w:t>
-      </w:r>
-      <w:r>
-        <w:rPr>
-          <w:rFonts w:asciiTheme="minorBidi" w:hAnsiTheme="minorBidi" w:hint="cs"/>
-          <w:rtl/>
-        </w:rPr>
-        <w:t xml:space="preserve"> </w:t>
-      </w:r>
-      <w:r>
-        <w:rPr>
-          <w:rFonts w:asciiTheme="minorBidi" w:hAnsiTheme="minorBidi"/>
-          <w:rtl/>
-        </w:rPr>
-        <w:br/>
-      </w:r>
-      <w:r>
-        <w:rPr>
-          <w:rFonts w:asciiTheme="minorBidi" w:hAnsiTheme="minorBidi" w:hint="cs"/>
-          <w:rtl/>
-        </w:rPr>
-        <w:t>היופי בגיטהאב שהוא יודע לסנכרן בין מסמכים שונים בפרו</w:t>
-      </w:r>
-      <w:r>
-        <w:rPr>
-          <w:rFonts w:asciiTheme="minorBidi" w:hAnsiTheme="minorBidi" w:hint="cs"/>
-          <w:rtl/>
-        </w:rPr>
-        <w:t xml:space="preserve">יקטים גדולים, וכך ניתן לנהל פרויקטים גדולים, לחלק תפקידים מבלי </w:t>
-      </w:r>
-      <w:r>
-        <w:rPr>
-          <w:rFonts w:asciiTheme="minorBidi" w:hAnsiTheme="minorBidi" w:hint="cs"/>
-          <w:rtl/>
-        </w:rPr>
-        <w:t>ששניים שעובדים על שני דברים שונים</w:t>
-      </w:r>
-      <w:r>
-        <w:rPr>
-          <w:rFonts w:asciiTheme="minorBidi" w:hAnsiTheme="minorBidi" w:hint="cs"/>
-          <w:rtl/>
-        </w:rPr>
-        <w:t xml:space="preserve"> </w:t>
-      </w:r>
-      <w:r>
-        <w:rPr>
-          <w:rFonts w:asciiTheme="minorBidi" w:hAnsiTheme="minorBidi" w:hint="cs"/>
-          <w:rtl/>
-        </w:rPr>
-        <w:t>מ</w:t>
-      </w:r>
-      <w:r>
-        <w:rPr>
-          <w:rFonts w:asciiTheme="minorBidi" w:hAnsiTheme="minorBidi" w:hint="cs"/>
-          <w:rtl/>
-        </w:rPr>
-        <w:t>אותו פרויקט</w:t>
-      </w:r>
-      <w:r>
-        <w:rPr>
-          <w:rFonts w:asciiTheme="minorBidi" w:hAnsiTheme="minorBidi" w:hint="cs"/>
-          <w:rtl/>
-        </w:rPr>
-        <w:t xml:space="preserve"> יתנגשו</w:t>
-      </w:r>
-      <w:r>
-        <w:rPr>
-          <w:rFonts w:asciiTheme="minorBidi" w:hAnsiTheme="minorBidi" w:hint="cs"/>
-          <w:rtl/>
-        </w:rPr>
-        <w:t xml:space="preserve"> בטעות (אלא אם אנחנו עובדים על אותו מסמך בדיוק).</w:t>
-      </w:r>
-      <w:r>
-        <w:rPr>
-          <w:rFonts w:asciiTheme="minorBidi" w:hAnsiTheme="minorBidi"/>
-          <w:rtl/>
-        </w:rPr>
-        <w:br/>
-      </w:r>
-      <w:r>
-        <w:rPr>
-          <w:rFonts w:asciiTheme="minorBidi" w:hAnsiTheme="minorBidi" w:hint="cs"/>
-          <w:rtl/>
-        </w:rPr>
-        <w:t>לגיטהאב יש כמה תכונות</w:t>
-      </w:r>
-      <w:r>
-        <w:rPr>
-          <w:rFonts w:asciiTheme="minorBidi" w:hAnsiTheme="minorBidi" w:hint="cs"/>
-          <w:rtl/>
-        </w:rPr>
-        <w:t xml:space="preserve"> שימושיות כמו למשל היכולת ליצור ענפים חדשים- אם אנחנו רוצים לקחת את הפרויקט שעשינו עד כה ולנסות לעשות לו איזשהו פיווט (</w:t>
-      </w:r>
-      <w:r>
-        <w:rPr>
-          <w:rFonts w:asciiTheme="minorBidi" w:hAnsiTheme="minorBidi"/>
-        </w:rPr>
-        <w:t>pivot</w:t>
-      </w:r>
-      <w:r>
-        <w:rPr>
-          <w:rFonts w:asciiTheme="minorBidi" w:hAnsiTheme="minorBidi" w:hint="cs"/>
-          <w:rtl/>
-        </w:rPr>
-        <w:t>) ,כלומר לנסות לקחת אותו למקום אחר, אבל מבלי לפגוע במה שעשינו עד עכשיו.</w:t>
+        <w:t>כלומר לנסות לקחת אותו למקום אחר, אבל מבלי לפגוע במה שעשינו עד עכשיו.</w:t>
       </w:r>
       <w:r>
         <w:rPr>
@@ -517,13 +1435,6 @@
       <w:r>
         <w:t>GitHub Desktop</w:t>
       </w:r>
-      <w:r>
-        <w:rPr>
-          <w:rFonts w:hint="cs"/>
-          <w:rtl/>
-        </w:rPr>
-        <w:t xml:space="preserve">- </w:t>
-      </w:r>
     </w:p>
     <w:p>
       <w:pPr>
@@ -536,17 +1447,14 @@
           <w:rFonts w:hint="cs"/>
           <w:rtl/>
         </w:rPr>
-        <w:t>תוכנה המאפשרת לנו לנהל את חשבון הגיטהאב שלנו מה-</w:t>
-      </w:r>
-      <w:r>
-        <w:t>Desktop</w:t>
-      </w:r>
-      <w:r>
-        <w:rPr>
-          <w:rFonts w:hint="cs"/>
-          <w:rtl/>
-        </w:rPr>
-        <w:t xml:space="preserve"> </w:t>
+        <w:t xml:space="preserve">תוכנה המאפשרת לנו לנהל את חשבון הגיטהאב שלנו </w:t>
+      </w:r>
+      <w:r>
+        <w:rPr>
+          <w:rFonts w:hint="cs"/>
+          <w:rtl/>
+        </w:rPr>
+        <w:t>משולחן העבודה</w:t>
       </w:r>
       <w:r>
         <w:rPr>
@@ -748,7 +1656,7 @@
           <w:rtl/>
         </w:rPr>
       </w:pPr>
-      <w:hyperlink r:id="rId9" w:history="1">
+      <w:hyperlink r:id="rId13" w:history="1">
         <w:r>
           <w:rPr>
             <w:rStyle w:val="Hyperlink"/>
@@ -767,38 +1675,24 @@
     </w:p>
     <w:p>
       <w:pPr>
-        <w:rPr>
-          <w:rtl/>
-        </w:rPr>
-      </w:pPr>
+        <w:pStyle w:val="Heading2"/>
+        <w:rPr>
+          <w:rtl/>
+        </w:rPr>
+      </w:pPr>
+      <w:r>
+        <w:rPr>
+          <w:rFonts w:hint="cs"/>
+          <w:rtl/>
+        </w:rPr>
+        <w:t>שימוש בגיטהאב לפרויקטים ב</w:t>
+      </w:r>
+      <w:r>
+        <w:t>unity</w:t>
+      </w:r>
     </w:p>
     <w:p>
       <w:pPr>
-        <w:pStyle w:val="Heading2"/>
-        <w:rPr>
-          <w:rtl/>
-        </w:rPr>
-      </w:pPr>
-      <w:r>
-        <w:rPr>
-          <w:rFonts w:hint="cs"/>
-          <w:rtl/>
-        </w:rPr>
-        <w:t>שימוש בגיטהאב לפרויקטים ב</w:t>
-      </w:r>
-      <w:r>
-        <w:t>unity</w:t>
-      </w:r>
-      <w:r>
-        <w:rPr>
-          <w:rFonts w:hint="cs"/>
-          <w:rtl/>
-        </w:rPr>
-        <w:t>-</w:t>
-      </w:r>
-    </w:p>
-    <w:p>
-      <w:pPr>
         <w:rPr>
           <w:rtl/>
         </w:rPr>
@@ -831,14 +1725,28 @@
           <w:rFonts w:hint="cs"/>
           <w:rtl/>
         </w:rPr>
-        <w:t xml:space="preserve"> ניתן לו </w:t>
-      </w:r>
-      <w:r>
-        <w:rPr>
-          <w:rFonts w:hint="cs"/>
-          <w:rtl/>
-        </w:rPr>
-        <w:t xml:space="preserve">שם(אם רוצים גם תיאור), </w:t>
+        <w:t xml:space="preserve">ניתן לו </w:t>
+      </w:r>
+      <w:r>
+        <w:rPr>
+          <w:rFonts w:hint="cs"/>
+          <w:rtl/>
+        </w:rPr>
+        <w:t>שם</w:t>
+      </w:r>
+      <w:r>
+        <w:rPr>
+          <w:rFonts w:hint="cs"/>
+          <w:rtl/>
+        </w:rPr>
+        <w:t xml:space="preserve"> </w:t>
+      </w:r>
+      <w:r>
+        <w:rPr>
+          <w:rFonts w:hint="cs"/>
+          <w:rtl/>
+        </w:rPr>
+        <w:t xml:space="preserve">(אם רוצים גם תיאור), </w:t>
       </w:r>
       <w:r>
         <w:rPr>
@@ -885,7 +1793,21 @@
           <w:rFonts w:hint="cs"/>
           <w:rtl/>
         </w:rPr>
-        <w:t xml:space="preserve"> הוא לעשה קובץ שאנחנו מגדירים מראש שנותן לנו את האפשרות לסנן בהעלאה קבצים שלא נצרכים לנו. מסתבר שלגיטהאב יש גם </w:t>
+        <w:t xml:space="preserve"> הוא ל</w:t>
+      </w:r>
+      <w:r>
+        <w:rPr>
+          <w:rFonts w:hint="cs"/>
+          <w:rtl/>
+        </w:rPr>
+        <w:t>מ</w:t>
+      </w:r>
+      <w:r>
+        <w:rPr>
+          <w:rFonts w:hint="cs"/>
+          <w:rtl/>
+        </w:rPr>
+        <w:t xml:space="preserve">עשה קובץ שאנחנו מגדירים מראש שנותן לנו את האפשרות לסנן בהעלאה קבצים שלא נצרכים לנו. מסתבר שלגיטהאב יש גם </w:t>
       </w:r>
       <w:r>
         <w:t>gitignore</w:t>
@@ -998,7 +1920,7 @@
                     </pic:cNvPicPr>
                   </pic:nvPicPr>
                   <pic:blipFill>
-                    <a:blip r:embed="rId10">
+                    <a:blip r:embed="rId14">
                       <a:extLst>
                         <a:ext uri="{28A0092B-C50C-407E-A947-70E740481C1C}">
                           <a14:useLocalDpi xmlns:a14="http://schemas.microsoft.com/office/drawing/2010/main" val="0"/>
@@ -1089,7 +2011,7 @@
                     </pic:cNvPicPr>
                   </pic:nvPicPr>
                   <pic:blipFill>
-                    <a:blip r:embed="rId11">
+                    <a:blip r:embed="rId15">
                       <a:extLst>
                         <a:ext uri="{28A0092B-C50C-407E-A947-70E740481C1C}">
                           <a14:useLocalDpi xmlns:a14="http://schemas.microsoft.com/office/drawing/2010/main" val="0"/>
@@ -1175,53 +2097,20 @@
           <w:rtl/>
         </w:rPr>
       </w:pPr>
-    </w:p>
-    <w:p>
-      <w:pPr>
-        <w:rPr>
-          <w:rtl/>
-        </w:rPr>
-      </w:pPr>
-    </w:p>
-    <w:p>
-      <w:pPr>
-        <w:rPr>
-          <w:rtl/>
-        </w:rPr>
-      </w:pPr>
-    </w:p>
-    <w:p>
-      <w:pPr>
-        <w:rPr>
-          <w:rtl/>
-        </w:rPr>
-      </w:pPr>
-      <w:r>
-        <w:rPr>
-          <w:rtl/>
-        </w:rPr>
-        <w:br/>
-      </w:r>
-    </w:p>
-    <w:p>
-      <w:pPr>
-        <w:rPr>
-          <w:rtl/>
-        </w:rPr>
-      </w:pPr>
-    </w:p>
-    <w:p>
-      <w:pPr>
-        <w:rPr>
-          <w:rtl/>
-        </w:rPr>
-      </w:pPr>
-      <w:r>
-        <w:rPr>
-          <w:rFonts w:hint="cs"/>
-          <w:rtl/>
-        </w:rPr>
-        <w:t>נפתח את ה</w:t>
+      <w:r>
+        <w:rPr>
+          <w:rFonts w:hint="cs"/>
+          <w:rtl/>
+        </w:rPr>
+        <w:lastRenderedPageBreak/>
+        <w:t>נ</w:t>
+      </w:r>
+      <w:r>
+        <w:rPr>
+          <w:rFonts w:hint="cs"/>
+          <w:rtl/>
+        </w:rPr>
+        <w:t>פתח את ה</w:t>
       </w:r>
       <w:r>
         <w:t xml:space="preserve"> </w:t>
@@ -1370,7 +2259,7 @@
                     </pic:cNvPicPr>
                   </pic:nvPicPr>
                   <pic:blipFill>
-                    <a:blip r:embed="rId12">
+                    <a:blip r:embed="rId16">
                       <a:extLst>
                         <a:ext uri="{28A0092B-C50C-407E-A947-70E740481C1C}">
                           <a14:useLocalDpi xmlns:a14="http://schemas.microsoft.com/office/drawing/2010/main" val="0"/>
@@ -1517,7 +2406,6 @@
           <w:rFonts w:hint="cs"/>
           <w:rtl/>
         </w:rPr>
-        <w:lastRenderedPageBreak/>
         <w:t>נבחר היכן אנחנו רוצים שזה ישב על המחשב שלנו(באיזו תיקייה), ו-</w:t>
       </w:r>
       <w:r>
@@ -1656,6 +2544,13 @@
           <w:rFonts w:hint="cs"/>
           <w:rtl/>
         </w:rPr>
+        <w:t xml:space="preserve"> </w:t>
+      </w:r>
+      <w:r>
+        <w:rPr>
+          <w:rFonts w:hint="cs"/>
+          <w:rtl/>
+        </w:rPr>
         <w:t xml:space="preserve">(כי שינינו את המיקום שלו), לכן נבחר </w:t>
       </w:r>
       <w:r>
@@ -1734,33 +2629,6 @@
           <w:rtl/>
         </w:rPr>
         <w:t xml:space="preserve"> </w:t>
-      </w:r>
-      <w:r>
-        <w:rPr>
-          <w:rtl/>
-        </w:rPr>
-        <w:br/>
-      </w:r>
-      <w:r>
-        <w:rPr>
-          <w:rFonts w:hint="cs"/>
-          <w:rtl/>
-        </w:rPr>
-        <w:br/>
-      </w:r>
-      <w:r>
-        <w:rPr>
-          <w:rFonts w:hint="cs"/>
-          <w:rtl/>
-        </w:rPr>
-        <w:br/>
-      </w:r>
-      <w:r>
-        <w:rPr>
-          <w:rFonts w:hint="cs"/>
-          <w:rtl/>
-        </w:rPr>
-        <w:br/>
       </w:r>
       <w:r>
         <w:rPr>
@@ -1835,7 +2703,7 @@
                     </pic:cNvPicPr>
                   </pic:nvPicPr>
                   <pic:blipFill>
-                    <a:blip r:embed="rId13" cstate="print">
+                    <a:blip r:embed="rId17" cstate="print">
                       <a:extLst>
                         <a:ext uri="{28A0092B-C50C-407E-A947-70E740481C1C}">
                           <a14:useLocalDpi xmlns:a14="http://schemas.microsoft.com/office/drawing/2010/main" val="0"/>
@@ -1972,7 +2840,7 @@
                     </pic:cNvPicPr>
                   </pic:nvPicPr>
                   <pic:blipFill>
-                    <a:blip r:embed="rId14">
+                    <a:blip r:embed="rId18">
                       <a:extLst>
                         <a:ext uri="{28A0092B-C50C-407E-A947-70E740481C1C}">
                           <a14:useLocalDpi xmlns:a14="http://schemas.microsoft.com/office/drawing/2010/main" val="0"/>
@@ -2161,7 +3029,15 @@
           <w:rFonts w:hint="cs"/>
           <w:rtl/>
         </w:rPr>
-        <w:t xml:space="preserve">על אותו אובייקט שממנו הוא נוצר </w:t>
+        <w:t xml:space="preserve">על </w:t>
+      </w:r>
+      <w:r>
+        <w:rPr>
+          <w:rFonts w:hint="cs"/>
+          <w:rtl/>
+        </w:rPr>
+        <w:lastRenderedPageBreak/>
+        <w:t xml:space="preserve">אותו אובייקט שממנו הוא נוצר </w:t>
       </w:r>
       <w:r>
         <w:rPr>
@@ -2509,8 +3385,8 @@
       </w:r>
     </w:p>
     <w:sectPr>
-      <w:headerReference w:type="default" r:id="rId15"/>
-      <w:footerReference w:type="default" r:id="rId16"/>
+      <w:headerReference w:type="default" r:id="rId19"/>
+      <w:footerReference w:type="default" r:id="rId20"/>
       <w:pgSz w:w="11906" w:h="16838"/>
       <w:pgMar w:top="720" w:right="720" w:bottom="720" w:left="720" w:header="708" w:footer="708" w:gutter="0"/>
       <w:cols w:space="708"/>
@@ -2935,7 +3811,7 @@
         </mc:Choice>
         <mc:Fallback>
           <w:pict>
-            <v:rect w14:anchorId="38EE7C8D" id="מלבן 58" o:spid="_x0000_s1026" style="position:absolute;margin-left:0;margin-top:0;width:468pt;height:2.85pt;flip:x;z-index:-251656192;visibility:visible;mso-wrap-style:square;mso-width-percent:1000;mso-height-percent:0;mso-wrap-distance-left:9pt;mso-wrap-distance-top:7.2pt;mso-wrap-distance-right:9pt;mso-wrap-distance-bottom:7.2pt;mso-position-horizontal:center;mso-position-horizontal-relative:margin;mso-position-vertical:top;mso-position-vertical-relative:bottom-margin-area;mso-width-percent:1000;mso-height-percent:0;mso-width-relative:margin;mso-height-relative:margin;v-text-anchor:middle" o:gfxdata="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" fillcolor="#4f81bd [3204]" stroked="f" strokeweight="2pt">
+            <v:rect w14:anchorId="4A05D26F" id="מלבן 58" o:spid="_x0000_s1026" style="position:absolute;margin-left:0;margin-top:0;width:468pt;height:2.85pt;flip:x;z-index:-251656192;visibility:visible;mso-wrap-style:square;mso-width-percent:1000;mso-height-percent:0;mso-wrap-distance-left:9pt;mso-wrap-distance-top:7.2pt;mso-wrap-distance-right:9pt;mso-wrap-distance-bottom:7.2pt;mso-position-horizontal:center;mso-position-horizontal-relative:margin;mso-position-vertical:top;mso-position-vertical-relative:bottom-margin-area;mso-width-percent:1000;mso-height-percent:0;mso-width-relative:margin;mso-height-relative:margin;v-text-anchor:middle" o:gfxdata="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" fillcolor="#4f81bd [3204]" stroked="f" strokeweight="2pt">
               <w10:wrap type="square" anchorx="margin" anchory="margin"/>
             </v:rect>
           </w:pict>
@@ -3030,24 +3906,6 @@
             <w:pStyle w:val="Header"/>
             <w:jc w:val="right"/>
             <w:rPr>
-              <w:color w:val="A6A6A6" w:themeColor="background1" w:themeShade="A6"/>
-              <w:rtl/>
-            </w:rPr>
-          </w:pPr>
-          <w:r>
-            <w:rPr>
-              <w:rFonts w:hint="cs"/>
-              <w:color w:val="A6A6A6" w:themeColor="background1" w:themeShade="A6"/>
-              <w:rtl/>
-            </w:rPr>
-            <w:t xml:space="preserve">   מבוא לפיתוח משחקי מחשב</w:t>
-          </w:r>
-        </w:p>
-        <w:p>
-          <w:pPr>
-            <w:pStyle w:val="Header"/>
-            <w:jc w:val="right"/>
-            <w:rPr>
               <w:b/>
               <w:bCs/>
               <w:color w:val="A6A6A6" w:themeColor="background1" w:themeShade="A6"/>
@@ -3057,22 +3915,29 @@
           </w:pPr>
           <w:r>
             <w:rPr>
-              <w:rFonts w:ascii="Tahoma" w:hAnsi="Tahoma" w:cs="Tahoma"/>
+              <w:rFonts w:hint="cs"/>
               <w:color w:val="A6A6A6" w:themeColor="background1" w:themeShade="A6"/>
-              <w:sz w:val="18"/>
-              <w:szCs w:val="18"/>
+              <w:rtl/>
             </w:rPr>
-            <w:t> </w:t>
+            <w:t xml:space="preserve">  מבוא לפיתוח משחקי מחשב</w:t>
           </w:r>
           <w:r>
             <w:rPr>
-              <w:rFonts w:ascii="Tahoma" w:hAnsi="Tahoma" w:cs="Tahoma"/>
+              <w:rFonts w:hint="cs"/>
+              <w:color w:val="A6A6A6" w:themeColor="background1" w:themeShade="A6"/>
+              <w:rtl/>
+            </w:rPr>
+            <w:t xml:space="preserve">                                </w:t>
+          </w:r>
+          <w:r>
+            <w:rPr>
+              <w:rFonts w:ascii="Tahoma" w:hAnsi="Tahoma" w:cs="Tahoma" w:hint="cs"/>
               <w:color w:val="A6A6A6" w:themeColor="background1" w:themeShade="A6"/>
               <w:sz w:val="18"/>
               <w:szCs w:val="18"/>
               <w:rtl/>
             </w:rPr>
-            <w:t>ד"ר סגל הלוי דוד אראל</w:t>
+            <w:t>סיכמו: אראל סגל-הלוי, מעוז גרוסמן</w:t>
           </w:r>
         </w:p>
       </w:tc>
@@ -3144,6 +4009,95 @@
 <file path=word/numbering.xml><?xml version="1.0" encoding="utf-8"?>
 <w:numbering xmlns:wpc="http://schemas.microsoft.com/office/word/2010/wordprocessingCanvas" xmlns:cx="http://schemas.microsoft.com/office/drawing/2014/chartex" xmlns:cx1="http://schemas.microsoft.com/office/drawing/2015/9/8/chartex" xmlns:cx2="http://schemas.microsoft.com/office/drawing/2015/10/21/chartex" xmlns:cx3="http://schemas.microsoft.com/office/drawing/2016/5/9/chartex" xmlns:cx4="http://schemas.microsoft.com/office/drawing/2016/5/10/chartex" xmlns:cx5="http://schemas.microsoft.com/office/drawing/2016/5/11/chartex" xmlns:cx6="http://schemas.microsoft.com/office/drawing/2016/5/12/chartex" xmlns:cx7="http://schemas.microsoft.com/office/drawing/2016/5/13/chartex" xmlns:cx8="http://schemas.microsoft.com/office/drawing/2016/5/14/chartex" xmlns:mc="http://schemas.openxmlformats.org/markup-compatibility/2006" xmlns:aink="http://schemas.microsoft.com/office/drawing/2016/ink" xmlns:am3d="http://schemas.microsoft.com/office/drawing/2017/model3d" xmlns:o="urn:schemas-microsoft-com:office:office" xmlns:r="http://schemas.openxmlformats.org/officeDocument/2006/relationships" xmlns:m="http://schemas.openxmlformats.org/officeDocument/2006/math" xmlns:v="urn:schemas-microsoft-com:vml" xmlns:wp14="http://schemas.microsoft.com/office/word/2010/wordprocessingDrawing" xmlns:wp="http://schemas.openxmlformats.org/drawingml/2006/wordprocessingDrawing" xmlns:w10="urn:schemas-microsoft-com:office:word" xmlns:w="http://schemas.openxmlformats.org/wordprocessingml/2006/main" xmlns:w14="http://schemas.microsoft.com/office/word/2010/wordml" xmlns:w15="http://schemas.microsoft.com/office/word/2012/wordml" xmlns:w16cid="http://schemas.microsoft.com/office/word/2016/wordml/cid" xmlns:w16se="http://schemas.microsoft.com/office/word/2015/wordml/symex" xmlns:wpg="http://schemas.microsoft.com/office/word/2010/wordprocessingGroup" xmlns:wpi="http://schemas.microsoft.com/office/word/2010/wordprocessingInk" xmlns:wne="http://schemas.microsoft.com/office/word/2006/wordml" xmlns:wps="http://schemas.microsoft.com/office/word/2010/wordprocessingShape" mc:Ignorable="w14 w15 w16se w16cid wp14">
   <w:abstractNum w:abstractNumId="0" w15:restartNumberingAfterBreak="0">
+    <w:nsid w:val="0EEB7C40"/>
+    <w:multiLevelType w:val="hybridMultilevel"/>
+    <w:tmpl w:val="60ECA022"/>
+    <w:lvl w:ilvl="0" w:tplc="44A27FDA">
+      <w:start w:val="1"/>
+      <w:numFmt w:val="hebrew1"/>
+      <w:lvlText w:val="%1."/>
+      <w:lvlJc w:val="left"/>
+      <w:pPr>
+        <w:ind w:left="720" w:hanging="360"/>
+      </w:pPr>
+      <w:rPr>
+        <w:rFonts w:hint="default"/>
+      </w:rPr>
+    </w:lvl>
+    <w:lvl w:ilvl="1" w:tplc="20000019" w:tentative="1">
+      <w:start w:val="1"/>
+      <w:numFmt w:val="lowerLetter"/>
+      <w:lvlText w:val="%2."/>
+      <w:lvlJc w:val="left"/>
+      <w:pPr>
+        <w:ind w:left="1440" w:hanging="360"/>
+      </w:pPr>
+    </w:lvl>
+    <w:lvl w:ilvl="2" w:tplc="2000001B" w:tentative="1">
+      <w:start w:val="1"/>
+      <w:numFmt w:val="lowerRoman"/>
+      <w:lvlText w:val="%3."/>
+      <w:lvlJc w:val="right"/>
+      <w:pPr>
+        <w:ind w:left="2160" w:hanging="180"/>
+      </w:pPr>
+    </w:lvl>
+    <w:lvl w:ilvl="3" w:tplc="2000000F" w:tentative="1">
+      <w:start w:val="1"/>
+      <w:numFmt w:val="decimal"/>
+      <w:lvlText w:val="%4."/>
+      <w:lvlJc w:val="left"/>
+      <w:pPr>
+        <w:ind w:left="2880" w:hanging="360"/>
+      </w:pPr>
+    </w:lvl>
+    <w:lvl w:ilvl="4" w:tplc="20000019" w:tentative="1">
+      <w:start w:val="1"/>
+      <w:numFmt w:val="lowerLetter"/>
+      <w:lvlText w:val="%5."/>
+      <w:lvlJc w:val="left"/>
+      <w:pPr>
+        <w:ind w:left="3600" w:hanging="360"/>
+      </w:pPr>
+    </w:lvl>
+    <w:lvl w:ilvl="5" w:tplc="2000001B" w:tentative="1">
+      <w:start w:val="1"/>
+      <w:numFmt w:val="lowerRoman"/>
+      <w:lvlText w:val="%6."/>
+      <w:lvlJc w:val="right"/>
+      <w:pPr>
+        <w:ind w:left="4320" w:hanging="180"/>
+      </w:pPr>
+    </w:lvl>
+    <w:lvl w:ilvl="6" w:tplc="2000000F" w:tentative="1">
+      <w:start w:val="1"/>
+      <w:numFmt w:val="decimal"/>
+      <w:lvlText w:val="%7."/>
+      <w:lvlJc w:val="left"/>
+      <w:pPr>
+        <w:ind w:left="5040" w:hanging="360"/>
+      </w:pPr>
+    </w:lvl>
+    <w:lvl w:ilvl="7" w:tplc="20000019" w:tentative="1">
+      <w:start w:val="1"/>
+      <w:numFmt w:val="lowerLetter"/>
+      <w:lvlText w:val="%8."/>
+      <w:lvlJc w:val="left"/>
+      <w:pPr>
+        <w:ind w:left="5760" w:hanging="360"/>
+      </w:pPr>
+    </w:lvl>
+    <w:lvl w:ilvl="8" w:tplc="2000001B" w:tentative="1">
+      <w:start w:val="1"/>
+      <w:numFmt w:val="lowerRoman"/>
+      <w:lvlText w:val="%9."/>
+      <w:lvlJc w:val="right"/>
+      <w:pPr>
+        <w:ind w:left="6480" w:hanging="180"/>
+      </w:pPr>
+    </w:lvl>
+  </w:abstractNum>
+  <w:abstractNum w:abstractNumId="1" w15:restartNumberingAfterBreak="0">
     <w:nsid w:val="77AB2892"/>
     <w:multiLevelType w:val="multilevel"/>
     <w:tmpl w:val="68F629A6"/>
@@ -3257,6 +4211,9 @@
     </w:lvl>
   </w:abstractNum>
   <w:num w:numId="1">
+    <w:abstractNumId w:val="1"/>
+  </w:num>
+  <w:num w:numId="2">
     <w:abstractNumId w:val="0"/>
   </w:num>
 </w:numbering>
@@ -3434,7 +4391,7 @@
     <w:lsdException w:name="Table Web 2" w:semiHidden="1" w:unhideWhenUsed="1"/>
     <w:lsdException w:name="Table Web 3" w:semiHidden="1" w:unhideWhenUsed="1"/>
     <w:lsdException w:name="Balloon Text" w:semiHidden="1" w:unhideWhenUsed="1"/>
-    <w:lsdException w:name="Table Grid" w:semiHidden="1" w:uiPriority="59" w:unhideWhenUsed="1"/>
+    <w:lsdException w:name="Table Grid" w:uiPriority="59"/>
     <w:lsdException w:name="Table Theme" w:semiHidden="1" w:unhideWhenUsed="1"/>
     <w:lsdException w:name="Placeholder Text" w:semiHidden="1"/>
     <w:lsdException w:name="No Spacing" w:uiPriority="1" w:qFormat="1"/>
@@ -3738,7 +4695,6 @@
   <w:style w:type="character" w:default="1" w:styleId="DefaultParagraphFont">
     <w:name w:val="Default Paragraph Font"/>
     <w:uiPriority w:val="1"/>
-    <w:semiHidden/>
     <w:unhideWhenUsed/>
   </w:style>
   <w:style w:type="table" w:default="1" w:styleId="TableNormal">
@@ -4085,6 +5041,29 @@
       <w:u w:val="single"/>
     </w:rPr>
   </w:style>
+  <w:style w:type="paragraph" w:styleId="ListParagraph">
+    <w:name w:val="List Paragraph"/>
+    <w:basedOn w:val="Normal"/>
+    <w:uiPriority w:val="34"/>
+    <w:qFormat/>
+    <w:rsid w:val="00FD059A"/>
+    <w:pPr>
+      <w:ind w:left="720"/>
+      <w:contextualSpacing/>
+    </w:pPr>
+  </w:style>
+  <w:style w:type="character" w:styleId="UnresolvedMention">
+    <w:name w:val="Unresolved Mention"/>
+    <w:basedOn w:val="DefaultParagraphFont"/>
+    <w:uiPriority w:val="99"/>
+    <w:semiHidden/>
+    <w:unhideWhenUsed/>
+    <w:rsid w:val="00BB1FFA"/>
+    <w:rPr>
+      <w:color w:val="605E5C"/>
+      <w:shd w:val="clear" w:color="auto" w:fill="E1DFDD"/>
+    </w:rPr>
+  </w:style>
 </w:styles>
 </file>
 
@@ -4378,7 +5357,7 @@
 </file>
 
 <file path=customXml/itemProps1.xml><?xml version="1.0" encoding="utf-8"?>
-<ds:datastoreItem xmlns:ds="http://schemas.openxmlformats.org/officeDocument/2006/customXml" ds:itemID="{A5B5FCE2-2355-476A-97BA-50D374F4229E}">
+<ds:datastoreItem xmlns:ds="http://schemas.openxmlformats.org/officeDocument/2006/customXml" ds:itemID="{57F9AEE6-EC55-4FBB-A826-06E4AFB46F15}">
   <ds:schemaRefs>
     <ds:schemaRef ds:uri="http://schemas.openxmlformats.org/officeDocument/2006/bibliography"/>
   </ds:schemaRefs>

</xml_diff>